<commit_message>
*Added flowcharts to Technical Report*
</commit_message>
<xml_diff>
--- a/Documentation/Technical Report.docx
+++ b/Documentation/Technical Report.docx
@@ -248,7 +248,25 @@
           <w:color w:val="FF0000"/>
           <w:lang w:eastAsia="en-AU"/>
         </w:rPr>
-        <w:t>Design patterns are practices that have been used to solve many design problems. Design patterns are used to help devs in producing higher quality software in a considerably faster amount of time. They are also not tied to any type of language or development platform.</w:t>
+        <w:t xml:space="preserve">Design patterns are practices that have been used to solve many design problems. Design patterns are used to help </w:t>
+      </w:r>
+      <w:proofErr w:type="spellStart"/>
+      <w:r>
+        <w:rPr>
+          <w:rFonts w:ascii="Arial" w:eastAsia="Times New Roman" w:hAnsi="Arial" w:cs="Arial"/>
+          <w:color w:val="FF0000"/>
+          <w:lang w:eastAsia="en-AU"/>
+        </w:rPr>
+        <w:t>devs</w:t>
+      </w:r>
+      <w:proofErr w:type="spellEnd"/>
+      <w:r>
+        <w:rPr>
+          <w:rFonts w:ascii="Arial" w:eastAsia="Times New Roman" w:hAnsi="Arial" w:cs="Arial"/>
+          <w:color w:val="FF0000"/>
+          <w:lang w:eastAsia="en-AU"/>
+        </w:rPr>
+        <w:t xml:space="preserve"> in producing higher quality software in a considerably faster amount of time. They are also not tied to any type of language or development platform.</w:t>
       </w:r>
     </w:p>
     <w:p>
@@ -400,6 +418,859 @@
           <w:lang w:eastAsia="en-AU"/>
         </w:rPr>
       </w:pPr>
+    </w:p>
+    <w:p>
+      <w:pPr>
+        <w:spacing w:after="0" w:line="240" w:lineRule="auto"/>
+        <w:rPr>
+          <w:rFonts w:ascii="Arial" w:eastAsia="Times New Roman" w:hAnsi="Arial" w:cs="Arial"/>
+          <w:b/>
+          <w:sz w:val="24"/>
+          <w:szCs w:val="24"/>
+          <w:u w:val="single"/>
+          <w:lang w:eastAsia="en-AU"/>
+        </w:rPr>
+      </w:pPr>
+      <w:r>
+        <w:rPr>
+          <w:rFonts w:ascii="Arial" w:eastAsia="Times New Roman" w:hAnsi="Arial" w:cs="Arial"/>
+          <w:b/>
+          <w:sz w:val="24"/>
+          <w:szCs w:val="24"/>
+          <w:u w:val="single"/>
+          <w:lang w:eastAsia="en-AU"/>
+        </w:rPr>
+        <w:lastRenderedPageBreak/>
+        <w:t>Diagrams:</w:t>
+      </w:r>
+    </w:p>
+    <w:p>
+      <w:pPr>
+        <w:spacing w:after="0" w:line="240" w:lineRule="auto"/>
+        <w:rPr>
+          <w:rFonts w:ascii="Arial" w:eastAsia="Times New Roman" w:hAnsi="Arial" w:cs="Arial"/>
+          <w:b/>
+          <w:bCs/>
+          <w:color w:val="000000"/>
+          <w:sz w:val="24"/>
+          <w:u w:val="single"/>
+          <w:lang w:eastAsia="en-AU"/>
+        </w:rPr>
+      </w:pPr>
+      <w:r>
+        <w:rPr>
+          <w:rFonts w:ascii="Arial" w:eastAsia="Times New Roman" w:hAnsi="Arial" w:cs="Arial"/>
+          <w:b/>
+          <w:noProof/>
+          <w:sz w:val="24"/>
+          <w:szCs w:val="24"/>
+          <w:u w:val="single"/>
+          <w:lang w:eastAsia="en-AU"/>
+        </w:rPr>
+        <w:drawing>
+          <wp:anchor distT="0" distB="0" distL="114300" distR="114300" simplePos="0" relativeHeight="251704320" behindDoc="1" locked="0" layoutInCell="1" allowOverlap="1">
+            <wp:simplePos x="0" y="0"/>
+            <wp:positionH relativeFrom="margin">
+              <wp:align>center</wp:align>
+            </wp:positionH>
+            <wp:positionV relativeFrom="paragraph">
+              <wp:posOffset>186055</wp:posOffset>
+            </wp:positionV>
+            <wp:extent cx="6202680" cy="3838575"/>
+            <wp:effectExtent l="0" t="0" r="7620" b="9525"/>
+            <wp:wrapTight wrapText="bothSides">
+              <wp:wrapPolygon edited="0">
+                <wp:start x="0" y="0"/>
+                <wp:lineTo x="0" y="21546"/>
+                <wp:lineTo x="21560" y="21546"/>
+                <wp:lineTo x="21560" y="0"/>
+                <wp:lineTo x="0" y="0"/>
+              </wp:wrapPolygon>
+            </wp:wrapTight>
+            <wp:docPr id="46" name="Picture 46" descr="C:\Users\Brayden\AppData\Local\Microsoft\Windows\INetCache\Content.Word\Sign Up Form - EITS Office Systems.png"/>
+            <wp:cNvGraphicFramePr>
+              <a:graphicFrameLocks xmlns:a="http://schemas.openxmlformats.org/drawingml/2006/main" noChangeAspect="1"/>
+            </wp:cNvGraphicFramePr>
+            <a:graphic xmlns:a="http://schemas.openxmlformats.org/drawingml/2006/main">
+              <a:graphicData uri="http://schemas.openxmlformats.org/drawingml/2006/picture">
+                <pic:pic xmlns:pic="http://schemas.openxmlformats.org/drawingml/2006/picture">
+                  <pic:nvPicPr>
+                    <pic:cNvPr id="0" name="Picture 1" descr="C:\Users\Brayden\AppData\Local\Microsoft\Windows\INetCache\Content.Word\Sign Up Form - EITS Office Systems.png"/>
+                    <pic:cNvPicPr>
+                      <a:picLocks noChangeAspect="1" noChangeArrowheads="1"/>
+                    </pic:cNvPicPr>
+                  </pic:nvPicPr>
+                  <pic:blipFill>
+                    <a:blip r:embed="rId7" cstate="print">
+                      <a:extLst>
+                        <a:ext uri="{28A0092B-C50C-407E-A947-70E740481C1C}">
+                          <a14:useLocalDpi xmlns:a14="http://schemas.microsoft.com/office/drawing/2010/main" val="0"/>
+                        </a:ext>
+                      </a:extLst>
+                    </a:blip>
+                    <a:srcRect/>
+                    <a:stretch>
+                      <a:fillRect/>
+                    </a:stretch>
+                  </pic:blipFill>
+                  <pic:spPr bwMode="auto">
+                    <a:xfrm>
+                      <a:off x="0" y="0"/>
+                      <a:ext cx="6202680" cy="3838575"/>
+                    </a:xfrm>
+                    <a:prstGeom prst="rect">
+                      <a:avLst/>
+                    </a:prstGeom>
+                    <a:noFill/>
+                    <a:ln>
+                      <a:noFill/>
+                    </a:ln>
+                  </pic:spPr>
+                </pic:pic>
+              </a:graphicData>
+            </a:graphic>
+            <wp14:sizeRelH relativeFrom="page">
+              <wp14:pctWidth>0</wp14:pctWidth>
+            </wp14:sizeRelH>
+            <wp14:sizeRelV relativeFrom="page">
+              <wp14:pctHeight>0</wp14:pctHeight>
+            </wp14:sizeRelV>
+          </wp:anchor>
+        </w:drawing>
+      </w:r>
+    </w:p>
+    <w:p>
+      <w:pPr>
+        <w:spacing w:after="0" w:line="240" w:lineRule="auto"/>
+        <w:rPr>
+          <w:rFonts w:ascii="Arial" w:eastAsia="Times New Roman" w:hAnsi="Arial" w:cs="Arial"/>
+          <w:b/>
+          <w:bCs/>
+          <w:color w:val="000000"/>
+          <w:sz w:val="24"/>
+          <w:u w:val="single"/>
+          <w:lang w:eastAsia="en-AU"/>
+        </w:rPr>
+      </w:pPr>
+    </w:p>
+    <w:p>
+      <w:pPr>
+        <w:spacing w:after="0" w:line="240" w:lineRule="auto"/>
+        <w:rPr>
+          <w:rFonts w:ascii="Arial" w:eastAsia="Times New Roman" w:hAnsi="Arial" w:cs="Arial"/>
+          <w:b/>
+          <w:bCs/>
+          <w:color w:val="000000"/>
+          <w:sz w:val="24"/>
+          <w:u w:val="single"/>
+          <w:lang w:eastAsia="en-AU"/>
+        </w:rPr>
+      </w:pPr>
+      <w:r>
+        <w:rPr>
+          <w:rFonts w:ascii="Arial" w:eastAsia="Times New Roman" w:hAnsi="Arial" w:cs="Arial"/>
+          <w:b/>
+          <w:bCs/>
+          <w:noProof/>
+          <w:color w:val="000000"/>
+          <w:sz w:val="24"/>
+          <w:lang w:eastAsia="en-AU"/>
+        </w:rPr>
+        <w:drawing>
+          <wp:anchor distT="0" distB="0" distL="114300" distR="114300" simplePos="0" relativeHeight="251705344" behindDoc="1" locked="0" layoutInCell="1" allowOverlap="1">
+            <wp:simplePos x="0" y="0"/>
+            <wp:positionH relativeFrom="margin">
+              <wp:align>center</wp:align>
+            </wp:positionH>
+            <wp:positionV relativeFrom="paragraph">
+              <wp:posOffset>280670</wp:posOffset>
+            </wp:positionV>
+            <wp:extent cx="5924550" cy="4198620"/>
+            <wp:effectExtent l="0" t="0" r="0" b="0"/>
+            <wp:wrapTight wrapText="bothSides">
+              <wp:wrapPolygon edited="0">
+                <wp:start x="0" y="0"/>
+                <wp:lineTo x="0" y="21463"/>
+                <wp:lineTo x="21531" y="21463"/>
+                <wp:lineTo x="21531" y="0"/>
+                <wp:lineTo x="0" y="0"/>
+              </wp:wrapPolygon>
+            </wp:wrapTight>
+            <wp:docPr id="48" name="Picture 48" descr="C:\Users\Brayden\AppData\Local\Microsoft\Windows\INetCache\Content.Word\Login Form - EITS Office Systems.png"/>
+            <wp:cNvGraphicFramePr>
+              <a:graphicFrameLocks xmlns:a="http://schemas.openxmlformats.org/drawingml/2006/main" noChangeAspect="1"/>
+            </wp:cNvGraphicFramePr>
+            <a:graphic xmlns:a="http://schemas.openxmlformats.org/drawingml/2006/main">
+              <a:graphicData uri="http://schemas.openxmlformats.org/drawingml/2006/picture">
+                <pic:pic xmlns:pic="http://schemas.openxmlformats.org/drawingml/2006/picture">
+                  <pic:nvPicPr>
+                    <pic:cNvPr id="0" name="Picture 3" descr="C:\Users\Brayden\AppData\Local\Microsoft\Windows\INetCache\Content.Word\Login Form - EITS Office Systems.png"/>
+                    <pic:cNvPicPr>
+                      <a:picLocks noChangeAspect="1" noChangeArrowheads="1"/>
+                    </pic:cNvPicPr>
+                  </pic:nvPicPr>
+                  <pic:blipFill>
+                    <a:blip r:embed="rId8" cstate="print">
+                      <a:extLst>
+                        <a:ext uri="{28A0092B-C50C-407E-A947-70E740481C1C}">
+                          <a14:useLocalDpi xmlns:a14="http://schemas.microsoft.com/office/drawing/2010/main" val="0"/>
+                        </a:ext>
+                      </a:extLst>
+                    </a:blip>
+                    <a:srcRect/>
+                    <a:stretch>
+                      <a:fillRect/>
+                    </a:stretch>
+                  </pic:blipFill>
+                  <pic:spPr bwMode="auto">
+                    <a:xfrm>
+                      <a:off x="0" y="0"/>
+                      <a:ext cx="5924550" cy="4198620"/>
+                    </a:xfrm>
+                    <a:prstGeom prst="rect">
+                      <a:avLst/>
+                    </a:prstGeom>
+                    <a:noFill/>
+                    <a:ln>
+                      <a:noFill/>
+                    </a:ln>
+                  </pic:spPr>
+                </pic:pic>
+              </a:graphicData>
+            </a:graphic>
+            <wp14:sizeRelH relativeFrom="page">
+              <wp14:pctWidth>0</wp14:pctWidth>
+            </wp14:sizeRelH>
+            <wp14:sizeRelV relativeFrom="page">
+              <wp14:pctHeight>0</wp14:pctHeight>
+            </wp14:sizeRelV>
+          </wp:anchor>
+        </w:drawing>
+      </w:r>
+    </w:p>
+    <w:p>
+      <w:pPr>
+        <w:spacing w:after="0" w:line="240" w:lineRule="auto"/>
+        <w:rPr>
+          <w:rFonts w:ascii="Arial" w:eastAsia="Times New Roman" w:hAnsi="Arial" w:cs="Arial"/>
+          <w:b/>
+          <w:bCs/>
+          <w:color w:val="000000"/>
+          <w:sz w:val="24"/>
+          <w:u w:val="single"/>
+          <w:lang w:eastAsia="en-AU"/>
+        </w:rPr>
+      </w:pPr>
+      <w:r>
+        <w:rPr>
+          <w:rFonts w:ascii="Arial" w:eastAsia="Times New Roman" w:hAnsi="Arial" w:cs="Arial"/>
+          <w:b/>
+          <w:bCs/>
+          <w:noProof/>
+          <w:color w:val="000000"/>
+          <w:sz w:val="24"/>
+          <w:lang w:eastAsia="en-AU"/>
+        </w:rPr>
+        <w:lastRenderedPageBreak/>
+        <w:drawing>
+          <wp:anchor distT="0" distB="0" distL="114300" distR="114300" simplePos="0" relativeHeight="251706368" behindDoc="1" locked="0" layoutInCell="1" allowOverlap="1">
+            <wp:simplePos x="0" y="0"/>
+            <wp:positionH relativeFrom="margin">
+              <wp:align>center</wp:align>
+            </wp:positionH>
+            <wp:positionV relativeFrom="paragraph">
+              <wp:posOffset>0</wp:posOffset>
+            </wp:positionV>
+            <wp:extent cx="6086475" cy="4203065"/>
+            <wp:effectExtent l="0" t="0" r="9525" b="6985"/>
+            <wp:wrapTight wrapText="bothSides">
+              <wp:wrapPolygon edited="0">
+                <wp:start x="0" y="0"/>
+                <wp:lineTo x="0" y="21538"/>
+                <wp:lineTo x="21566" y="21538"/>
+                <wp:lineTo x="21566" y="0"/>
+                <wp:lineTo x="0" y="0"/>
+              </wp:wrapPolygon>
+            </wp:wrapTight>
+            <wp:docPr id="49" name="Picture 49" descr="C:\Users\Brayden\AppData\Local\Microsoft\Windows\INetCache\Content.Word\Enrolment Form - EITS Office Systems.png"/>
+            <wp:cNvGraphicFramePr>
+              <a:graphicFrameLocks xmlns:a="http://schemas.openxmlformats.org/drawingml/2006/main" noChangeAspect="1"/>
+            </wp:cNvGraphicFramePr>
+            <a:graphic xmlns:a="http://schemas.openxmlformats.org/drawingml/2006/main">
+              <a:graphicData uri="http://schemas.openxmlformats.org/drawingml/2006/picture">
+                <pic:pic xmlns:pic="http://schemas.openxmlformats.org/drawingml/2006/picture">
+                  <pic:nvPicPr>
+                    <pic:cNvPr id="0" name="Picture 4" descr="C:\Users\Brayden\AppData\Local\Microsoft\Windows\INetCache\Content.Word\Enrolment Form - EITS Office Systems.png"/>
+                    <pic:cNvPicPr>
+                      <a:picLocks noChangeAspect="1" noChangeArrowheads="1"/>
+                    </pic:cNvPicPr>
+                  </pic:nvPicPr>
+                  <pic:blipFill>
+                    <a:blip r:embed="rId9" cstate="print">
+                      <a:extLst>
+                        <a:ext uri="{28A0092B-C50C-407E-A947-70E740481C1C}">
+                          <a14:useLocalDpi xmlns:a14="http://schemas.microsoft.com/office/drawing/2010/main" val="0"/>
+                        </a:ext>
+                      </a:extLst>
+                    </a:blip>
+                    <a:srcRect/>
+                    <a:stretch>
+                      <a:fillRect/>
+                    </a:stretch>
+                  </pic:blipFill>
+                  <pic:spPr bwMode="auto">
+                    <a:xfrm>
+                      <a:off x="0" y="0"/>
+                      <a:ext cx="6086475" cy="4203065"/>
+                    </a:xfrm>
+                    <a:prstGeom prst="rect">
+                      <a:avLst/>
+                    </a:prstGeom>
+                    <a:noFill/>
+                    <a:ln>
+                      <a:noFill/>
+                    </a:ln>
+                  </pic:spPr>
+                </pic:pic>
+              </a:graphicData>
+            </a:graphic>
+            <wp14:sizeRelH relativeFrom="page">
+              <wp14:pctWidth>0</wp14:pctWidth>
+            </wp14:sizeRelH>
+            <wp14:sizeRelV relativeFrom="page">
+              <wp14:pctHeight>0</wp14:pctHeight>
+            </wp14:sizeRelV>
+          </wp:anchor>
+        </w:drawing>
+      </w:r>
+    </w:p>
+    <w:p>
+      <w:pPr>
+        <w:spacing w:after="0" w:line="240" w:lineRule="auto"/>
+        <w:rPr>
+          <w:rFonts w:ascii="Arial" w:eastAsia="Times New Roman" w:hAnsi="Arial" w:cs="Arial"/>
+          <w:b/>
+          <w:bCs/>
+          <w:color w:val="000000"/>
+          <w:sz w:val="24"/>
+          <w:u w:val="single"/>
+          <w:lang w:eastAsia="en-AU"/>
+        </w:rPr>
+      </w:pPr>
+      <w:r>
+        <w:rPr>
+          <w:rFonts w:ascii="Arial" w:eastAsia="Times New Roman" w:hAnsi="Arial" w:cs="Arial"/>
+          <w:b/>
+          <w:bCs/>
+          <w:noProof/>
+          <w:color w:val="000000"/>
+          <w:sz w:val="24"/>
+          <w:lang w:eastAsia="en-AU"/>
+        </w:rPr>
+        <w:drawing>
+          <wp:anchor distT="0" distB="0" distL="114300" distR="114300" simplePos="0" relativeHeight="251707392" behindDoc="1" locked="0" layoutInCell="1" allowOverlap="1">
+            <wp:simplePos x="0" y="0"/>
+            <wp:positionH relativeFrom="margin">
+              <wp:align>center</wp:align>
+            </wp:positionH>
+            <wp:positionV relativeFrom="paragraph">
+              <wp:posOffset>324485</wp:posOffset>
+            </wp:positionV>
+            <wp:extent cx="6083300" cy="3602990"/>
+            <wp:effectExtent l="0" t="0" r="0" b="0"/>
+            <wp:wrapTight wrapText="bothSides">
+              <wp:wrapPolygon edited="0">
+                <wp:start x="0" y="0"/>
+                <wp:lineTo x="0" y="21471"/>
+                <wp:lineTo x="21510" y="21471"/>
+                <wp:lineTo x="21510" y="0"/>
+                <wp:lineTo x="0" y="0"/>
+              </wp:wrapPolygon>
+            </wp:wrapTight>
+            <wp:docPr id="50" name="Picture 50" descr="C:\Users\Brayden\AppData\Local\Microsoft\Windows\INetCache\Content.Word\Caseworker Form - EITS Office Systems.png"/>
+            <wp:cNvGraphicFramePr>
+              <a:graphicFrameLocks xmlns:a="http://schemas.openxmlformats.org/drawingml/2006/main" noChangeAspect="1"/>
+            </wp:cNvGraphicFramePr>
+            <a:graphic xmlns:a="http://schemas.openxmlformats.org/drawingml/2006/main">
+              <a:graphicData uri="http://schemas.openxmlformats.org/drawingml/2006/picture">
+                <pic:pic xmlns:pic="http://schemas.openxmlformats.org/drawingml/2006/picture">
+                  <pic:nvPicPr>
+                    <pic:cNvPr id="0" name="Picture 5" descr="C:\Users\Brayden\AppData\Local\Microsoft\Windows\INetCache\Content.Word\Caseworker Form - EITS Office Systems.png"/>
+                    <pic:cNvPicPr>
+                      <a:picLocks noChangeAspect="1" noChangeArrowheads="1"/>
+                    </pic:cNvPicPr>
+                  </pic:nvPicPr>
+                  <pic:blipFill>
+                    <a:blip r:embed="rId10" cstate="print">
+                      <a:extLst>
+                        <a:ext uri="{28A0092B-C50C-407E-A947-70E740481C1C}">
+                          <a14:useLocalDpi xmlns:a14="http://schemas.microsoft.com/office/drawing/2010/main" val="0"/>
+                        </a:ext>
+                      </a:extLst>
+                    </a:blip>
+                    <a:srcRect/>
+                    <a:stretch>
+                      <a:fillRect/>
+                    </a:stretch>
+                  </pic:blipFill>
+                  <pic:spPr bwMode="auto">
+                    <a:xfrm>
+                      <a:off x="0" y="0"/>
+                      <a:ext cx="6083300" cy="3602990"/>
+                    </a:xfrm>
+                    <a:prstGeom prst="rect">
+                      <a:avLst/>
+                    </a:prstGeom>
+                    <a:noFill/>
+                    <a:ln>
+                      <a:noFill/>
+                    </a:ln>
+                  </pic:spPr>
+                </pic:pic>
+              </a:graphicData>
+            </a:graphic>
+            <wp14:sizeRelH relativeFrom="page">
+              <wp14:pctWidth>0</wp14:pctWidth>
+            </wp14:sizeRelH>
+            <wp14:sizeRelV relativeFrom="page">
+              <wp14:pctHeight>0</wp14:pctHeight>
+            </wp14:sizeRelV>
+          </wp:anchor>
+        </w:drawing>
+      </w:r>
+    </w:p>
+    <w:p>
+      <w:pPr>
+        <w:spacing w:after="0" w:line="240" w:lineRule="auto"/>
+        <w:rPr>
+          <w:rFonts w:ascii="Arial" w:eastAsia="Times New Roman" w:hAnsi="Arial" w:cs="Arial"/>
+          <w:b/>
+          <w:bCs/>
+          <w:color w:val="000000"/>
+          <w:sz w:val="24"/>
+          <w:u w:val="single"/>
+          <w:lang w:eastAsia="en-AU"/>
+        </w:rPr>
+      </w:pPr>
+    </w:p>
+    <w:p>
+      <w:pPr>
+        <w:spacing w:after="0" w:line="240" w:lineRule="auto"/>
+        <w:rPr>
+          <w:rFonts w:ascii="Arial" w:eastAsia="Times New Roman" w:hAnsi="Arial" w:cs="Arial"/>
+          <w:b/>
+          <w:bCs/>
+          <w:color w:val="000000"/>
+          <w:sz w:val="24"/>
+          <w:u w:val="single"/>
+          <w:lang w:eastAsia="en-AU"/>
+        </w:rPr>
+      </w:pPr>
+    </w:p>
+    <w:p>
+      <w:pPr>
+        <w:spacing w:after="0" w:line="240" w:lineRule="auto"/>
+        <w:rPr>
+          <w:rFonts w:ascii="Arial" w:eastAsia="Times New Roman" w:hAnsi="Arial" w:cs="Arial"/>
+          <w:b/>
+          <w:bCs/>
+          <w:color w:val="000000"/>
+          <w:sz w:val="24"/>
+          <w:u w:val="single"/>
+          <w:lang w:eastAsia="en-AU"/>
+        </w:rPr>
+      </w:pPr>
+      <w:r>
+        <w:rPr>
+          <w:rFonts w:ascii="Arial" w:eastAsia="Times New Roman" w:hAnsi="Arial" w:cs="Arial"/>
+          <w:b/>
+          <w:bCs/>
+          <w:noProof/>
+          <w:color w:val="000000"/>
+          <w:sz w:val="24"/>
+          <w:lang w:eastAsia="en-AU"/>
+        </w:rPr>
+        <w:lastRenderedPageBreak/>
+        <w:drawing>
+          <wp:anchor distT="0" distB="0" distL="114300" distR="114300" simplePos="0" relativeHeight="251708416" behindDoc="1" locked="0" layoutInCell="1" allowOverlap="1">
+            <wp:simplePos x="0" y="0"/>
+            <wp:positionH relativeFrom="margin">
+              <wp:align>center</wp:align>
+            </wp:positionH>
+            <wp:positionV relativeFrom="paragraph">
+              <wp:posOffset>0</wp:posOffset>
+            </wp:positionV>
+            <wp:extent cx="6057900" cy="4676140"/>
+            <wp:effectExtent l="0" t="0" r="0" b="0"/>
+            <wp:wrapTight wrapText="bothSides">
+              <wp:wrapPolygon edited="0">
+                <wp:start x="0" y="0"/>
+                <wp:lineTo x="0" y="21471"/>
+                <wp:lineTo x="21532" y="21471"/>
+                <wp:lineTo x="21532" y="0"/>
+                <wp:lineTo x="0" y="0"/>
+              </wp:wrapPolygon>
+            </wp:wrapTight>
+            <wp:docPr id="51" name="Picture 51" descr="C:\Users\Brayden\AppData\Local\Microsoft\Windows\INetCache\Content.Word\Administrator Form - EITS Office Systems.png"/>
+            <wp:cNvGraphicFramePr>
+              <a:graphicFrameLocks xmlns:a="http://schemas.openxmlformats.org/drawingml/2006/main" noChangeAspect="1"/>
+            </wp:cNvGraphicFramePr>
+            <a:graphic xmlns:a="http://schemas.openxmlformats.org/drawingml/2006/main">
+              <a:graphicData uri="http://schemas.openxmlformats.org/drawingml/2006/picture">
+                <pic:pic xmlns:pic="http://schemas.openxmlformats.org/drawingml/2006/picture">
+                  <pic:nvPicPr>
+                    <pic:cNvPr id="0" name="Picture 6" descr="C:\Users\Brayden\AppData\Local\Microsoft\Windows\INetCache\Content.Word\Administrator Form - EITS Office Systems.png"/>
+                    <pic:cNvPicPr>
+                      <a:picLocks noChangeAspect="1" noChangeArrowheads="1"/>
+                    </pic:cNvPicPr>
+                  </pic:nvPicPr>
+                  <pic:blipFill>
+                    <a:blip r:embed="rId11" cstate="print">
+                      <a:extLst>
+                        <a:ext uri="{28A0092B-C50C-407E-A947-70E740481C1C}">
+                          <a14:useLocalDpi xmlns:a14="http://schemas.microsoft.com/office/drawing/2010/main" val="0"/>
+                        </a:ext>
+                      </a:extLst>
+                    </a:blip>
+                    <a:srcRect/>
+                    <a:stretch>
+                      <a:fillRect/>
+                    </a:stretch>
+                  </pic:blipFill>
+                  <pic:spPr bwMode="auto">
+                    <a:xfrm>
+                      <a:off x="0" y="0"/>
+                      <a:ext cx="6057900" cy="4676140"/>
+                    </a:xfrm>
+                    <a:prstGeom prst="rect">
+                      <a:avLst/>
+                    </a:prstGeom>
+                    <a:noFill/>
+                    <a:ln>
+                      <a:noFill/>
+                    </a:ln>
+                  </pic:spPr>
+                </pic:pic>
+              </a:graphicData>
+            </a:graphic>
+            <wp14:sizeRelH relativeFrom="page">
+              <wp14:pctWidth>0</wp14:pctWidth>
+            </wp14:sizeRelH>
+            <wp14:sizeRelV relativeFrom="page">
+              <wp14:pctHeight>0</wp14:pctHeight>
+            </wp14:sizeRelV>
+          </wp:anchor>
+        </w:drawing>
+      </w:r>
+    </w:p>
+    <w:p>
+      <w:pPr>
+        <w:spacing w:after="0" w:line="240" w:lineRule="auto"/>
+        <w:rPr>
+          <w:rFonts w:ascii="Arial" w:eastAsia="Times New Roman" w:hAnsi="Arial" w:cs="Arial"/>
+          <w:b/>
+          <w:bCs/>
+          <w:color w:val="000000"/>
+          <w:sz w:val="24"/>
+          <w:u w:val="single"/>
+          <w:lang w:eastAsia="en-AU"/>
+        </w:rPr>
+      </w:pPr>
+    </w:p>
+    <w:p>
+      <w:pPr>
+        <w:spacing w:after="0" w:line="240" w:lineRule="auto"/>
+        <w:rPr>
+          <w:rFonts w:ascii="Arial" w:eastAsia="Times New Roman" w:hAnsi="Arial" w:cs="Arial"/>
+          <w:b/>
+          <w:bCs/>
+          <w:color w:val="000000"/>
+          <w:sz w:val="24"/>
+          <w:u w:val="single"/>
+          <w:lang w:eastAsia="en-AU"/>
+        </w:rPr>
+      </w:pPr>
+    </w:p>
+    <w:p>
+      <w:pPr>
+        <w:spacing w:after="0" w:line="240" w:lineRule="auto"/>
+        <w:rPr>
+          <w:rFonts w:ascii="Arial" w:eastAsia="Times New Roman" w:hAnsi="Arial" w:cs="Arial"/>
+          <w:b/>
+          <w:bCs/>
+          <w:color w:val="000000"/>
+          <w:sz w:val="24"/>
+          <w:u w:val="single"/>
+          <w:lang w:eastAsia="en-AU"/>
+        </w:rPr>
+      </w:pPr>
+    </w:p>
+    <w:p>
+      <w:pPr>
+        <w:spacing w:after="0" w:line="240" w:lineRule="auto"/>
+        <w:rPr>
+          <w:rFonts w:ascii="Arial" w:eastAsia="Times New Roman" w:hAnsi="Arial" w:cs="Arial"/>
+          <w:b/>
+          <w:bCs/>
+          <w:color w:val="000000"/>
+          <w:sz w:val="24"/>
+          <w:u w:val="single"/>
+          <w:lang w:eastAsia="en-AU"/>
+        </w:rPr>
+      </w:pPr>
+    </w:p>
+    <w:p>
+      <w:pPr>
+        <w:spacing w:after="0" w:line="240" w:lineRule="auto"/>
+        <w:rPr>
+          <w:rFonts w:ascii="Arial" w:eastAsia="Times New Roman" w:hAnsi="Arial" w:cs="Arial"/>
+          <w:b/>
+          <w:bCs/>
+          <w:color w:val="000000"/>
+          <w:sz w:val="24"/>
+          <w:u w:val="single"/>
+          <w:lang w:eastAsia="en-AU"/>
+        </w:rPr>
+      </w:pPr>
+    </w:p>
+    <w:p>
+      <w:pPr>
+        <w:spacing w:after="0" w:line="240" w:lineRule="auto"/>
+        <w:rPr>
+          <w:rFonts w:ascii="Arial" w:eastAsia="Times New Roman" w:hAnsi="Arial" w:cs="Arial"/>
+          <w:b/>
+          <w:bCs/>
+          <w:color w:val="000000"/>
+          <w:sz w:val="24"/>
+          <w:u w:val="single"/>
+          <w:lang w:eastAsia="en-AU"/>
+        </w:rPr>
+      </w:pPr>
+    </w:p>
+    <w:p>
+      <w:pPr>
+        <w:spacing w:after="0" w:line="240" w:lineRule="auto"/>
+        <w:rPr>
+          <w:rFonts w:ascii="Arial" w:eastAsia="Times New Roman" w:hAnsi="Arial" w:cs="Arial"/>
+          <w:b/>
+          <w:bCs/>
+          <w:color w:val="000000"/>
+          <w:sz w:val="24"/>
+          <w:u w:val="single"/>
+          <w:lang w:eastAsia="en-AU"/>
+        </w:rPr>
+      </w:pPr>
+    </w:p>
+    <w:p>
+      <w:pPr>
+        <w:spacing w:after="0" w:line="240" w:lineRule="auto"/>
+        <w:rPr>
+          <w:rFonts w:ascii="Arial" w:eastAsia="Times New Roman" w:hAnsi="Arial" w:cs="Arial"/>
+          <w:b/>
+          <w:bCs/>
+          <w:color w:val="000000"/>
+          <w:sz w:val="24"/>
+          <w:u w:val="single"/>
+          <w:lang w:eastAsia="en-AU"/>
+        </w:rPr>
+      </w:pPr>
+    </w:p>
+    <w:p>
+      <w:pPr>
+        <w:spacing w:after="0" w:line="240" w:lineRule="auto"/>
+        <w:rPr>
+          <w:rFonts w:ascii="Arial" w:eastAsia="Times New Roman" w:hAnsi="Arial" w:cs="Arial"/>
+          <w:b/>
+          <w:bCs/>
+          <w:color w:val="000000"/>
+          <w:sz w:val="24"/>
+          <w:u w:val="single"/>
+          <w:lang w:eastAsia="en-AU"/>
+        </w:rPr>
+      </w:pPr>
+    </w:p>
+    <w:p>
+      <w:pPr>
+        <w:spacing w:after="0" w:line="240" w:lineRule="auto"/>
+        <w:rPr>
+          <w:rFonts w:ascii="Arial" w:eastAsia="Times New Roman" w:hAnsi="Arial" w:cs="Arial"/>
+          <w:b/>
+          <w:bCs/>
+          <w:color w:val="000000"/>
+          <w:sz w:val="24"/>
+          <w:u w:val="single"/>
+          <w:lang w:eastAsia="en-AU"/>
+        </w:rPr>
+      </w:pPr>
+    </w:p>
+    <w:p>
+      <w:pPr>
+        <w:spacing w:after="0" w:line="240" w:lineRule="auto"/>
+        <w:rPr>
+          <w:rFonts w:ascii="Arial" w:eastAsia="Times New Roman" w:hAnsi="Arial" w:cs="Arial"/>
+          <w:b/>
+          <w:bCs/>
+          <w:color w:val="000000"/>
+          <w:sz w:val="24"/>
+          <w:u w:val="single"/>
+          <w:lang w:eastAsia="en-AU"/>
+        </w:rPr>
+      </w:pPr>
+    </w:p>
+    <w:p>
+      <w:pPr>
+        <w:spacing w:after="0" w:line="240" w:lineRule="auto"/>
+        <w:rPr>
+          <w:rFonts w:ascii="Arial" w:eastAsia="Times New Roman" w:hAnsi="Arial" w:cs="Arial"/>
+          <w:b/>
+          <w:bCs/>
+          <w:color w:val="000000"/>
+          <w:sz w:val="24"/>
+          <w:u w:val="single"/>
+          <w:lang w:eastAsia="en-AU"/>
+        </w:rPr>
+      </w:pPr>
+    </w:p>
+    <w:p>
+      <w:pPr>
+        <w:spacing w:after="0" w:line="240" w:lineRule="auto"/>
+        <w:rPr>
+          <w:rFonts w:ascii="Arial" w:eastAsia="Times New Roman" w:hAnsi="Arial" w:cs="Arial"/>
+          <w:b/>
+          <w:bCs/>
+          <w:color w:val="000000"/>
+          <w:sz w:val="24"/>
+          <w:u w:val="single"/>
+          <w:lang w:eastAsia="en-AU"/>
+        </w:rPr>
+      </w:pPr>
+    </w:p>
+    <w:p>
+      <w:pPr>
+        <w:spacing w:after="0" w:line="240" w:lineRule="auto"/>
+        <w:rPr>
+          <w:rFonts w:ascii="Arial" w:eastAsia="Times New Roman" w:hAnsi="Arial" w:cs="Arial"/>
+          <w:b/>
+          <w:bCs/>
+          <w:color w:val="000000"/>
+          <w:sz w:val="24"/>
+          <w:lang w:eastAsia="en-AU"/>
+        </w:rPr>
+      </w:pPr>
+    </w:p>
+    <w:p>
+      <w:pPr>
+        <w:spacing w:after="0" w:line="240" w:lineRule="auto"/>
+        <w:rPr>
+          <w:rFonts w:ascii="Arial" w:eastAsia="Times New Roman" w:hAnsi="Arial" w:cs="Arial"/>
+          <w:b/>
+          <w:bCs/>
+          <w:color w:val="000000"/>
+          <w:sz w:val="24"/>
+          <w:u w:val="single"/>
+          <w:lang w:eastAsia="en-AU"/>
+        </w:rPr>
+      </w:pPr>
+    </w:p>
+    <w:p>
+      <w:pPr>
+        <w:spacing w:after="0" w:line="240" w:lineRule="auto"/>
+        <w:rPr>
+          <w:rFonts w:ascii="Arial" w:eastAsia="Times New Roman" w:hAnsi="Arial" w:cs="Arial"/>
+          <w:b/>
+          <w:bCs/>
+          <w:color w:val="000000"/>
+          <w:sz w:val="24"/>
+          <w:u w:val="single"/>
+          <w:lang w:eastAsia="en-AU"/>
+        </w:rPr>
+      </w:pPr>
+    </w:p>
+    <w:p>
+      <w:pPr>
+        <w:spacing w:after="0" w:line="240" w:lineRule="auto"/>
+        <w:rPr>
+          <w:rFonts w:ascii="Arial" w:eastAsia="Times New Roman" w:hAnsi="Arial" w:cs="Arial"/>
+          <w:b/>
+          <w:bCs/>
+          <w:color w:val="000000"/>
+          <w:sz w:val="24"/>
+          <w:u w:val="single"/>
+          <w:lang w:eastAsia="en-AU"/>
+        </w:rPr>
+      </w:pPr>
+    </w:p>
+    <w:p>
+      <w:pPr>
+        <w:spacing w:after="0" w:line="240" w:lineRule="auto"/>
+        <w:rPr>
+          <w:rFonts w:ascii="Arial" w:eastAsia="Times New Roman" w:hAnsi="Arial" w:cs="Arial"/>
+          <w:b/>
+          <w:bCs/>
+          <w:color w:val="000000"/>
+          <w:sz w:val="24"/>
+          <w:u w:val="single"/>
+          <w:lang w:eastAsia="en-AU"/>
+        </w:rPr>
+      </w:pPr>
+    </w:p>
+    <w:p>
+      <w:pPr>
+        <w:spacing w:after="0" w:line="240" w:lineRule="auto"/>
+        <w:rPr>
+          <w:rFonts w:ascii="Arial" w:eastAsia="Times New Roman" w:hAnsi="Arial" w:cs="Arial"/>
+          <w:b/>
+          <w:bCs/>
+          <w:color w:val="000000"/>
+          <w:sz w:val="24"/>
+          <w:u w:val="single"/>
+          <w:lang w:eastAsia="en-AU"/>
+        </w:rPr>
+      </w:pPr>
+    </w:p>
+    <w:p>
+      <w:pPr>
+        <w:spacing w:after="0" w:line="240" w:lineRule="auto"/>
+        <w:rPr>
+          <w:rFonts w:ascii="Arial" w:eastAsia="Times New Roman" w:hAnsi="Arial" w:cs="Arial"/>
+          <w:b/>
+          <w:bCs/>
+          <w:color w:val="000000"/>
+          <w:sz w:val="24"/>
+          <w:u w:val="single"/>
+          <w:lang w:eastAsia="en-AU"/>
+        </w:rPr>
+      </w:pPr>
+    </w:p>
+    <w:p>
+      <w:pPr>
+        <w:spacing w:after="0" w:line="240" w:lineRule="auto"/>
+        <w:rPr>
+          <w:rFonts w:ascii="Arial" w:eastAsia="Times New Roman" w:hAnsi="Arial" w:cs="Arial"/>
+          <w:b/>
+          <w:bCs/>
+          <w:color w:val="000000"/>
+          <w:sz w:val="24"/>
+          <w:u w:val="single"/>
+          <w:lang w:eastAsia="en-AU"/>
+        </w:rPr>
+      </w:pPr>
+    </w:p>
+    <w:p>
+      <w:pPr>
+        <w:spacing w:after="0" w:line="240" w:lineRule="auto"/>
+        <w:rPr>
+          <w:rFonts w:ascii="Arial" w:eastAsia="Times New Roman" w:hAnsi="Arial" w:cs="Arial"/>
+          <w:b/>
+          <w:bCs/>
+          <w:color w:val="000000"/>
+          <w:sz w:val="24"/>
+          <w:u w:val="single"/>
+          <w:lang w:eastAsia="en-AU"/>
+        </w:rPr>
+      </w:pPr>
+      <w:bookmarkStart w:id="0" w:name="_GoBack"/>
+      <w:bookmarkEnd w:id="0"/>
     </w:p>
     <w:p>
       <w:pPr>
@@ -518,6 +1389,457 @@
         <w:spacing w:after="0" w:line="240" w:lineRule="auto"/>
         <w:rPr>
           <w:rFonts w:ascii="Times New Roman" w:eastAsia="Times New Roman" w:hAnsi="Times New Roman" w:cs="Times New Roman"/>
+          <w:sz w:val="24"/>
+          <w:szCs w:val="24"/>
+          <w:lang w:eastAsia="en-AU"/>
+        </w:rPr>
+      </w:pPr>
+    </w:p>
+    <w:p>
+      <w:pPr>
+        <w:spacing w:after="0" w:line="240" w:lineRule="auto"/>
+        <w:rPr>
+          <w:rFonts w:ascii="Times New Roman" w:eastAsia="Times New Roman" w:hAnsi="Times New Roman" w:cs="Times New Roman"/>
+          <w:sz w:val="24"/>
+          <w:szCs w:val="24"/>
+          <w:lang w:eastAsia="en-AU"/>
+        </w:rPr>
+      </w:pPr>
+    </w:p>
+    <w:p>
+      <w:pPr>
+        <w:spacing w:after="0" w:line="240" w:lineRule="auto"/>
+        <w:rPr>
+          <w:rFonts w:ascii="Times New Roman" w:eastAsia="Times New Roman" w:hAnsi="Times New Roman" w:cs="Times New Roman"/>
+          <w:sz w:val="24"/>
+          <w:szCs w:val="24"/>
+          <w:lang w:eastAsia="en-AU"/>
+        </w:rPr>
+      </w:pPr>
+    </w:p>
+    <w:p>
+      <w:pPr>
+        <w:spacing w:after="0" w:line="240" w:lineRule="auto"/>
+        <w:rPr>
+          <w:rFonts w:ascii="Times New Roman" w:eastAsia="Times New Roman" w:hAnsi="Times New Roman" w:cs="Times New Roman"/>
+          <w:sz w:val="24"/>
+          <w:szCs w:val="24"/>
+          <w:lang w:eastAsia="en-AU"/>
+        </w:rPr>
+      </w:pPr>
+    </w:p>
+    <w:p>
+      <w:pPr>
+        <w:spacing w:after="0" w:line="240" w:lineRule="auto"/>
+        <w:rPr>
+          <w:rFonts w:ascii="Times New Roman" w:eastAsia="Times New Roman" w:hAnsi="Times New Roman" w:cs="Times New Roman"/>
+          <w:sz w:val="24"/>
+          <w:szCs w:val="24"/>
+          <w:lang w:eastAsia="en-AU"/>
+        </w:rPr>
+      </w:pPr>
+    </w:p>
+    <w:p>
+      <w:pPr>
+        <w:spacing w:after="0" w:line="240" w:lineRule="auto"/>
+        <w:rPr>
+          <w:rFonts w:ascii="Times New Roman" w:eastAsia="Times New Roman" w:hAnsi="Times New Roman" w:cs="Times New Roman"/>
+          <w:sz w:val="24"/>
+          <w:szCs w:val="24"/>
+          <w:lang w:eastAsia="en-AU"/>
+        </w:rPr>
+      </w:pPr>
+    </w:p>
+    <w:p>
+      <w:pPr>
+        <w:spacing w:after="0" w:line="240" w:lineRule="auto"/>
+        <w:rPr>
+          <w:rFonts w:ascii="Times New Roman" w:eastAsia="Times New Roman" w:hAnsi="Times New Roman" w:cs="Times New Roman"/>
+          <w:sz w:val="24"/>
+          <w:szCs w:val="24"/>
+          <w:lang w:eastAsia="en-AU"/>
+        </w:rPr>
+      </w:pPr>
+    </w:p>
+    <w:p>
+      <w:pPr>
+        <w:spacing w:after="0" w:line="240" w:lineRule="auto"/>
+        <w:rPr>
+          <w:rFonts w:ascii="Times New Roman" w:eastAsia="Times New Roman" w:hAnsi="Times New Roman" w:cs="Times New Roman"/>
+          <w:sz w:val="24"/>
+          <w:szCs w:val="24"/>
+          <w:lang w:eastAsia="en-AU"/>
+        </w:rPr>
+      </w:pPr>
+    </w:p>
+    <w:p>
+      <w:pPr>
+        <w:spacing w:after="0" w:line="240" w:lineRule="auto"/>
+        <w:rPr>
+          <w:rFonts w:ascii="Times New Roman" w:eastAsia="Times New Roman" w:hAnsi="Times New Roman" w:cs="Times New Roman"/>
+          <w:sz w:val="24"/>
+          <w:szCs w:val="24"/>
+          <w:lang w:eastAsia="en-AU"/>
+        </w:rPr>
+      </w:pPr>
+    </w:p>
+    <w:p>
+      <w:pPr>
+        <w:spacing w:after="0" w:line="240" w:lineRule="auto"/>
+        <w:rPr>
+          <w:rFonts w:ascii="Times New Roman" w:eastAsia="Times New Roman" w:hAnsi="Times New Roman" w:cs="Times New Roman"/>
+          <w:sz w:val="24"/>
+          <w:szCs w:val="24"/>
+          <w:lang w:eastAsia="en-AU"/>
+        </w:rPr>
+      </w:pPr>
+    </w:p>
+    <w:p>
+      <w:pPr>
+        <w:spacing w:after="0" w:line="240" w:lineRule="auto"/>
+        <w:rPr>
+          <w:rFonts w:ascii="Times New Roman" w:eastAsia="Times New Roman" w:hAnsi="Times New Roman" w:cs="Times New Roman"/>
+          <w:sz w:val="24"/>
+          <w:szCs w:val="24"/>
+          <w:lang w:eastAsia="en-AU"/>
+        </w:rPr>
+      </w:pPr>
+    </w:p>
+    <w:p>
+      <w:pPr>
+        <w:spacing w:after="0" w:line="240" w:lineRule="auto"/>
+        <w:rPr>
+          <w:rFonts w:ascii="Times New Roman" w:eastAsia="Times New Roman" w:hAnsi="Times New Roman" w:cs="Times New Roman"/>
+          <w:sz w:val="24"/>
+          <w:szCs w:val="24"/>
+          <w:lang w:eastAsia="en-AU"/>
+        </w:rPr>
+      </w:pPr>
+    </w:p>
+    <w:p>
+      <w:pPr>
+        <w:spacing w:after="0" w:line="240" w:lineRule="auto"/>
+        <w:rPr>
+          <w:rFonts w:ascii="Times New Roman" w:eastAsia="Times New Roman" w:hAnsi="Times New Roman" w:cs="Times New Roman"/>
+          <w:sz w:val="24"/>
+          <w:szCs w:val="24"/>
+          <w:lang w:eastAsia="en-AU"/>
+        </w:rPr>
+      </w:pPr>
+    </w:p>
+    <w:p>
+      <w:pPr>
+        <w:spacing w:after="0" w:line="240" w:lineRule="auto"/>
+        <w:rPr>
+          <w:rFonts w:ascii="Times New Roman" w:eastAsia="Times New Roman" w:hAnsi="Times New Roman" w:cs="Times New Roman"/>
+          <w:sz w:val="24"/>
+          <w:szCs w:val="24"/>
+          <w:lang w:eastAsia="en-AU"/>
+        </w:rPr>
+      </w:pPr>
+    </w:p>
+    <w:p>
+      <w:pPr>
+        <w:spacing w:after="0" w:line="240" w:lineRule="auto"/>
+        <w:rPr>
+          <w:rFonts w:ascii="Times New Roman" w:eastAsia="Times New Roman" w:hAnsi="Times New Roman" w:cs="Times New Roman"/>
+          <w:sz w:val="24"/>
+          <w:szCs w:val="24"/>
+          <w:lang w:eastAsia="en-AU"/>
+        </w:rPr>
+      </w:pPr>
+    </w:p>
+    <w:p>
+      <w:pPr>
+        <w:spacing w:after="0" w:line="240" w:lineRule="auto"/>
+        <w:rPr>
+          <w:rFonts w:ascii="Times New Roman" w:eastAsia="Times New Roman" w:hAnsi="Times New Roman" w:cs="Times New Roman"/>
+          <w:sz w:val="24"/>
+          <w:szCs w:val="24"/>
+          <w:lang w:eastAsia="en-AU"/>
+        </w:rPr>
+      </w:pPr>
+    </w:p>
+    <w:p>
+      <w:pPr>
+        <w:spacing w:after="0" w:line="240" w:lineRule="auto"/>
+        <w:rPr>
+          <w:rFonts w:ascii="Times New Roman" w:eastAsia="Times New Roman" w:hAnsi="Times New Roman" w:cs="Times New Roman"/>
+          <w:sz w:val="24"/>
+          <w:szCs w:val="24"/>
+          <w:lang w:eastAsia="en-AU"/>
+        </w:rPr>
+      </w:pPr>
+    </w:p>
+    <w:p>
+      <w:pPr>
+        <w:spacing w:after="0" w:line="240" w:lineRule="auto"/>
+        <w:rPr>
+          <w:rFonts w:ascii="Times New Roman" w:eastAsia="Times New Roman" w:hAnsi="Times New Roman" w:cs="Times New Roman"/>
+          <w:sz w:val="24"/>
+          <w:szCs w:val="24"/>
+          <w:lang w:eastAsia="en-AU"/>
+        </w:rPr>
+      </w:pPr>
+    </w:p>
+    <w:p>
+      <w:pPr>
+        <w:spacing w:after="0" w:line="240" w:lineRule="auto"/>
+        <w:rPr>
+          <w:rFonts w:ascii="Times New Roman" w:eastAsia="Times New Roman" w:hAnsi="Times New Roman" w:cs="Times New Roman"/>
+          <w:sz w:val="24"/>
+          <w:szCs w:val="24"/>
+          <w:lang w:eastAsia="en-AU"/>
+        </w:rPr>
+      </w:pPr>
+    </w:p>
+    <w:p>
+      <w:pPr>
+        <w:spacing w:after="0" w:line="240" w:lineRule="auto"/>
+        <w:rPr>
+          <w:rFonts w:ascii="Times New Roman" w:eastAsia="Times New Roman" w:hAnsi="Times New Roman" w:cs="Times New Roman"/>
+          <w:sz w:val="24"/>
+          <w:szCs w:val="24"/>
+          <w:lang w:eastAsia="en-AU"/>
+        </w:rPr>
+      </w:pPr>
+    </w:p>
+    <w:p>
+      <w:pPr>
+        <w:spacing w:after="0" w:line="240" w:lineRule="auto"/>
+        <w:rPr>
+          <w:rFonts w:ascii="Times New Roman" w:eastAsia="Times New Roman" w:hAnsi="Times New Roman" w:cs="Times New Roman"/>
+          <w:sz w:val="24"/>
+          <w:szCs w:val="24"/>
+          <w:lang w:eastAsia="en-AU"/>
+        </w:rPr>
+      </w:pPr>
+    </w:p>
+    <w:p>
+      <w:pPr>
+        <w:spacing w:after="0" w:line="240" w:lineRule="auto"/>
+        <w:rPr>
+          <w:rFonts w:ascii="Times New Roman" w:eastAsia="Times New Roman" w:hAnsi="Times New Roman" w:cs="Times New Roman"/>
+          <w:sz w:val="24"/>
+          <w:szCs w:val="24"/>
+          <w:lang w:eastAsia="en-AU"/>
+        </w:rPr>
+      </w:pPr>
+    </w:p>
+    <w:p>
+      <w:pPr>
+        <w:spacing w:after="0" w:line="240" w:lineRule="auto"/>
+        <w:rPr>
+          <w:rFonts w:ascii="Times New Roman" w:eastAsia="Times New Roman" w:hAnsi="Times New Roman" w:cs="Times New Roman"/>
+          <w:sz w:val="24"/>
+          <w:szCs w:val="24"/>
+          <w:lang w:eastAsia="en-AU"/>
+        </w:rPr>
+      </w:pPr>
+    </w:p>
+    <w:p>
+      <w:pPr>
+        <w:spacing w:after="0" w:line="240" w:lineRule="auto"/>
+        <w:rPr>
+          <w:rFonts w:ascii="Times New Roman" w:eastAsia="Times New Roman" w:hAnsi="Times New Roman" w:cs="Times New Roman"/>
+          <w:sz w:val="24"/>
+          <w:szCs w:val="24"/>
+          <w:lang w:eastAsia="en-AU"/>
+        </w:rPr>
+      </w:pPr>
+    </w:p>
+    <w:p>
+      <w:pPr>
+        <w:spacing w:after="0" w:line="240" w:lineRule="auto"/>
+        <w:rPr>
+          <w:rFonts w:ascii="Times New Roman" w:eastAsia="Times New Roman" w:hAnsi="Times New Roman" w:cs="Times New Roman"/>
+          <w:sz w:val="24"/>
+          <w:szCs w:val="24"/>
+          <w:lang w:eastAsia="en-AU"/>
+        </w:rPr>
+      </w:pPr>
+    </w:p>
+    <w:p>
+      <w:pPr>
+        <w:spacing w:after="0" w:line="240" w:lineRule="auto"/>
+        <w:rPr>
+          <w:rFonts w:ascii="Times New Roman" w:eastAsia="Times New Roman" w:hAnsi="Times New Roman" w:cs="Times New Roman"/>
+          <w:sz w:val="24"/>
+          <w:szCs w:val="24"/>
+          <w:lang w:eastAsia="en-AU"/>
+        </w:rPr>
+      </w:pPr>
+    </w:p>
+    <w:p>
+      <w:pPr>
+        <w:spacing w:after="0" w:line="240" w:lineRule="auto"/>
+        <w:rPr>
+          <w:rFonts w:ascii="Times New Roman" w:eastAsia="Times New Roman" w:hAnsi="Times New Roman" w:cs="Times New Roman"/>
+          <w:sz w:val="24"/>
+          <w:szCs w:val="24"/>
+          <w:lang w:eastAsia="en-AU"/>
+        </w:rPr>
+      </w:pPr>
+    </w:p>
+    <w:p>
+      <w:pPr>
+        <w:spacing w:after="0" w:line="240" w:lineRule="auto"/>
+        <w:rPr>
+          <w:rFonts w:ascii="Times New Roman" w:eastAsia="Times New Roman" w:hAnsi="Times New Roman" w:cs="Times New Roman"/>
+          <w:sz w:val="24"/>
+          <w:szCs w:val="24"/>
+          <w:lang w:eastAsia="en-AU"/>
+        </w:rPr>
+      </w:pPr>
+    </w:p>
+    <w:p>
+      <w:pPr>
+        <w:spacing w:after="0" w:line="240" w:lineRule="auto"/>
+        <w:rPr>
+          <w:rFonts w:ascii="Times New Roman" w:eastAsia="Times New Roman" w:hAnsi="Times New Roman" w:cs="Times New Roman"/>
+          <w:sz w:val="24"/>
+          <w:szCs w:val="24"/>
+          <w:lang w:eastAsia="en-AU"/>
+        </w:rPr>
+      </w:pPr>
+    </w:p>
+    <w:p>
+      <w:pPr>
+        <w:spacing w:after="0" w:line="240" w:lineRule="auto"/>
+        <w:rPr>
+          <w:rFonts w:ascii="Times New Roman" w:eastAsia="Times New Roman" w:hAnsi="Times New Roman" w:cs="Times New Roman"/>
+          <w:sz w:val="24"/>
+          <w:szCs w:val="24"/>
+          <w:lang w:eastAsia="en-AU"/>
+        </w:rPr>
+      </w:pPr>
+    </w:p>
+    <w:p>
+      <w:pPr>
+        <w:spacing w:after="0" w:line="240" w:lineRule="auto"/>
+        <w:rPr>
+          <w:rFonts w:ascii="Times New Roman" w:eastAsia="Times New Roman" w:hAnsi="Times New Roman" w:cs="Times New Roman"/>
+          <w:sz w:val="24"/>
+          <w:szCs w:val="24"/>
+          <w:lang w:eastAsia="en-AU"/>
+        </w:rPr>
+      </w:pPr>
+    </w:p>
+    <w:p>
+      <w:pPr>
+        <w:spacing w:after="0" w:line="240" w:lineRule="auto"/>
+        <w:rPr>
+          <w:rFonts w:ascii="Times New Roman" w:eastAsia="Times New Roman" w:hAnsi="Times New Roman" w:cs="Times New Roman"/>
+          <w:sz w:val="24"/>
+          <w:szCs w:val="24"/>
+          <w:lang w:eastAsia="en-AU"/>
+        </w:rPr>
+      </w:pPr>
+    </w:p>
+    <w:p>
+      <w:pPr>
+        <w:spacing w:after="0" w:line="240" w:lineRule="auto"/>
+        <w:rPr>
+          <w:rFonts w:ascii="Times New Roman" w:eastAsia="Times New Roman" w:hAnsi="Times New Roman" w:cs="Times New Roman"/>
+          <w:sz w:val="24"/>
+          <w:szCs w:val="24"/>
+          <w:lang w:eastAsia="en-AU"/>
+        </w:rPr>
+      </w:pPr>
+    </w:p>
+    <w:p>
+      <w:pPr>
+        <w:spacing w:after="0" w:line="240" w:lineRule="auto"/>
+        <w:rPr>
+          <w:rFonts w:ascii="Times New Roman" w:eastAsia="Times New Roman" w:hAnsi="Times New Roman" w:cs="Times New Roman"/>
+          <w:sz w:val="24"/>
+          <w:szCs w:val="24"/>
+          <w:lang w:eastAsia="en-AU"/>
+        </w:rPr>
+      </w:pPr>
+    </w:p>
+    <w:p>
+      <w:pPr>
+        <w:spacing w:after="0" w:line="240" w:lineRule="auto"/>
+        <w:rPr>
+          <w:rFonts w:ascii="Times New Roman" w:eastAsia="Times New Roman" w:hAnsi="Times New Roman" w:cs="Times New Roman"/>
+          <w:sz w:val="24"/>
+          <w:szCs w:val="24"/>
+          <w:lang w:eastAsia="en-AU"/>
+        </w:rPr>
+      </w:pPr>
+    </w:p>
+    <w:p>
+      <w:pPr>
+        <w:spacing w:after="0" w:line="240" w:lineRule="auto"/>
+        <w:rPr>
+          <w:rFonts w:ascii="Times New Roman" w:eastAsia="Times New Roman" w:hAnsi="Times New Roman" w:cs="Times New Roman"/>
+          <w:sz w:val="24"/>
+          <w:szCs w:val="24"/>
+          <w:lang w:eastAsia="en-AU"/>
+        </w:rPr>
+      </w:pPr>
+    </w:p>
+    <w:p>
+      <w:pPr>
+        <w:spacing w:after="0" w:line="240" w:lineRule="auto"/>
+        <w:rPr>
+          <w:rFonts w:ascii="Times New Roman" w:eastAsia="Times New Roman" w:hAnsi="Times New Roman" w:cs="Times New Roman"/>
+          <w:sz w:val="24"/>
+          <w:szCs w:val="24"/>
+          <w:lang w:eastAsia="en-AU"/>
+        </w:rPr>
+      </w:pPr>
+    </w:p>
+    <w:p>
+      <w:pPr>
+        <w:spacing w:after="0" w:line="240" w:lineRule="auto"/>
+        <w:rPr>
+          <w:rFonts w:ascii="Times New Roman" w:eastAsia="Times New Roman" w:hAnsi="Times New Roman" w:cs="Times New Roman"/>
+          <w:sz w:val="24"/>
+          <w:szCs w:val="24"/>
+          <w:lang w:eastAsia="en-AU"/>
+        </w:rPr>
+      </w:pPr>
+    </w:p>
+    <w:p>
+      <w:pPr>
+        <w:spacing w:after="0" w:line="240" w:lineRule="auto"/>
+        <w:rPr>
+          <w:rFonts w:ascii="Times New Roman" w:eastAsia="Times New Roman" w:hAnsi="Times New Roman" w:cs="Times New Roman"/>
+          <w:sz w:val="24"/>
+          <w:szCs w:val="24"/>
+          <w:lang w:eastAsia="en-AU"/>
+        </w:rPr>
+      </w:pPr>
+    </w:p>
+    <w:p>
+      <w:pPr>
+        <w:spacing w:after="0" w:line="240" w:lineRule="auto"/>
+        <w:rPr>
+          <w:rFonts w:ascii="Times New Roman" w:eastAsia="Times New Roman" w:hAnsi="Times New Roman" w:cs="Times New Roman"/>
+          <w:sz w:val="24"/>
+          <w:szCs w:val="24"/>
+          <w:lang w:eastAsia="en-AU"/>
+        </w:rPr>
+      </w:pPr>
+    </w:p>
+    <w:p>
+      <w:pPr>
+        <w:spacing w:after="0" w:line="240" w:lineRule="auto"/>
+        <w:rPr>
+          <w:rFonts w:ascii="Times New Roman" w:eastAsia="Times New Roman" w:hAnsi="Times New Roman" w:cs="Times New Roman"/>
+          <w:sz w:val="24"/>
+          <w:szCs w:val="24"/>
+          <w:lang w:eastAsia="en-AU"/>
+        </w:rPr>
+      </w:pPr>
+    </w:p>
+    <w:p>
+      <w:pPr>
+        <w:spacing w:after="0" w:line="240" w:lineRule="auto"/>
+        <w:rPr>
+          <w:rFonts w:ascii="Times New Roman" w:eastAsia="Times New Roman" w:hAnsi="Times New Roman" w:cs="Times New Roman"/>
           <w:sz w:val="28"/>
           <w:szCs w:val="24"/>
           <w:lang w:eastAsia="en-AU"/>
@@ -533,6 +1855,7 @@
           <w:u w:val="single"/>
           <w:lang w:eastAsia="en-AU"/>
         </w:rPr>
+        <w:lastRenderedPageBreak/>
         <w:t>Testing Performed</w:t>
       </w:r>
       <w:r>
@@ -559,8 +1882,6 @@
         </w:rPr>
         <w:t xml:space="preserve">: </w:t>
       </w:r>
-      <w:bookmarkStart w:id="0" w:name="_GoBack"/>
-      <w:bookmarkEnd w:id="0"/>
     </w:p>
     <w:p>
       <w:pPr>
@@ -666,7 +1987,7 @@
                     <pic:cNvPicPr/>
                   </pic:nvPicPr>
                   <pic:blipFill>
-                    <a:blip r:embed="rId7">
+                    <a:blip r:embed="rId12">
                       <a:extLst>
                         <a:ext uri="{28A0092B-C50C-407E-A947-70E740481C1C}">
                           <a14:useLocalDpi xmlns:a14="http://schemas.microsoft.com/office/drawing/2010/main" val="0"/>
@@ -726,7 +2047,7 @@
                     <pic:cNvPicPr/>
                   </pic:nvPicPr>
                   <pic:blipFill>
-                    <a:blip r:embed="rId8">
+                    <a:blip r:embed="rId13">
                       <a:extLst>
                         <a:ext uri="{28A0092B-C50C-407E-A947-70E740481C1C}">
                           <a14:useLocalDpi xmlns:a14="http://schemas.microsoft.com/office/drawing/2010/main" val="0"/>
@@ -930,7 +2251,7 @@
                     <pic:cNvPicPr/>
                   </pic:nvPicPr>
                   <pic:blipFill>
-                    <a:blip r:embed="rId9">
+                    <a:blip r:embed="rId14">
                       <a:extLst>
                         <a:ext uri="{28A0092B-C50C-407E-A947-70E740481C1C}">
                           <a14:useLocalDpi xmlns:a14="http://schemas.microsoft.com/office/drawing/2010/main" val="0"/>
@@ -1042,20 +2363,85 @@
       <w:pPr>
         <w:spacing w:after="240" w:line="240" w:lineRule="auto"/>
         <w:rPr>
-          <w:rFonts w:ascii="Arial" w:eastAsia="Times New Roman" w:hAnsi="Arial" w:cs="Arial"/>
-          <w:b/>
-          <w:szCs w:val="24"/>
-          <w:lang w:eastAsia="en-AU"/>
-        </w:rPr>
-      </w:pPr>
-      <w:r>
-        <w:rPr>
-          <w:rFonts w:ascii="Arial" w:eastAsia="Times New Roman" w:hAnsi="Arial" w:cs="Arial"/>
-          <w:b/>
-          <w:szCs w:val="24"/>
-          <w:lang w:eastAsia="en-AU"/>
-        </w:rPr>
-        <w:lastRenderedPageBreak/>
+          <w:rFonts w:ascii="Times New Roman" w:eastAsia="Times New Roman" w:hAnsi="Times New Roman" w:cs="Times New Roman"/>
+          <w:sz w:val="24"/>
+          <w:szCs w:val="24"/>
+          <w:lang w:eastAsia="en-AU"/>
+        </w:rPr>
+      </w:pPr>
+    </w:p>
+    <w:p>
+      <w:pPr>
+        <w:spacing w:after="240" w:line="240" w:lineRule="auto"/>
+        <w:rPr>
+          <w:rFonts w:ascii="Times New Roman" w:eastAsia="Times New Roman" w:hAnsi="Times New Roman" w:cs="Times New Roman"/>
+          <w:sz w:val="24"/>
+          <w:szCs w:val="24"/>
+          <w:lang w:eastAsia="en-AU"/>
+        </w:rPr>
+      </w:pPr>
+    </w:p>
+    <w:p>
+      <w:pPr>
+        <w:spacing w:after="240" w:line="240" w:lineRule="auto"/>
+        <w:rPr>
+          <w:rFonts w:ascii="Times New Roman" w:eastAsia="Times New Roman" w:hAnsi="Times New Roman" w:cs="Times New Roman"/>
+          <w:sz w:val="24"/>
+          <w:szCs w:val="24"/>
+          <w:lang w:eastAsia="en-AU"/>
+        </w:rPr>
+      </w:pPr>
+    </w:p>
+    <w:p>
+      <w:pPr>
+        <w:spacing w:after="240" w:line="240" w:lineRule="auto"/>
+        <w:rPr>
+          <w:rFonts w:ascii="Times New Roman" w:eastAsia="Times New Roman" w:hAnsi="Times New Roman" w:cs="Times New Roman"/>
+          <w:sz w:val="24"/>
+          <w:szCs w:val="24"/>
+          <w:lang w:eastAsia="en-AU"/>
+        </w:rPr>
+      </w:pPr>
+    </w:p>
+    <w:p>
+      <w:pPr>
+        <w:spacing w:after="240" w:line="240" w:lineRule="auto"/>
+        <w:rPr>
+          <w:rFonts w:ascii="Times New Roman" w:eastAsia="Times New Roman" w:hAnsi="Times New Roman" w:cs="Times New Roman"/>
+          <w:sz w:val="24"/>
+          <w:szCs w:val="24"/>
+          <w:lang w:eastAsia="en-AU"/>
+        </w:rPr>
+      </w:pPr>
+    </w:p>
+    <w:p>
+      <w:pPr>
+        <w:spacing w:after="240" w:line="240" w:lineRule="auto"/>
+        <w:rPr>
+          <w:rFonts w:ascii="Times New Roman" w:eastAsia="Times New Roman" w:hAnsi="Times New Roman" w:cs="Times New Roman"/>
+          <w:sz w:val="24"/>
+          <w:szCs w:val="24"/>
+          <w:lang w:eastAsia="en-AU"/>
+        </w:rPr>
+      </w:pPr>
+    </w:p>
+    <w:p>
+      <w:pPr>
+        <w:spacing w:after="240" w:line="240" w:lineRule="auto"/>
+        <w:rPr>
+          <w:rFonts w:ascii="Arial" w:eastAsia="Times New Roman" w:hAnsi="Arial" w:cs="Arial"/>
+          <w:b/>
+          <w:szCs w:val="24"/>
+          <w:lang w:eastAsia="en-AU"/>
+        </w:rPr>
+      </w:pPr>
+      <w:r>
+        <w:rPr>
+          <w:rFonts w:ascii="Arial" w:eastAsia="Times New Roman" w:hAnsi="Arial" w:cs="Arial"/>
+          <w:b/>
+          <w:szCs w:val="24"/>
+          <w:lang w:eastAsia="en-AU"/>
+        </w:rPr>
         <w:t xml:space="preserve">Sign </w:t>
       </w:r>
       <w:proofErr w:type="gramStart"/>
@@ -1143,7 +2529,7 @@
                     <pic:cNvPicPr/>
                   </pic:nvPicPr>
                   <pic:blipFill>
-                    <a:blip r:embed="rId10">
+                    <a:blip r:embed="rId15">
                       <a:extLst>
                         <a:ext uri="{28A0092B-C50C-407E-A947-70E740481C1C}">
                           <a14:useLocalDpi xmlns:a14="http://schemas.microsoft.com/office/drawing/2010/main" val="0"/>
@@ -1222,7 +2608,7 @@
                     <pic:cNvPicPr/>
                   </pic:nvPicPr>
                   <pic:blipFill>
-                    <a:blip r:embed="rId11">
+                    <a:blip r:embed="rId16">
                       <a:extLst>
                         <a:ext uri="{28A0092B-C50C-407E-A947-70E740481C1C}">
                           <a14:useLocalDpi xmlns:a14="http://schemas.microsoft.com/office/drawing/2010/main" val="0"/>
@@ -1325,7 +2711,7 @@
                     <pic:cNvPicPr/>
                   </pic:nvPicPr>
                   <pic:blipFill>
-                    <a:blip r:embed="rId12">
+                    <a:blip r:embed="rId17">
                       <a:extLst>
                         <a:ext uri="{28A0092B-C50C-407E-A947-70E740481C1C}">
                           <a14:useLocalDpi xmlns:a14="http://schemas.microsoft.com/office/drawing/2010/main" val="0"/>
@@ -1530,7 +2916,7 @@
                     <pic:cNvPicPr/>
                   </pic:nvPicPr>
                   <pic:blipFill>
-                    <a:blip r:embed="rId13" cstate="print">
+                    <a:blip r:embed="rId18" cstate="print">
                       <a:extLst>
                         <a:ext uri="{28A0092B-C50C-407E-A947-70E740481C1C}">
                           <a14:useLocalDpi xmlns:a14="http://schemas.microsoft.com/office/drawing/2010/main" val="0"/>
@@ -1598,7 +2984,7 @@
                     <pic:cNvPicPr/>
                   </pic:nvPicPr>
                   <pic:blipFill>
-                    <a:blip r:embed="rId14" cstate="print">
+                    <a:blip r:embed="rId19" cstate="print">
                       <a:extLst>
                         <a:ext uri="{28A0092B-C50C-407E-A947-70E740481C1C}">
                           <a14:useLocalDpi xmlns:a14="http://schemas.microsoft.com/office/drawing/2010/main" val="0"/>
@@ -1719,7 +3105,7 @@
                     <pic:cNvPicPr/>
                   </pic:nvPicPr>
                   <pic:blipFill>
-                    <a:blip r:embed="rId15">
+                    <a:blip r:embed="rId20">
                       <a:extLst>
                         <a:ext uri="{28A0092B-C50C-407E-A947-70E740481C1C}">
                           <a14:useLocalDpi xmlns:a14="http://schemas.microsoft.com/office/drawing/2010/main" val="0"/>
@@ -2008,7 +3394,7 @@
                     <pic:cNvPicPr/>
                   </pic:nvPicPr>
                   <pic:blipFill>
-                    <a:blip r:embed="rId16">
+                    <a:blip r:embed="rId21">
                       <a:extLst>
                         <a:ext uri="{28A0092B-C50C-407E-A947-70E740481C1C}">
                           <a14:useLocalDpi xmlns:a14="http://schemas.microsoft.com/office/drawing/2010/main" val="0"/>
@@ -2327,7 +3713,7 @@
           </mc:Choice>
           <mc:Fallback>
             <w:pict>
-              <v:shapetype w14:anchorId="60DF2FB2" id="_x0000_t32" coordsize="21600,21600" o:spt="32" o:oned="t" path="m,l21600,21600e" filled="f">
+              <v:shapetype w14:anchorId="1D398D72" id="_x0000_t32" coordsize="21600,21600" o:spt="32" o:oned="t" path="m,l21600,21600e" filled="f">
                 <v:path arrowok="t" fillok="f" o:connecttype="none"/>
                 <o:lock v:ext="edit" shapetype="t"/>
               </v:shapetype>
@@ -2406,7 +3792,7 @@
           </mc:Choice>
           <mc:Fallback>
             <w:pict>
-              <v:shape w14:anchorId="60EC8913" id="Straight Arrow Connector 23" o:spid="_x0000_s1026" type="#_x0000_t32" style="position:absolute;margin-left:58.5pt;margin-top:167.35pt;width:297.75pt;height:85.5pt;z-index:251681792;visibility:visible;mso-wrap-style:square;mso-width-percent:0;mso-height-percent:0;mso-wrap-distance-left:9pt;mso-wrap-distance-top:0;mso-wrap-distance-right:9pt;mso-wrap-distance-bottom:0;mso-position-horizontal:absolute;mso-position-horizontal-relative:text;mso-position-vertical:absolute;mso-position-vertical-relative:text;mso-width-percent:0;mso-height-percent:0;mso-width-relative:margin;mso-height-relative:margin" o:gfxdata="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" strokecolor="red" strokeweight="2.25pt">
+              <v:shape w14:anchorId="45CFFA87" id="Straight Arrow Connector 23" o:spid="_x0000_s1026" type="#_x0000_t32" style="position:absolute;margin-left:58.5pt;margin-top:167.35pt;width:297.75pt;height:85.5pt;z-index:251681792;visibility:visible;mso-wrap-style:square;mso-width-percent:0;mso-height-percent:0;mso-wrap-distance-left:9pt;mso-wrap-distance-top:0;mso-wrap-distance-right:9pt;mso-wrap-distance-bottom:0;mso-position-horizontal:absolute;mso-position-horizontal-relative:text;mso-position-vertical:absolute;mso-position-vertical-relative:text;mso-width-percent:0;mso-height-percent:0;mso-width-relative:margin;mso-height-relative:margin" o:gfxdata="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" strokecolor="red" strokeweight="2.25pt">
                 <v:stroke endarrow="block" joinstyle="miter"/>
               </v:shape>
             </w:pict>
@@ -2488,7 +3874,7 @@
           </mc:Choice>
           <mc:Fallback>
             <w:pict>
-              <v:rect w14:anchorId="3B661CDB" id="Rectangle 21" o:spid="_x0000_s1026" style="position:absolute;margin-left:6pt;margin-top:141.85pt;width:77.25pt;height:24.75pt;z-index:251678720;visibility:visible;mso-wrap-style:square;mso-width-percent:0;mso-height-percent:0;mso-wrap-distance-left:9pt;mso-wrap-distance-top:0;mso-wrap-distance-right:9pt;mso-wrap-distance-bottom:0;mso-position-horizontal:absolute;mso-position-horizontal-relative:text;mso-position-vertical:absolute;mso-position-vertical-relative:text;mso-width-percent:0;mso-height-percent:0;mso-width-relative:margin;mso-height-relative:margin;v-text-anchor:middle" o:gfxdata="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" filled="f" strokecolor="red" strokeweight="2.25pt"/>
+              <v:rect w14:anchorId="7A2CCBD9" id="Rectangle 21" o:spid="_x0000_s1026" style="position:absolute;margin-left:6pt;margin-top:141.85pt;width:77.25pt;height:24.75pt;z-index:251678720;visibility:visible;mso-wrap-style:square;mso-width-percent:0;mso-height-percent:0;mso-wrap-distance-left:9pt;mso-wrap-distance-top:0;mso-wrap-distance-right:9pt;mso-wrap-distance-bottom:0;mso-position-horizontal:absolute;mso-position-horizontal-relative:text;mso-position-vertical:absolute;mso-position-vertical-relative:text;mso-width-percent:0;mso-height-percent:0;mso-width-relative:margin;mso-height-relative:margin;v-text-anchor:middle" o:gfxdata="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" filled="f" strokecolor="red" strokeweight="2.25pt"/>
             </w:pict>
           </mc:Fallback>
         </mc:AlternateContent>
@@ -2568,7 +3954,7 @@
           </mc:Choice>
           <mc:Fallback>
             <w:pict>
-              <v:rect w14:anchorId="48F18002" id="Rectangle 18" o:spid="_x0000_s1026" style="position:absolute;margin-left:6pt;margin-top:116.35pt;width:77.25pt;height:24.75pt;z-index:251673600;visibility:visible;mso-wrap-style:square;mso-width-percent:0;mso-height-percent:0;mso-wrap-distance-left:9pt;mso-wrap-distance-top:0;mso-wrap-distance-right:9pt;mso-wrap-distance-bottom:0;mso-position-horizontal:absolute;mso-position-horizontal-relative:text;mso-position-vertical:absolute;mso-position-vertical-relative:text;mso-width-percent:0;mso-height-percent:0;mso-width-relative:margin;mso-height-relative:margin;v-text-anchor:middle" o:gfxdata="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" filled="f" strokecolor="red" strokeweight="2.25pt"/>
+              <v:rect w14:anchorId="6CBB1DDF" id="Rectangle 18" o:spid="_x0000_s1026" style="position:absolute;margin-left:6pt;margin-top:116.35pt;width:77.25pt;height:24.75pt;z-index:251673600;visibility:visible;mso-wrap-style:square;mso-width-percent:0;mso-height-percent:0;mso-wrap-distance-left:9pt;mso-wrap-distance-top:0;mso-wrap-distance-right:9pt;mso-wrap-distance-bottom:0;mso-position-horizontal:absolute;mso-position-horizontal-relative:text;mso-position-vertical:absolute;mso-position-vertical-relative:text;mso-width-percent:0;mso-height-percent:0;mso-width-relative:margin;mso-height-relative:margin;v-text-anchor:middle" o:gfxdata="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" filled="f" strokecolor="red" strokeweight="2.25pt"/>
             </w:pict>
           </mc:Fallback>
         </mc:AlternateContent>
@@ -2635,7 +4021,7 @@
           </mc:Choice>
           <mc:Fallback>
             <w:pict>
-              <v:shape w14:anchorId="73694FA2" id="Straight Arrow Connector 17" o:spid="_x0000_s1026" type="#_x0000_t32" style="position:absolute;margin-left:84pt;margin-top:39.85pt;width:203.25pt;height:63pt;flip:y;z-index:251671552;visibility:visible;mso-wrap-style:square;mso-wrap-distance-left:9pt;mso-wrap-distance-top:0;mso-wrap-distance-right:9pt;mso-wrap-distance-bottom:0;mso-position-horizontal:absolute;mso-position-horizontal-relative:text;mso-position-vertical:absolute;mso-position-vertical-relative:text" o:gfxdata="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" strokecolor="red" strokeweight="2.25pt">
+              <v:shape w14:anchorId="151CFD9F" id="Straight Arrow Connector 17" o:spid="_x0000_s1026" type="#_x0000_t32" style="position:absolute;margin-left:84pt;margin-top:39.85pt;width:203.25pt;height:63pt;flip:y;z-index:251671552;visibility:visible;mso-wrap-style:square;mso-wrap-distance-left:9pt;mso-wrap-distance-top:0;mso-wrap-distance-right:9pt;mso-wrap-distance-bottom:0;mso-position-horizontal:absolute;mso-position-horizontal-relative:text;mso-position-vertical:absolute;mso-position-vertical-relative:text" o:gfxdata="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" strokecolor="red" strokeweight="2.25pt">
                 <v:stroke endarrow="block" joinstyle="miter"/>
               </v:shape>
             </w:pict>
@@ -2717,7 +4103,7 @@
           </mc:Choice>
           <mc:Fallback>
             <w:pict>
-              <v:rect w14:anchorId="1415308D" id="Rectangle 15" o:spid="_x0000_s1026" style="position:absolute;margin-left:6pt;margin-top:91.55pt;width:77.25pt;height:24.75pt;z-index:251670528;visibility:visible;mso-wrap-style:square;mso-width-percent:0;mso-height-percent:0;mso-wrap-distance-left:9pt;mso-wrap-distance-top:0;mso-wrap-distance-right:9pt;mso-wrap-distance-bottom:0;mso-position-horizontal:absolute;mso-position-horizontal-relative:text;mso-position-vertical:absolute;mso-position-vertical-relative:text;mso-width-percent:0;mso-height-percent:0;mso-width-relative:margin;mso-height-relative:margin;v-text-anchor:middle" o:gfxdata="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" filled="f" strokecolor="red" strokeweight="2.25pt"/>
+              <v:rect w14:anchorId="227E623E" id="Rectangle 15" o:spid="_x0000_s1026" style="position:absolute;margin-left:6pt;margin-top:91.55pt;width:77.25pt;height:24.75pt;z-index:251670528;visibility:visible;mso-wrap-style:square;mso-width-percent:0;mso-height-percent:0;mso-wrap-distance-left:9pt;mso-wrap-distance-top:0;mso-wrap-distance-right:9pt;mso-wrap-distance-bottom:0;mso-position-horizontal:absolute;mso-position-horizontal-relative:text;mso-position-vertical:absolute;mso-position-vertical-relative:text;mso-width-percent:0;mso-height-percent:0;mso-width-relative:margin;mso-height-relative:margin;v-text-anchor:middle" o:gfxdata="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" filled="f" strokecolor="red" strokeweight="2.25pt"/>
             </w:pict>
           </mc:Fallback>
         </mc:AlternateContent>
@@ -2758,7 +4144,7 @@
                     <pic:cNvPicPr/>
                   </pic:nvPicPr>
                   <pic:blipFill>
-                    <a:blip r:embed="rId17">
+                    <a:blip r:embed="rId22">
                       <a:extLst>
                         <a:ext uri="{28A0092B-C50C-407E-A947-70E740481C1C}">
                           <a14:useLocalDpi xmlns:a14="http://schemas.microsoft.com/office/drawing/2010/main" val="0"/>
@@ -2826,7 +4212,7 @@
                     <pic:cNvPicPr/>
                   </pic:nvPicPr>
                   <pic:blipFill>
-                    <a:blip r:embed="rId18">
+                    <a:blip r:embed="rId23">
                       <a:extLst>
                         <a:ext uri="{28A0092B-C50C-407E-A947-70E740481C1C}">
                           <a14:useLocalDpi xmlns:a14="http://schemas.microsoft.com/office/drawing/2010/main" val="0"/>
@@ -2905,7 +4291,7 @@
                     <pic:cNvPicPr/>
                   </pic:nvPicPr>
                   <pic:blipFill>
-                    <a:blip r:embed="rId19" cstate="print">
+                    <a:blip r:embed="rId24" cstate="print">
                       <a:extLst>
                         <a:ext uri="{28A0092B-C50C-407E-A947-70E740481C1C}">
                           <a14:useLocalDpi xmlns:a14="http://schemas.microsoft.com/office/drawing/2010/main" val="0"/>
@@ -2973,7 +4359,7 @@
                     <pic:cNvPicPr/>
                   </pic:nvPicPr>
                   <pic:blipFill>
-                    <a:blip r:embed="rId20" cstate="print">
+                    <a:blip r:embed="rId25" cstate="print">
                       <a:extLst>
                         <a:ext uri="{28A0092B-C50C-407E-A947-70E740481C1C}">
                           <a14:useLocalDpi xmlns:a14="http://schemas.microsoft.com/office/drawing/2010/main" val="0"/>
@@ -3391,7 +4777,7 @@
                     <pic:cNvPicPr/>
                   </pic:nvPicPr>
                   <pic:blipFill>
-                    <a:blip r:embed="rId21">
+                    <a:blip r:embed="rId26">
                       <a:extLst>
                         <a:ext uri="{28A0092B-C50C-407E-A947-70E740481C1C}">
                           <a14:useLocalDpi xmlns:a14="http://schemas.microsoft.com/office/drawing/2010/main" val="0"/>
@@ -3789,7 +5175,7 @@
                     <pic:cNvPicPr/>
                   </pic:nvPicPr>
                   <pic:blipFill>
-                    <a:blip r:embed="rId22" cstate="print">
+                    <a:blip r:embed="rId27" cstate="print">
                       <a:extLst>
                         <a:ext uri="{28A0092B-C50C-407E-A947-70E740481C1C}">
                           <a14:useLocalDpi xmlns:a14="http://schemas.microsoft.com/office/drawing/2010/main" val="0"/>
@@ -3857,7 +5243,7 @@
                     <pic:cNvPicPr/>
                   </pic:nvPicPr>
                   <pic:blipFill>
-                    <a:blip r:embed="rId23" cstate="print">
+                    <a:blip r:embed="rId28" cstate="print">
                       <a:extLst>
                         <a:ext uri="{28A0092B-C50C-407E-A947-70E740481C1C}">
                           <a14:useLocalDpi xmlns:a14="http://schemas.microsoft.com/office/drawing/2010/main" val="0"/>
@@ -3938,7 +5324,7 @@
                     <pic:cNvPicPr/>
                   </pic:nvPicPr>
                   <pic:blipFill>
-                    <a:blip r:embed="rId24">
+                    <a:blip r:embed="rId29">
                       <a:extLst>
                         <a:ext uri="{28A0092B-C50C-407E-A947-70E740481C1C}">
                           <a14:useLocalDpi xmlns:a14="http://schemas.microsoft.com/office/drawing/2010/main" val="0"/>
@@ -4072,7 +5458,7 @@
                     <pic:cNvPicPr/>
                   </pic:nvPicPr>
                   <pic:blipFill>
-                    <a:blip r:embed="rId25">
+                    <a:blip r:embed="rId30">
                       <a:extLst>
                         <a:ext uri="{28A0092B-C50C-407E-A947-70E740481C1C}">
                           <a14:useLocalDpi xmlns:a14="http://schemas.microsoft.com/office/drawing/2010/main" val="0"/>
@@ -4479,7 +5865,7 @@
                     <pic:cNvPicPr/>
                   </pic:nvPicPr>
                   <pic:blipFill>
-                    <a:blip r:embed="rId26" cstate="print">
+                    <a:blip r:embed="rId31" cstate="print">
                       <a:extLst>
                         <a:ext uri="{28A0092B-C50C-407E-A947-70E740481C1C}">
                           <a14:useLocalDpi xmlns:a14="http://schemas.microsoft.com/office/drawing/2010/main" val="0"/>
@@ -4547,7 +5933,7 @@
                     <pic:cNvPicPr/>
                   </pic:nvPicPr>
                   <pic:blipFill>
-                    <a:blip r:embed="rId27" cstate="print">
+                    <a:blip r:embed="rId32" cstate="print">
                       <a:extLst>
                         <a:ext uri="{28A0092B-C50C-407E-A947-70E740481C1C}">
                           <a14:useLocalDpi xmlns:a14="http://schemas.microsoft.com/office/drawing/2010/main" val="0"/>
@@ -4628,7 +6014,7 @@
                     <pic:cNvPicPr/>
                   </pic:nvPicPr>
                   <pic:blipFill>
-                    <a:blip r:embed="rId28">
+                    <a:blip r:embed="rId33">
                       <a:extLst>
                         <a:ext uri="{28A0092B-C50C-407E-A947-70E740481C1C}">
                           <a14:useLocalDpi xmlns:a14="http://schemas.microsoft.com/office/drawing/2010/main" val="0"/>
@@ -4807,7 +6193,7 @@
                     <pic:cNvPicPr/>
                   </pic:nvPicPr>
                   <pic:blipFill>
-                    <a:blip r:embed="rId29">
+                    <a:blip r:embed="rId34">
                       <a:extLst>
                         <a:ext uri="{28A0092B-C50C-407E-A947-70E740481C1C}">
                           <a14:useLocalDpi xmlns:a14="http://schemas.microsoft.com/office/drawing/2010/main" val="0"/>
@@ -4875,7 +6261,7 @@
                     <pic:cNvPicPr/>
                   </pic:nvPicPr>
                   <pic:blipFill>
-                    <a:blip r:embed="rId30">
+                    <a:blip r:embed="rId35">
                       <a:extLst>
                         <a:ext uri="{28A0092B-C50C-407E-A947-70E740481C1C}">
                           <a14:useLocalDpi xmlns:a14="http://schemas.microsoft.com/office/drawing/2010/main" val="0"/>
@@ -4982,7 +6368,7 @@
                     <pic:cNvPicPr/>
                   </pic:nvPicPr>
                   <pic:blipFill>
-                    <a:blip r:embed="rId31">
+                    <a:blip r:embed="rId36">
                       <a:extLst>
                         <a:ext uri="{28A0092B-C50C-407E-A947-70E740481C1C}">
                           <a14:useLocalDpi xmlns:a14="http://schemas.microsoft.com/office/drawing/2010/main" val="0"/>
@@ -5154,7 +6540,7 @@
                     <pic:cNvPicPr/>
                   </pic:nvPicPr>
                   <pic:blipFill>
-                    <a:blip r:embed="rId32">
+                    <a:blip r:embed="rId37">
                       <a:extLst>
                         <a:ext uri="{28A0092B-C50C-407E-A947-70E740481C1C}">
                           <a14:useLocalDpi xmlns:a14="http://schemas.microsoft.com/office/drawing/2010/main" val="0"/>
@@ -5640,7 +7026,7 @@
                     <pic:cNvPicPr/>
                   </pic:nvPicPr>
                   <pic:blipFill>
-                    <a:blip r:embed="rId33" cstate="print">
+                    <a:blip r:embed="rId38" cstate="print">
                       <a:extLst>
                         <a:ext uri="{28A0092B-C50C-407E-A947-70E740481C1C}">
                           <a14:useLocalDpi xmlns:a14="http://schemas.microsoft.com/office/drawing/2010/main" val="0"/>
@@ -5708,7 +7094,7 @@
                     <pic:cNvPicPr/>
                   </pic:nvPicPr>
                   <pic:blipFill>
-                    <a:blip r:embed="rId34" cstate="print">
+                    <a:blip r:embed="rId39" cstate="print">
                       <a:extLst>
                         <a:ext uri="{28A0092B-C50C-407E-A947-70E740481C1C}">
                           <a14:useLocalDpi xmlns:a14="http://schemas.microsoft.com/office/drawing/2010/main" val="0"/>
@@ -5802,7 +7188,7 @@
                     <pic:cNvPicPr/>
                   </pic:nvPicPr>
                   <pic:blipFill>
-                    <a:blip r:embed="rId35">
+                    <a:blip r:embed="rId40">
                       <a:extLst>
                         <a:ext uri="{28A0092B-C50C-407E-A947-70E740481C1C}">
                           <a14:useLocalDpi xmlns:a14="http://schemas.microsoft.com/office/drawing/2010/main" val="0"/>
@@ -5870,7 +7256,7 @@
                     <pic:cNvPicPr/>
                   </pic:nvPicPr>
                   <pic:blipFill>
-                    <a:blip r:embed="rId36">
+                    <a:blip r:embed="rId41">
                       <a:extLst>
                         <a:ext uri="{28A0092B-C50C-407E-A947-70E740481C1C}">
                           <a14:useLocalDpi xmlns:a14="http://schemas.microsoft.com/office/drawing/2010/main" val="0"/>
@@ -6109,7 +7495,7 @@
                     <pic:cNvPicPr/>
                   </pic:nvPicPr>
                   <pic:blipFill>
-                    <a:blip r:embed="rId37" cstate="print">
+                    <a:blip r:embed="rId42" cstate="print">
                       <a:extLst>
                         <a:ext uri="{28A0092B-C50C-407E-A947-70E740481C1C}">
                           <a14:useLocalDpi xmlns:a14="http://schemas.microsoft.com/office/drawing/2010/main" val="0"/>
@@ -6177,7 +7563,7 @@
                     <pic:cNvPicPr/>
                   </pic:nvPicPr>
                   <pic:blipFill>
-                    <a:blip r:embed="rId38" cstate="print">
+                    <a:blip r:embed="rId43" cstate="print">
                       <a:extLst>
                         <a:ext uri="{28A0092B-C50C-407E-A947-70E740481C1C}">
                           <a14:useLocalDpi xmlns:a14="http://schemas.microsoft.com/office/drawing/2010/main" val="0"/>
@@ -6271,7 +7657,7 @@
                     <pic:cNvPicPr/>
                   </pic:nvPicPr>
                   <pic:blipFill>
-                    <a:blip r:embed="rId39">
+                    <a:blip r:embed="rId44">
                       <a:extLst>
                         <a:ext uri="{28A0092B-C50C-407E-A947-70E740481C1C}">
                           <a14:useLocalDpi xmlns:a14="http://schemas.microsoft.com/office/drawing/2010/main" val="0"/>
@@ -6378,7 +7764,7 @@
                     <pic:cNvPicPr/>
                   </pic:nvPicPr>
                   <pic:blipFill>
-                    <a:blip r:embed="rId40">
+                    <a:blip r:embed="rId45">
                       <a:extLst>
                         <a:ext uri="{28A0092B-C50C-407E-A947-70E740481C1C}">
                           <a14:useLocalDpi xmlns:a14="http://schemas.microsoft.com/office/drawing/2010/main" val="0"/>
@@ -7206,7 +8592,27 @@
           <w:color w:val="000000"/>
           <w:lang w:eastAsia="en-AU"/>
         </w:rPr>
-        <w:t xml:space="preserve">In testing the course list for the administrators interface a minor bug occurred when deleting a specific course from the jTable and database. This bug consisted of deleting the specific course chosen although it allowed for the other courses included in the table to disappear. One way to resolve this issue is to refresh the specific interface which allows for the courses to appear again.  </w:t>
+        <w:t xml:space="preserve">In testing the course list for the administrators interface a minor bug occurred when deleting a specific course from the </w:t>
+      </w:r>
+      <w:proofErr w:type="spellStart"/>
+      <w:r>
+        <w:rPr>
+          <w:rFonts w:ascii="Arial" w:eastAsia="Times New Roman" w:hAnsi="Arial" w:cs="Arial"/>
+          <w:bCs/>
+          <w:color w:val="000000"/>
+          <w:lang w:eastAsia="en-AU"/>
+        </w:rPr>
+        <w:t>jTable</w:t>
+      </w:r>
+      <w:proofErr w:type="spellEnd"/>
+      <w:r>
+        <w:rPr>
+          <w:rFonts w:ascii="Arial" w:eastAsia="Times New Roman" w:hAnsi="Arial" w:cs="Arial"/>
+          <w:bCs/>
+          <w:color w:val="000000"/>
+          <w:lang w:eastAsia="en-AU"/>
+        </w:rPr>
+        <w:t xml:space="preserve"> and database. This bug consisted of deleting the specific course chosen although it allowed for the other courses included in the table to disappear. One way to resolve this issue is to refresh the specific interface which allows for the courses to appear again.  </w:t>
       </w:r>
     </w:p>
     <w:p>

</xml_diff>

<commit_message>
*Implemented requirement specifications *Implemented purpose of document *Implement background information
</commit_message>
<xml_diff>
--- a/Documentation/Technical Report.docx
+++ b/Documentation/Technical Report.docx
@@ -1,6 +1,6 @@
 
 <file path=word/document.xml><?xml version="1.0" encoding="utf-8"?>
-<w:document xmlns:wpc="http://schemas.microsoft.com/office/word/2010/wordprocessingCanvas" xmlns:cx="http://schemas.microsoft.com/office/drawing/2014/chartex" xmlns:cx1="http://schemas.microsoft.com/office/drawing/2015/9/8/chartex" xmlns:cx2="http://schemas.microsoft.com/office/drawing/2015/10/21/chartex" xmlns:cx3="http://schemas.microsoft.com/office/drawing/2016/5/9/chartex" xmlns:cx4="http://schemas.microsoft.com/office/drawing/2016/5/10/chartex" xmlns:cx5="http://schemas.microsoft.com/office/drawing/2016/5/11/chartex" xmlns:cx6="http://schemas.microsoft.com/office/drawing/2016/5/12/chartex" xmlns:cx7="http://schemas.microsoft.com/office/drawing/2016/5/13/chartex" xmlns:cx8="http://schemas.microsoft.com/office/drawing/2016/5/14/chartex" xmlns:mc="http://schemas.openxmlformats.org/markup-compatibility/2006" xmlns:aink="http://schemas.microsoft.com/office/drawing/2016/ink" xmlns:am3d="http://schemas.microsoft.com/office/drawing/2017/model3d" xmlns:o="urn:schemas-microsoft-com:office:office" xmlns:r="http://schemas.openxmlformats.org/officeDocument/2006/relationships" xmlns:m="http://schemas.openxmlformats.org/officeDocument/2006/math" xmlns:v="urn:schemas-microsoft-com:vml" xmlns:wp14="http://schemas.microsoft.com/office/word/2010/wordprocessingDrawing" xmlns:wp="http://schemas.openxmlformats.org/drawingml/2006/wordprocessingDrawing" xmlns:w10="urn:schemas-microsoft-com:office:word" xmlns:w="http://schemas.openxmlformats.org/wordprocessingml/2006/main" xmlns:w14="http://schemas.microsoft.com/office/word/2010/wordml" xmlns:w15="http://schemas.microsoft.com/office/word/2012/wordml" xmlns:w16cid="http://schemas.microsoft.com/office/word/2016/wordml/cid" xmlns:w16se="http://schemas.microsoft.com/office/word/2015/wordml/symex" xmlns:wpg="http://schemas.microsoft.com/office/word/2010/wordprocessingGroup" xmlns:wpi="http://schemas.microsoft.com/office/word/2010/wordprocessingInk" xmlns:wne="http://schemas.microsoft.com/office/word/2006/wordml" xmlns:wps="http://schemas.microsoft.com/office/word/2010/wordprocessingShape" mc:Ignorable="w14 w15 w16se w16cid wp14">
+<w:document xmlns:wpc="http://schemas.microsoft.com/office/word/2010/wordprocessingCanvas" xmlns:mc="http://schemas.openxmlformats.org/markup-compatibility/2006" xmlns:o="urn:schemas-microsoft-com:office:office" xmlns:r="http://schemas.openxmlformats.org/officeDocument/2006/relationships" xmlns:m="http://schemas.openxmlformats.org/officeDocument/2006/math" xmlns:v="urn:schemas-microsoft-com:vml" xmlns:wp14="http://schemas.microsoft.com/office/word/2010/wordprocessingDrawing" xmlns:wp="http://schemas.openxmlformats.org/drawingml/2006/wordprocessingDrawing" xmlns:w10="urn:schemas-microsoft-com:office:word" xmlns:w="http://schemas.openxmlformats.org/wordprocessingml/2006/main" xmlns:w14="http://schemas.microsoft.com/office/word/2010/wordml" xmlns:w15="http://schemas.microsoft.com/office/word/2012/wordml" xmlns:wpg="http://schemas.microsoft.com/office/word/2010/wordprocessingGroup" xmlns:wpi="http://schemas.microsoft.com/office/word/2010/wordprocessingInk" xmlns:wne="http://schemas.microsoft.com/office/word/2006/wordml" xmlns:wps="http://schemas.microsoft.com/office/word/2010/wordprocessingShape" mc:Ignorable="w14 w15 wp14">
   <w:body>
     <w:p>
       <w:pPr>
@@ -45,21 +45,1898 @@
       <w:pPr>
         <w:spacing w:after="0" w:line="240" w:lineRule="auto"/>
         <w:rPr>
-          <w:rFonts w:ascii="Arial" w:eastAsia="Times New Roman" w:hAnsi="Arial" w:cs="Arial"/>
-          <w:b/>
-          <w:bCs/>
-          <w:color w:val="000000"/>
-          <w:lang w:eastAsia="en-AU"/>
-        </w:rPr>
-      </w:pPr>
-      <w:r>
-        <w:rPr>
-          <w:rFonts w:ascii="Arial" w:eastAsia="Times New Roman" w:hAnsi="Arial" w:cs="Arial"/>
-          <w:b/>
-          <w:bCs/>
-          <w:color w:val="000000"/>
-          <w:lang w:eastAsia="en-AU"/>
-        </w:rPr>
+          <w:b/>
+          <w:sz w:val="28"/>
+        </w:rPr>
+      </w:pPr>
+      <w:r>
+        <w:rPr>
+          <w:b/>
+          <w:sz w:val="28"/>
+        </w:rPr>
+        <w:t>Purpose of the document:</w:t>
+      </w:r>
+    </w:p>
+    <w:p>
+      <w:pPr>
+        <w:spacing w:after="0" w:line="240" w:lineRule="auto"/>
+        <w:rPr>
+          <w:rFonts w:ascii="Times New Roman" w:eastAsia="Times New Roman" w:hAnsi="Times New Roman" w:cs="Times New Roman"/>
+          <w:szCs w:val="24"/>
+          <w:lang w:eastAsia="en-AU"/>
+        </w:rPr>
+      </w:pPr>
+      <w:r>
+        <w:t xml:space="preserve">The purpose of the document is to define the current and future business processes. </w:t>
+      </w:r>
+    </w:p>
+    <w:p>
+      <w:pPr>
+        <w:spacing w:after="0" w:line="240" w:lineRule="auto"/>
+        <w:rPr>
+          <w:rFonts w:ascii="Times New Roman" w:eastAsia="Times New Roman" w:hAnsi="Times New Roman" w:cs="Times New Roman"/>
+          <w:sz w:val="24"/>
+          <w:szCs w:val="24"/>
+          <w:lang w:eastAsia="en-AU"/>
+        </w:rPr>
+      </w:pPr>
+    </w:p>
+    <w:p>
+      <w:pPr>
+        <w:rPr>
+          <w:b/>
+          <w:sz w:val="28"/>
+        </w:rPr>
+      </w:pPr>
+      <w:r>
+        <w:rPr>
+          <w:b/>
+          <w:sz w:val="28"/>
+        </w:rPr>
+        <w:t>Background information</w:t>
+      </w:r>
+      <w:r>
+        <w:rPr>
+          <w:b/>
+          <w:sz w:val="28"/>
+        </w:rPr>
+        <w:t>:</w:t>
+      </w:r>
+    </w:p>
+    <w:p>
+      <w:pPr>
+        <w:pStyle w:val="NormalWeb"/>
+        <w:spacing w:before="0" w:beforeAutospacing="0" w:after="0" w:afterAutospacing="0"/>
+      </w:pPr>
+      <w:r>
+        <w:rPr>
+          <w:rFonts w:ascii="Arial" w:hAnsi="Arial" w:cs="Arial"/>
+          <w:color w:val="000000"/>
+          <w:sz w:val="22"/>
+          <w:szCs w:val="22"/>
+        </w:rPr>
+        <w:t xml:space="preserve">The product is designed to assist EITS with client administration and supporting client activity. The users of this application will select from a list of desired industries, within the industries it provides information about educational courses which they can take and the skills required for them. The administrator can then view and track this information from the system which recorded the users' name, email, number, and activity throughout the application. EITS would like this application to welcome clients to the office and track their attendance and training progress throughout their use on this application and would like the information to be accessible via her computer tablet to easily access and see the data. </w:t>
+      </w:r>
+    </w:p>
+    <w:p>
+      <w:pPr>
+        <w:spacing w:after="0" w:line="240" w:lineRule="auto"/>
+        <w:rPr>
+          <w:rFonts w:ascii="Times New Roman" w:eastAsia="Times New Roman" w:hAnsi="Times New Roman" w:cs="Times New Roman"/>
+          <w:sz w:val="24"/>
+          <w:szCs w:val="24"/>
+          <w:lang w:eastAsia="en-AU"/>
+        </w:rPr>
+      </w:pPr>
+    </w:p>
+    <w:p>
+      <w:pPr>
+        <w:spacing w:after="0" w:line="240" w:lineRule="auto"/>
+        <w:rPr>
+          <w:rFonts w:ascii="Times New Roman" w:eastAsia="Times New Roman" w:hAnsi="Times New Roman" w:cs="Times New Roman"/>
+          <w:sz w:val="24"/>
+          <w:szCs w:val="24"/>
+          <w:lang w:eastAsia="en-AU"/>
+        </w:rPr>
+      </w:pPr>
+    </w:p>
+    <w:p>
+      <w:pPr>
+        <w:spacing w:after="0" w:line="240" w:lineRule="auto"/>
+        <w:rPr>
+          <w:rFonts w:ascii="Arial" w:eastAsia="Times New Roman" w:hAnsi="Arial" w:cs="Arial"/>
+          <w:b/>
+          <w:bCs/>
+          <w:color w:val="000000"/>
+          <w:lang w:eastAsia="en-AU"/>
+        </w:rPr>
+      </w:pPr>
+      <w:r>
+        <w:rPr>
+          <w:rFonts w:ascii="Arial" w:eastAsia="Times New Roman" w:hAnsi="Arial" w:cs="Arial"/>
+          <w:b/>
+          <w:bCs/>
+          <w:color w:val="000000"/>
+          <w:lang w:eastAsia="en-AU"/>
+        </w:rPr>
+        <w:t>Requirements specifications:</w:t>
+      </w:r>
+    </w:p>
+    <w:p>
+      <w:pPr>
+        <w:spacing w:after="0" w:line="240" w:lineRule="auto"/>
+        <w:rPr>
+          <w:rFonts w:ascii="Arial" w:eastAsia="Times New Roman" w:hAnsi="Arial" w:cs="Arial"/>
+          <w:bCs/>
+          <w:color w:val="000000"/>
+          <w:lang w:eastAsia="en-AU"/>
+        </w:rPr>
+      </w:pPr>
+      <w:r>
+        <w:rPr>
+          <w:rFonts w:ascii="Arial" w:eastAsia="Times New Roman" w:hAnsi="Arial" w:cs="Arial"/>
+          <w:bCs/>
+          <w:color w:val="000000"/>
+          <w:lang w:eastAsia="en-AU"/>
+        </w:rPr>
+        <w:t>Project Features:</w:t>
+      </w:r>
+    </w:p>
+    <w:p>
+      <w:pPr>
+        <w:spacing w:after="0" w:line="240" w:lineRule="auto"/>
+        <w:rPr>
+          <w:rFonts w:ascii="Arial" w:eastAsia="Times New Roman" w:hAnsi="Arial" w:cs="Arial"/>
+          <w:bCs/>
+          <w:color w:val="000000"/>
+          <w:lang w:eastAsia="en-AU"/>
+        </w:rPr>
+      </w:pPr>
+    </w:p>
+    <w:p>
+      <w:pPr>
+        <w:spacing w:after="0" w:line="240" w:lineRule="auto"/>
+        <w:rPr>
+          <w:rFonts w:ascii="Arial" w:eastAsia="Times New Roman" w:hAnsi="Arial" w:cs="Arial"/>
+          <w:b/>
+          <w:bCs/>
+          <w:color w:val="000000"/>
+          <w:sz w:val="28"/>
+          <w:u w:val="single"/>
+          <w:lang w:eastAsia="en-AU"/>
+        </w:rPr>
+      </w:pPr>
+      <w:r>
+        <w:rPr>
+          <w:rFonts w:ascii="Arial" w:eastAsia="Times New Roman" w:hAnsi="Arial" w:cs="Arial"/>
+          <w:b/>
+          <w:bCs/>
+          <w:color w:val="000000"/>
+          <w:sz w:val="28"/>
+          <w:u w:val="single"/>
+          <w:lang w:eastAsia="en-AU"/>
+        </w:rPr>
+        <w:t>Client:</w:t>
+      </w:r>
+      <w:r>
+        <w:rPr>
+          <w:rFonts w:ascii="Arial" w:eastAsia="Times New Roman" w:hAnsi="Arial" w:cs="Arial"/>
+          <w:b/>
+          <w:bCs/>
+          <w:color w:val="000000"/>
+          <w:sz w:val="28"/>
+          <w:u w:val="single"/>
+          <w:lang w:eastAsia="en-AU"/>
+        </w:rPr>
+        <w:t xml:space="preserve"> </w:t>
+      </w:r>
+    </w:p>
+    <w:p>
+      <w:pPr>
+        <w:spacing w:after="0" w:line="240" w:lineRule="auto"/>
+        <w:rPr>
+          <w:rFonts w:ascii="Arial" w:eastAsia="Times New Roman" w:hAnsi="Arial" w:cs="Arial"/>
+          <w:b/>
+          <w:bCs/>
+          <w:color w:val="000000"/>
+          <w:sz w:val="28"/>
+          <w:u w:val="single"/>
+          <w:lang w:eastAsia="en-AU"/>
+        </w:rPr>
+      </w:pPr>
+    </w:p>
+    <w:p>
+      <w:pPr>
+        <w:spacing w:after="0" w:line="240" w:lineRule="auto"/>
+        <w:rPr>
+          <w:rFonts w:ascii="Arial" w:eastAsia="Times New Roman" w:hAnsi="Arial" w:cs="Arial"/>
+          <w:bCs/>
+          <w:color w:val="000000"/>
+          <w:lang w:eastAsia="en-AU"/>
+        </w:rPr>
+      </w:pPr>
+      <w:r>
+        <w:rPr>
+          <w:rFonts w:ascii="Arial" w:eastAsia="Times New Roman" w:hAnsi="Arial" w:cs="Arial"/>
+          <w:b/>
+          <w:bCs/>
+          <w:color w:val="000000"/>
+          <w:lang w:eastAsia="en-AU"/>
+        </w:rPr>
+        <w:t>Login:</w:t>
+      </w:r>
+      <w:r>
+        <w:rPr>
+          <w:rFonts w:ascii="Arial" w:eastAsia="Times New Roman" w:hAnsi="Arial" w:cs="Arial"/>
+          <w:bCs/>
+          <w:color w:val="000000"/>
+          <w:lang w:eastAsia="en-AU"/>
+        </w:rPr>
+        <w:t xml:space="preserve"> The login will be used to sign a client up which has registered in the sign up page</w:t>
+      </w:r>
+    </w:p>
+    <w:p>
+      <w:pPr>
+        <w:spacing w:after="0" w:line="240" w:lineRule="auto"/>
+        <w:rPr>
+          <w:rFonts w:ascii="Arial" w:eastAsia="Times New Roman" w:hAnsi="Arial" w:cs="Arial"/>
+          <w:bCs/>
+          <w:color w:val="000000"/>
+          <w:lang w:eastAsia="en-AU"/>
+        </w:rPr>
+      </w:pPr>
+    </w:p>
+    <w:p>
+      <w:pPr>
+        <w:spacing w:after="0" w:line="240" w:lineRule="auto"/>
+        <w:rPr>
+          <w:rFonts w:ascii="Arial" w:eastAsia="Times New Roman" w:hAnsi="Arial" w:cs="Arial"/>
+          <w:bCs/>
+          <w:color w:val="000000"/>
+          <w:lang w:eastAsia="en-AU"/>
+        </w:rPr>
+      </w:pPr>
+      <w:r>
+        <w:rPr>
+          <w:rFonts w:ascii="Arial" w:eastAsia="Times New Roman" w:hAnsi="Arial" w:cs="Arial"/>
+          <w:bCs/>
+          <w:color w:val="000000"/>
+          <w:lang w:eastAsia="en-AU"/>
+        </w:rPr>
+        <w:t>Flow of events:</w:t>
+      </w:r>
+    </w:p>
+    <w:p>
+      <w:pPr>
+        <w:pStyle w:val="ListParagraph"/>
+        <w:numPr>
+          <w:ilvl w:val="0"/>
+          <w:numId w:val="3"/>
+        </w:numPr>
+        <w:spacing w:after="0" w:line="240" w:lineRule="auto"/>
+        <w:rPr>
+          <w:rFonts w:ascii="Arial" w:eastAsia="Times New Roman" w:hAnsi="Arial" w:cs="Arial"/>
+          <w:bCs/>
+          <w:color w:val="000000"/>
+          <w:lang w:eastAsia="en-AU"/>
+        </w:rPr>
+      </w:pPr>
+      <w:r>
+        <w:rPr>
+          <w:rFonts w:ascii="Arial" w:eastAsia="Times New Roman" w:hAnsi="Arial" w:cs="Arial"/>
+          <w:bCs/>
+          <w:color w:val="000000"/>
+          <w:lang w:eastAsia="en-AU"/>
+        </w:rPr>
+        <w:t>Client launches the application</w:t>
+      </w:r>
+    </w:p>
+    <w:p>
+      <w:pPr>
+        <w:pStyle w:val="ListParagraph"/>
+        <w:numPr>
+          <w:ilvl w:val="0"/>
+          <w:numId w:val="3"/>
+        </w:numPr>
+        <w:spacing w:after="0" w:line="240" w:lineRule="auto"/>
+        <w:rPr>
+          <w:rFonts w:ascii="Arial" w:eastAsia="Times New Roman" w:hAnsi="Arial" w:cs="Arial"/>
+          <w:bCs/>
+          <w:color w:val="000000"/>
+          <w:lang w:eastAsia="en-AU"/>
+        </w:rPr>
+      </w:pPr>
+      <w:r>
+        <w:rPr>
+          <w:rFonts w:ascii="Arial" w:eastAsia="Times New Roman" w:hAnsi="Arial" w:cs="Arial"/>
+          <w:bCs/>
+          <w:color w:val="000000"/>
+          <w:lang w:eastAsia="en-AU"/>
+        </w:rPr>
+        <w:t xml:space="preserve">Login screen is displayed </w:t>
+      </w:r>
+    </w:p>
+    <w:p>
+      <w:pPr>
+        <w:pStyle w:val="ListParagraph"/>
+        <w:numPr>
+          <w:ilvl w:val="0"/>
+          <w:numId w:val="3"/>
+        </w:numPr>
+        <w:spacing w:after="0" w:line="240" w:lineRule="auto"/>
+        <w:rPr>
+          <w:rFonts w:ascii="Arial" w:eastAsia="Times New Roman" w:hAnsi="Arial" w:cs="Arial"/>
+          <w:bCs/>
+          <w:color w:val="000000"/>
+          <w:lang w:eastAsia="en-AU"/>
+        </w:rPr>
+      </w:pPr>
+      <w:r>
+        <w:rPr>
+          <w:rFonts w:ascii="Arial" w:eastAsia="Times New Roman" w:hAnsi="Arial" w:cs="Arial"/>
+          <w:bCs/>
+          <w:color w:val="000000"/>
+          <w:lang w:eastAsia="en-AU"/>
+        </w:rPr>
+        <w:t>Client inputs their credentials and clicks the sign in button</w:t>
+      </w:r>
+    </w:p>
+    <w:p>
+      <w:pPr>
+        <w:pStyle w:val="ListParagraph"/>
+        <w:numPr>
+          <w:ilvl w:val="0"/>
+          <w:numId w:val="3"/>
+        </w:numPr>
+        <w:spacing w:after="0" w:line="240" w:lineRule="auto"/>
+        <w:rPr>
+          <w:rFonts w:ascii="Arial" w:eastAsia="Times New Roman" w:hAnsi="Arial" w:cs="Arial"/>
+          <w:bCs/>
+          <w:color w:val="000000"/>
+          <w:lang w:eastAsia="en-AU"/>
+        </w:rPr>
+      </w:pPr>
+      <w:r>
+        <w:rPr>
+          <w:rFonts w:ascii="Arial" w:eastAsia="Times New Roman" w:hAnsi="Arial" w:cs="Arial"/>
+          <w:bCs/>
+          <w:color w:val="000000"/>
+          <w:lang w:eastAsia="en-AU"/>
+        </w:rPr>
+        <w:t xml:space="preserve">Client is signed in (Logged in the database) and can assess courses </w:t>
+      </w:r>
+    </w:p>
+    <w:p>
+      <w:pPr>
+        <w:spacing w:after="0" w:line="240" w:lineRule="auto"/>
+        <w:rPr>
+          <w:rFonts w:ascii="Arial" w:eastAsia="Times New Roman" w:hAnsi="Arial" w:cs="Arial"/>
+          <w:bCs/>
+          <w:color w:val="000000"/>
+          <w:lang w:eastAsia="en-AU"/>
+        </w:rPr>
+      </w:pPr>
+    </w:p>
+    <w:p>
+      <w:pPr>
+        <w:spacing w:after="0" w:line="240" w:lineRule="auto"/>
+        <w:rPr>
+          <w:rFonts w:ascii="Arial" w:eastAsia="Times New Roman" w:hAnsi="Arial" w:cs="Arial"/>
+          <w:bCs/>
+          <w:color w:val="000000"/>
+          <w:lang w:eastAsia="en-AU"/>
+        </w:rPr>
+      </w:pPr>
+      <w:r>
+        <w:rPr>
+          <w:rFonts w:ascii="Arial" w:eastAsia="Times New Roman" w:hAnsi="Arial" w:cs="Arial"/>
+          <w:b/>
+          <w:bCs/>
+          <w:color w:val="000000"/>
+          <w:lang w:eastAsia="en-AU"/>
+        </w:rPr>
+        <w:t>Sign Up:</w:t>
+      </w:r>
+      <w:r>
+        <w:rPr>
+          <w:rFonts w:ascii="Arial" w:eastAsia="Times New Roman" w:hAnsi="Arial" w:cs="Arial"/>
+          <w:bCs/>
+          <w:color w:val="000000"/>
+          <w:lang w:eastAsia="en-AU"/>
+        </w:rPr>
+        <w:t xml:space="preserve"> The sign up will be used to register clients to the database with the information they have inputted</w:t>
+      </w:r>
+    </w:p>
+    <w:p>
+      <w:pPr>
+        <w:spacing w:after="0" w:line="240" w:lineRule="auto"/>
+        <w:rPr>
+          <w:rFonts w:ascii="Arial" w:eastAsia="Times New Roman" w:hAnsi="Arial" w:cs="Arial"/>
+          <w:bCs/>
+          <w:color w:val="000000"/>
+          <w:lang w:eastAsia="en-AU"/>
+        </w:rPr>
+      </w:pPr>
+    </w:p>
+    <w:p>
+      <w:pPr>
+        <w:spacing w:after="0" w:line="240" w:lineRule="auto"/>
+        <w:rPr>
+          <w:rFonts w:ascii="Arial" w:eastAsia="Times New Roman" w:hAnsi="Arial" w:cs="Arial"/>
+          <w:bCs/>
+          <w:color w:val="000000"/>
+          <w:lang w:eastAsia="en-AU"/>
+        </w:rPr>
+      </w:pPr>
+      <w:r>
+        <w:rPr>
+          <w:rFonts w:ascii="Arial" w:eastAsia="Times New Roman" w:hAnsi="Arial" w:cs="Arial"/>
+          <w:bCs/>
+          <w:color w:val="000000"/>
+          <w:lang w:eastAsia="en-AU"/>
+        </w:rPr>
+        <w:t>Flow of events:</w:t>
+      </w:r>
+    </w:p>
+    <w:p>
+      <w:pPr>
+        <w:pStyle w:val="ListParagraph"/>
+        <w:numPr>
+          <w:ilvl w:val="0"/>
+          <w:numId w:val="5"/>
+        </w:numPr>
+        <w:spacing w:after="0" w:line="240" w:lineRule="auto"/>
+        <w:rPr>
+          <w:rFonts w:ascii="Arial" w:eastAsia="Times New Roman" w:hAnsi="Arial" w:cs="Arial"/>
+          <w:bCs/>
+          <w:color w:val="000000"/>
+          <w:lang w:eastAsia="en-AU"/>
+        </w:rPr>
+      </w:pPr>
+      <w:r>
+        <w:rPr>
+          <w:rFonts w:ascii="Arial" w:eastAsia="Times New Roman" w:hAnsi="Arial" w:cs="Arial"/>
+          <w:bCs/>
+          <w:color w:val="000000"/>
+          <w:lang w:eastAsia="en-AU"/>
+        </w:rPr>
+        <w:t xml:space="preserve">Login screen is displayed </w:t>
+      </w:r>
+    </w:p>
+    <w:p>
+      <w:pPr>
+        <w:pStyle w:val="ListParagraph"/>
+        <w:numPr>
+          <w:ilvl w:val="0"/>
+          <w:numId w:val="5"/>
+        </w:numPr>
+        <w:spacing w:after="0" w:line="240" w:lineRule="auto"/>
+        <w:rPr>
+          <w:rFonts w:ascii="Arial" w:eastAsia="Times New Roman" w:hAnsi="Arial" w:cs="Arial"/>
+          <w:bCs/>
+          <w:color w:val="000000"/>
+          <w:lang w:eastAsia="en-AU"/>
+        </w:rPr>
+      </w:pPr>
+      <w:r>
+        <w:rPr>
+          <w:rFonts w:ascii="Arial" w:eastAsia="Times New Roman" w:hAnsi="Arial" w:cs="Arial"/>
+          <w:bCs/>
+          <w:color w:val="000000"/>
+          <w:lang w:eastAsia="en-AU"/>
+        </w:rPr>
+        <w:t>Client clicked the sign up button</w:t>
+      </w:r>
+    </w:p>
+    <w:p>
+      <w:pPr>
+        <w:pStyle w:val="ListParagraph"/>
+        <w:numPr>
+          <w:ilvl w:val="0"/>
+          <w:numId w:val="5"/>
+        </w:numPr>
+        <w:spacing w:after="0" w:line="240" w:lineRule="auto"/>
+        <w:rPr>
+          <w:rFonts w:ascii="Arial" w:eastAsia="Times New Roman" w:hAnsi="Arial" w:cs="Arial"/>
+          <w:bCs/>
+          <w:color w:val="000000"/>
+          <w:lang w:eastAsia="en-AU"/>
+        </w:rPr>
+      </w:pPr>
+      <w:r>
+        <w:rPr>
+          <w:rFonts w:ascii="Arial" w:eastAsia="Times New Roman" w:hAnsi="Arial" w:cs="Arial"/>
+          <w:bCs/>
+          <w:color w:val="000000"/>
+          <w:lang w:eastAsia="en-AU"/>
+        </w:rPr>
+        <w:t>Client inputs their data into the text fields</w:t>
+      </w:r>
+    </w:p>
+    <w:p>
+      <w:pPr>
+        <w:pStyle w:val="ListParagraph"/>
+        <w:numPr>
+          <w:ilvl w:val="0"/>
+          <w:numId w:val="5"/>
+        </w:numPr>
+        <w:spacing w:after="0" w:line="240" w:lineRule="auto"/>
+        <w:rPr>
+          <w:rFonts w:ascii="Arial" w:eastAsia="Times New Roman" w:hAnsi="Arial" w:cs="Arial"/>
+          <w:bCs/>
+          <w:color w:val="000000"/>
+          <w:lang w:eastAsia="en-AU"/>
+        </w:rPr>
+      </w:pPr>
+      <w:r>
+        <w:rPr>
+          <w:rFonts w:ascii="Arial" w:eastAsia="Times New Roman" w:hAnsi="Arial" w:cs="Arial"/>
+          <w:bCs/>
+          <w:color w:val="000000"/>
+          <w:lang w:eastAsia="en-AU"/>
+        </w:rPr>
+        <w:t xml:space="preserve">Client clicks sign up button and the data is sent in to the database </w:t>
+      </w:r>
+    </w:p>
+    <w:p>
+      <w:pPr>
+        <w:pStyle w:val="ListParagraph"/>
+        <w:numPr>
+          <w:ilvl w:val="0"/>
+          <w:numId w:val="5"/>
+        </w:numPr>
+        <w:spacing w:after="0" w:line="240" w:lineRule="auto"/>
+        <w:rPr>
+          <w:rFonts w:ascii="Arial" w:eastAsia="Times New Roman" w:hAnsi="Arial" w:cs="Arial"/>
+          <w:bCs/>
+          <w:color w:val="000000"/>
+          <w:lang w:eastAsia="en-AU"/>
+        </w:rPr>
+      </w:pPr>
+      <w:r>
+        <w:rPr>
+          <w:rFonts w:ascii="Arial" w:eastAsia="Times New Roman" w:hAnsi="Arial" w:cs="Arial"/>
+          <w:bCs/>
+          <w:color w:val="000000"/>
+          <w:lang w:eastAsia="en-AU"/>
+        </w:rPr>
+        <w:t>The client is now registered and can sign in</w:t>
+      </w:r>
+    </w:p>
+    <w:p>
+      <w:pPr>
+        <w:spacing w:after="0" w:line="240" w:lineRule="auto"/>
+        <w:rPr>
+          <w:rFonts w:ascii="Arial" w:eastAsia="Times New Roman" w:hAnsi="Arial" w:cs="Arial"/>
+          <w:bCs/>
+          <w:color w:val="000000"/>
+          <w:lang w:eastAsia="en-AU"/>
+        </w:rPr>
+      </w:pPr>
+    </w:p>
+    <w:p>
+      <w:pPr>
+        <w:spacing w:after="0" w:line="240" w:lineRule="auto"/>
+        <w:rPr>
+          <w:rFonts w:ascii="Arial" w:eastAsia="Times New Roman" w:hAnsi="Arial" w:cs="Arial"/>
+          <w:bCs/>
+          <w:color w:val="000000"/>
+          <w:lang w:eastAsia="en-AU"/>
+        </w:rPr>
+      </w:pPr>
+      <w:r>
+        <w:rPr>
+          <w:rFonts w:ascii="Arial" w:eastAsia="Times New Roman" w:hAnsi="Arial" w:cs="Arial"/>
+          <w:b/>
+          <w:bCs/>
+          <w:color w:val="000000"/>
+          <w:lang w:eastAsia="en-AU"/>
+        </w:rPr>
+        <w:t>Course List:</w:t>
+      </w:r>
+      <w:r>
+        <w:rPr>
+          <w:rFonts w:ascii="Arial" w:eastAsia="Times New Roman" w:hAnsi="Arial" w:cs="Arial"/>
+          <w:bCs/>
+          <w:color w:val="000000"/>
+          <w:lang w:eastAsia="en-AU"/>
+        </w:rPr>
+        <w:t xml:space="preserve"> The course list will be used to display the courses within a specific industry</w:t>
+      </w:r>
+    </w:p>
+    <w:p>
+      <w:pPr>
+        <w:spacing w:after="0" w:line="240" w:lineRule="auto"/>
+        <w:rPr>
+          <w:rFonts w:ascii="Arial" w:eastAsia="Times New Roman" w:hAnsi="Arial" w:cs="Arial"/>
+          <w:bCs/>
+          <w:color w:val="000000"/>
+          <w:lang w:eastAsia="en-AU"/>
+        </w:rPr>
+      </w:pPr>
+    </w:p>
+    <w:p>
+      <w:pPr>
+        <w:spacing w:after="0" w:line="240" w:lineRule="auto"/>
+        <w:rPr>
+          <w:rFonts w:ascii="Arial" w:eastAsia="Times New Roman" w:hAnsi="Arial" w:cs="Arial"/>
+          <w:bCs/>
+          <w:color w:val="000000"/>
+          <w:lang w:eastAsia="en-AU"/>
+        </w:rPr>
+      </w:pPr>
+      <w:r>
+        <w:rPr>
+          <w:rFonts w:ascii="Arial" w:eastAsia="Times New Roman" w:hAnsi="Arial" w:cs="Arial"/>
+          <w:bCs/>
+          <w:color w:val="000000"/>
+          <w:lang w:eastAsia="en-AU"/>
+        </w:rPr>
+        <w:t>Flow of events:</w:t>
+      </w:r>
+    </w:p>
+    <w:p>
+      <w:pPr>
+        <w:pStyle w:val="ListParagraph"/>
+        <w:numPr>
+          <w:ilvl w:val="0"/>
+          <w:numId w:val="6"/>
+        </w:numPr>
+        <w:spacing w:after="0" w:line="240" w:lineRule="auto"/>
+        <w:rPr>
+          <w:rFonts w:ascii="Arial" w:eastAsia="Times New Roman" w:hAnsi="Arial" w:cs="Arial"/>
+          <w:bCs/>
+          <w:color w:val="000000"/>
+          <w:lang w:eastAsia="en-AU"/>
+        </w:rPr>
+      </w:pPr>
+      <w:r>
+        <w:rPr>
+          <w:rFonts w:ascii="Arial" w:eastAsia="Times New Roman" w:hAnsi="Arial" w:cs="Arial"/>
+          <w:bCs/>
+          <w:color w:val="000000"/>
+          <w:lang w:eastAsia="en-AU"/>
+        </w:rPr>
+        <w:t>Login screen is displayed</w:t>
+      </w:r>
+    </w:p>
+    <w:p>
+      <w:pPr>
+        <w:pStyle w:val="ListParagraph"/>
+        <w:numPr>
+          <w:ilvl w:val="0"/>
+          <w:numId w:val="6"/>
+        </w:numPr>
+        <w:spacing w:after="0" w:line="240" w:lineRule="auto"/>
+        <w:rPr>
+          <w:rFonts w:ascii="Arial" w:eastAsia="Times New Roman" w:hAnsi="Arial" w:cs="Arial"/>
+          <w:bCs/>
+          <w:color w:val="000000"/>
+          <w:lang w:eastAsia="en-AU"/>
+        </w:rPr>
+      </w:pPr>
+      <w:r>
+        <w:rPr>
+          <w:rFonts w:ascii="Arial" w:eastAsia="Times New Roman" w:hAnsi="Arial" w:cs="Arial"/>
+          <w:bCs/>
+          <w:color w:val="000000"/>
+          <w:lang w:eastAsia="en-AU"/>
+        </w:rPr>
+        <w:t>Client signs in with their existing credentials</w:t>
+      </w:r>
+    </w:p>
+    <w:p>
+      <w:pPr>
+        <w:pStyle w:val="ListParagraph"/>
+        <w:numPr>
+          <w:ilvl w:val="0"/>
+          <w:numId w:val="6"/>
+        </w:numPr>
+        <w:spacing w:after="0" w:line="240" w:lineRule="auto"/>
+        <w:rPr>
+          <w:rFonts w:ascii="Arial" w:eastAsia="Times New Roman" w:hAnsi="Arial" w:cs="Arial"/>
+          <w:bCs/>
+          <w:color w:val="000000"/>
+          <w:lang w:eastAsia="en-AU"/>
+        </w:rPr>
+      </w:pPr>
+      <w:r>
+        <w:rPr>
+          <w:rFonts w:ascii="Arial" w:eastAsia="Times New Roman" w:hAnsi="Arial" w:cs="Arial"/>
+          <w:bCs/>
+          <w:color w:val="000000"/>
+          <w:lang w:eastAsia="en-AU"/>
+        </w:rPr>
+        <w:t>Client is taken to the course list to select a course they would like to take</w:t>
+      </w:r>
+    </w:p>
+    <w:p>
+      <w:pPr>
+        <w:pStyle w:val="ListParagraph"/>
+        <w:numPr>
+          <w:ilvl w:val="0"/>
+          <w:numId w:val="6"/>
+        </w:numPr>
+        <w:spacing w:after="0" w:line="240" w:lineRule="auto"/>
+        <w:rPr>
+          <w:rFonts w:ascii="Arial" w:eastAsia="Times New Roman" w:hAnsi="Arial" w:cs="Arial"/>
+          <w:bCs/>
+          <w:color w:val="000000"/>
+          <w:lang w:eastAsia="en-AU"/>
+        </w:rPr>
+      </w:pPr>
+      <w:r>
+        <w:rPr>
+          <w:rFonts w:ascii="Arial" w:eastAsia="Times New Roman" w:hAnsi="Arial" w:cs="Arial"/>
+          <w:bCs/>
+          <w:color w:val="000000"/>
+          <w:lang w:eastAsia="en-AU"/>
+        </w:rPr>
+        <w:t>Client can also sign out from this page</w:t>
+      </w:r>
+    </w:p>
+    <w:p>
+      <w:pPr>
+        <w:spacing w:after="0" w:line="240" w:lineRule="auto"/>
+        <w:rPr>
+          <w:rFonts w:ascii="Arial" w:eastAsia="Times New Roman" w:hAnsi="Arial" w:cs="Arial"/>
+          <w:bCs/>
+          <w:color w:val="000000"/>
+          <w:lang w:eastAsia="en-AU"/>
+        </w:rPr>
+      </w:pPr>
+    </w:p>
+    <w:p>
+      <w:pPr>
+        <w:spacing w:after="0" w:line="240" w:lineRule="auto"/>
+        <w:rPr>
+          <w:rFonts w:ascii="Arial" w:eastAsia="Times New Roman" w:hAnsi="Arial" w:cs="Arial"/>
+          <w:bCs/>
+          <w:color w:val="000000"/>
+          <w:lang w:eastAsia="en-AU"/>
+        </w:rPr>
+      </w:pPr>
+    </w:p>
+    <w:p>
+      <w:pPr>
+        <w:spacing w:after="0" w:line="240" w:lineRule="auto"/>
+        <w:rPr>
+          <w:rFonts w:ascii="Arial" w:eastAsia="Times New Roman" w:hAnsi="Arial" w:cs="Arial"/>
+          <w:bCs/>
+          <w:color w:val="000000"/>
+          <w:lang w:eastAsia="en-AU"/>
+        </w:rPr>
+      </w:pPr>
+    </w:p>
+    <w:p>
+      <w:pPr>
+        <w:spacing w:after="0" w:line="240" w:lineRule="auto"/>
+        <w:rPr>
+          <w:rFonts w:ascii="Arial" w:eastAsia="Times New Roman" w:hAnsi="Arial" w:cs="Arial"/>
+          <w:bCs/>
+          <w:color w:val="000000"/>
+          <w:lang w:eastAsia="en-AU"/>
+        </w:rPr>
+      </w:pPr>
+    </w:p>
+    <w:p>
+      <w:pPr>
+        <w:spacing w:after="0" w:line="240" w:lineRule="auto"/>
+        <w:rPr>
+          <w:rFonts w:ascii="Arial" w:eastAsia="Times New Roman" w:hAnsi="Arial" w:cs="Arial"/>
+          <w:bCs/>
+          <w:color w:val="000000"/>
+          <w:lang w:eastAsia="en-AU"/>
+        </w:rPr>
+      </w:pPr>
+    </w:p>
+    <w:p>
+      <w:pPr>
+        <w:spacing w:after="0" w:line="240" w:lineRule="auto"/>
+        <w:rPr>
+          <w:rFonts w:ascii="Arial" w:eastAsia="Times New Roman" w:hAnsi="Arial" w:cs="Arial"/>
+          <w:bCs/>
+          <w:color w:val="000000"/>
+          <w:lang w:eastAsia="en-AU"/>
+        </w:rPr>
+      </w:pPr>
+      <w:r>
+        <w:rPr>
+          <w:rFonts w:ascii="Arial" w:eastAsia="Times New Roman" w:hAnsi="Arial" w:cs="Arial"/>
+          <w:b/>
+          <w:bCs/>
+          <w:color w:val="000000"/>
+          <w:lang w:eastAsia="en-AU"/>
+        </w:rPr>
+        <w:t xml:space="preserve">Unit List: </w:t>
+      </w:r>
+      <w:r>
+        <w:rPr>
+          <w:rFonts w:ascii="Arial" w:eastAsia="Times New Roman" w:hAnsi="Arial" w:cs="Arial"/>
+          <w:bCs/>
+          <w:color w:val="000000"/>
+          <w:lang w:eastAsia="en-AU"/>
+        </w:rPr>
+        <w:t>The unit list will be used to display the units within the course the client has selected</w:t>
+      </w:r>
+    </w:p>
+    <w:p>
+      <w:pPr>
+        <w:spacing w:after="0" w:line="240" w:lineRule="auto"/>
+        <w:rPr>
+          <w:rFonts w:ascii="Arial" w:eastAsia="Times New Roman" w:hAnsi="Arial" w:cs="Arial"/>
+          <w:bCs/>
+          <w:color w:val="000000"/>
+          <w:lang w:eastAsia="en-AU"/>
+        </w:rPr>
+      </w:pPr>
+    </w:p>
+    <w:p>
+      <w:pPr>
+        <w:spacing w:after="0" w:line="240" w:lineRule="auto"/>
+        <w:rPr>
+          <w:rFonts w:ascii="Arial" w:eastAsia="Times New Roman" w:hAnsi="Arial" w:cs="Arial"/>
+          <w:bCs/>
+          <w:color w:val="000000"/>
+          <w:lang w:eastAsia="en-AU"/>
+        </w:rPr>
+      </w:pPr>
+      <w:r>
+        <w:rPr>
+          <w:rFonts w:ascii="Arial" w:eastAsia="Times New Roman" w:hAnsi="Arial" w:cs="Arial"/>
+          <w:bCs/>
+          <w:color w:val="000000"/>
+          <w:lang w:eastAsia="en-AU"/>
+        </w:rPr>
+        <w:t>Flow of events:</w:t>
+      </w:r>
+    </w:p>
+    <w:p>
+      <w:pPr>
+        <w:pStyle w:val="ListParagraph"/>
+        <w:numPr>
+          <w:ilvl w:val="0"/>
+          <w:numId w:val="7"/>
+        </w:numPr>
+        <w:spacing w:after="0" w:line="240" w:lineRule="auto"/>
+        <w:rPr>
+          <w:rFonts w:ascii="Arial" w:eastAsia="Times New Roman" w:hAnsi="Arial" w:cs="Arial"/>
+          <w:bCs/>
+          <w:color w:val="000000"/>
+          <w:lang w:eastAsia="en-AU"/>
+        </w:rPr>
+      </w:pPr>
+      <w:r>
+        <w:rPr>
+          <w:rFonts w:ascii="Arial" w:eastAsia="Times New Roman" w:hAnsi="Arial" w:cs="Arial"/>
+          <w:bCs/>
+          <w:color w:val="000000"/>
+          <w:lang w:eastAsia="en-AU"/>
+        </w:rPr>
+        <w:t xml:space="preserve">After signing in the </w:t>
+      </w:r>
+      <w:r>
+        <w:rPr>
+          <w:rFonts w:ascii="Arial" w:eastAsia="Times New Roman" w:hAnsi="Arial" w:cs="Arial"/>
+          <w:bCs/>
+          <w:color w:val="000000"/>
+          <w:lang w:eastAsia="en-AU"/>
+        </w:rPr>
+        <w:t xml:space="preserve">client will select a course </w:t>
+      </w:r>
+    </w:p>
+    <w:p>
+      <w:pPr>
+        <w:pStyle w:val="ListParagraph"/>
+        <w:numPr>
+          <w:ilvl w:val="0"/>
+          <w:numId w:val="7"/>
+        </w:numPr>
+        <w:spacing w:after="0" w:line="240" w:lineRule="auto"/>
+        <w:rPr>
+          <w:rFonts w:ascii="Arial" w:eastAsia="Times New Roman" w:hAnsi="Arial" w:cs="Arial"/>
+          <w:bCs/>
+          <w:color w:val="000000"/>
+          <w:lang w:eastAsia="en-AU"/>
+        </w:rPr>
+      </w:pPr>
+      <w:r>
+        <w:rPr>
+          <w:rFonts w:ascii="Arial" w:eastAsia="Times New Roman" w:hAnsi="Arial" w:cs="Arial"/>
+          <w:bCs/>
+          <w:color w:val="000000"/>
+          <w:lang w:eastAsia="en-AU"/>
+        </w:rPr>
+        <w:t xml:space="preserve">When selecting a course the unit list will be displayed </w:t>
+      </w:r>
+    </w:p>
+    <w:p>
+      <w:pPr>
+        <w:pStyle w:val="ListParagraph"/>
+        <w:numPr>
+          <w:ilvl w:val="0"/>
+          <w:numId w:val="7"/>
+        </w:numPr>
+        <w:spacing w:after="0" w:line="240" w:lineRule="auto"/>
+        <w:rPr>
+          <w:rFonts w:ascii="Arial" w:eastAsia="Times New Roman" w:hAnsi="Arial" w:cs="Arial"/>
+          <w:bCs/>
+          <w:color w:val="000000"/>
+          <w:lang w:eastAsia="en-AU"/>
+        </w:rPr>
+      </w:pPr>
+      <w:r>
+        <w:rPr>
+          <w:rFonts w:ascii="Arial" w:eastAsia="Times New Roman" w:hAnsi="Arial" w:cs="Arial"/>
+          <w:bCs/>
+          <w:color w:val="000000"/>
+          <w:lang w:eastAsia="en-AU"/>
+        </w:rPr>
+        <w:t>The client can then proceed to click enrol in the certain course (This will be logged in the database)</w:t>
+      </w:r>
+    </w:p>
+    <w:p>
+      <w:pPr>
+        <w:pStyle w:val="ListParagraph"/>
+        <w:spacing w:after="0" w:line="240" w:lineRule="auto"/>
+        <w:rPr>
+          <w:rFonts w:ascii="Arial" w:eastAsia="Times New Roman" w:hAnsi="Arial" w:cs="Arial"/>
+          <w:bCs/>
+          <w:color w:val="000000"/>
+          <w:lang w:eastAsia="en-AU"/>
+        </w:rPr>
+      </w:pPr>
+    </w:p>
+    <w:p>
+      <w:pPr>
+        <w:spacing w:after="0" w:line="240" w:lineRule="auto"/>
+        <w:rPr>
+          <w:rFonts w:ascii="Arial" w:eastAsia="Times New Roman" w:hAnsi="Arial" w:cs="Arial"/>
+          <w:b/>
+          <w:bCs/>
+          <w:color w:val="000000"/>
+          <w:sz w:val="28"/>
+          <w:lang w:eastAsia="en-AU"/>
+        </w:rPr>
+      </w:pPr>
+      <w:r>
+        <w:rPr>
+          <w:rFonts w:ascii="Arial" w:eastAsia="Times New Roman" w:hAnsi="Arial" w:cs="Arial"/>
+          <w:b/>
+          <w:bCs/>
+          <w:color w:val="000000"/>
+          <w:sz w:val="28"/>
+          <w:lang w:eastAsia="en-AU"/>
+        </w:rPr>
+        <w:t>Admin:</w:t>
+      </w:r>
+    </w:p>
+    <w:p>
+      <w:pPr>
+        <w:spacing w:after="0" w:line="240" w:lineRule="auto"/>
+        <w:rPr>
+          <w:rFonts w:ascii="Arial" w:eastAsia="Times New Roman" w:hAnsi="Arial" w:cs="Arial"/>
+          <w:b/>
+          <w:bCs/>
+          <w:color w:val="000000"/>
+          <w:lang w:eastAsia="en-AU"/>
+        </w:rPr>
+      </w:pPr>
+    </w:p>
+    <w:p>
+      <w:pPr>
+        <w:spacing w:after="0" w:line="240" w:lineRule="auto"/>
+        <w:rPr>
+          <w:rFonts w:ascii="Arial" w:eastAsia="Times New Roman" w:hAnsi="Arial" w:cs="Arial"/>
+          <w:bCs/>
+          <w:color w:val="000000"/>
+          <w:lang w:eastAsia="en-AU"/>
+        </w:rPr>
+      </w:pPr>
+      <w:r>
+        <w:rPr>
+          <w:rFonts w:ascii="Arial" w:eastAsia="Times New Roman" w:hAnsi="Arial" w:cs="Arial"/>
+          <w:b/>
+          <w:bCs/>
+          <w:color w:val="000000"/>
+          <w:lang w:eastAsia="en-AU"/>
+        </w:rPr>
+        <w:t>Login:</w:t>
+      </w:r>
+      <w:r>
+        <w:rPr>
+          <w:rFonts w:ascii="Arial" w:eastAsia="Times New Roman" w:hAnsi="Arial" w:cs="Arial"/>
+          <w:bCs/>
+          <w:color w:val="000000"/>
+          <w:lang w:eastAsia="en-AU"/>
+        </w:rPr>
+        <w:t xml:space="preserve"> The login will be used to sign </w:t>
+      </w:r>
+      <w:r>
+        <w:rPr>
+          <w:rFonts w:ascii="Arial" w:eastAsia="Times New Roman" w:hAnsi="Arial" w:cs="Arial"/>
+          <w:bCs/>
+          <w:color w:val="000000"/>
+          <w:lang w:eastAsia="en-AU"/>
+        </w:rPr>
+        <w:t>the admin</w:t>
+      </w:r>
+      <w:r>
+        <w:rPr>
+          <w:rFonts w:ascii="Arial" w:eastAsia="Times New Roman" w:hAnsi="Arial" w:cs="Arial"/>
+          <w:bCs/>
+          <w:color w:val="000000"/>
+          <w:lang w:eastAsia="en-AU"/>
+        </w:rPr>
+        <w:t xml:space="preserve"> up which has registered </w:t>
+      </w:r>
+      <w:r>
+        <w:rPr>
+          <w:rFonts w:ascii="Arial" w:eastAsia="Times New Roman" w:hAnsi="Arial" w:cs="Arial"/>
+          <w:bCs/>
+          <w:color w:val="000000"/>
+          <w:lang w:eastAsia="en-AU"/>
+        </w:rPr>
+        <w:t>in the database</w:t>
+      </w:r>
+    </w:p>
+    <w:p>
+      <w:pPr>
+        <w:spacing w:after="0" w:line="240" w:lineRule="auto"/>
+        <w:rPr>
+          <w:rFonts w:ascii="Arial" w:eastAsia="Times New Roman" w:hAnsi="Arial" w:cs="Arial"/>
+          <w:bCs/>
+          <w:color w:val="000000"/>
+          <w:lang w:eastAsia="en-AU"/>
+        </w:rPr>
+      </w:pPr>
+    </w:p>
+    <w:p>
+      <w:pPr>
+        <w:spacing w:after="0" w:line="240" w:lineRule="auto"/>
+        <w:rPr>
+          <w:rFonts w:ascii="Arial" w:eastAsia="Times New Roman" w:hAnsi="Arial" w:cs="Arial"/>
+          <w:bCs/>
+          <w:color w:val="000000"/>
+          <w:lang w:eastAsia="en-AU"/>
+        </w:rPr>
+      </w:pPr>
+      <w:r>
+        <w:rPr>
+          <w:rFonts w:ascii="Arial" w:eastAsia="Times New Roman" w:hAnsi="Arial" w:cs="Arial"/>
+          <w:bCs/>
+          <w:color w:val="000000"/>
+          <w:lang w:eastAsia="en-AU"/>
+        </w:rPr>
+        <w:t>Flow of events:</w:t>
+      </w:r>
+    </w:p>
+    <w:p>
+      <w:pPr>
+        <w:pStyle w:val="ListParagraph"/>
+        <w:numPr>
+          <w:ilvl w:val="0"/>
+          <w:numId w:val="3"/>
+        </w:numPr>
+        <w:spacing w:after="0" w:line="240" w:lineRule="auto"/>
+        <w:rPr>
+          <w:rFonts w:ascii="Arial" w:eastAsia="Times New Roman" w:hAnsi="Arial" w:cs="Arial"/>
+          <w:bCs/>
+          <w:color w:val="000000"/>
+          <w:lang w:eastAsia="en-AU"/>
+        </w:rPr>
+      </w:pPr>
+      <w:r>
+        <w:rPr>
+          <w:rFonts w:ascii="Arial" w:eastAsia="Times New Roman" w:hAnsi="Arial" w:cs="Arial"/>
+          <w:bCs/>
+          <w:color w:val="000000"/>
+          <w:lang w:eastAsia="en-AU"/>
+        </w:rPr>
+        <w:t xml:space="preserve">Admin </w:t>
+      </w:r>
+      <w:r>
+        <w:rPr>
+          <w:rFonts w:ascii="Arial" w:eastAsia="Times New Roman" w:hAnsi="Arial" w:cs="Arial"/>
+          <w:bCs/>
+          <w:color w:val="000000"/>
+          <w:lang w:eastAsia="en-AU"/>
+        </w:rPr>
+        <w:t>launches the application</w:t>
+      </w:r>
+    </w:p>
+    <w:p>
+      <w:pPr>
+        <w:pStyle w:val="ListParagraph"/>
+        <w:numPr>
+          <w:ilvl w:val="0"/>
+          <w:numId w:val="3"/>
+        </w:numPr>
+        <w:spacing w:after="0" w:line="240" w:lineRule="auto"/>
+        <w:rPr>
+          <w:rFonts w:ascii="Arial" w:eastAsia="Times New Roman" w:hAnsi="Arial" w:cs="Arial"/>
+          <w:bCs/>
+          <w:color w:val="000000"/>
+          <w:lang w:eastAsia="en-AU"/>
+        </w:rPr>
+      </w:pPr>
+      <w:r>
+        <w:rPr>
+          <w:rFonts w:ascii="Arial" w:eastAsia="Times New Roman" w:hAnsi="Arial" w:cs="Arial"/>
+          <w:bCs/>
+          <w:color w:val="000000"/>
+          <w:lang w:eastAsia="en-AU"/>
+        </w:rPr>
+        <w:t xml:space="preserve">Login screen is displayed </w:t>
+      </w:r>
+    </w:p>
+    <w:p>
+      <w:pPr>
+        <w:pStyle w:val="ListParagraph"/>
+        <w:numPr>
+          <w:ilvl w:val="0"/>
+          <w:numId w:val="3"/>
+        </w:numPr>
+        <w:spacing w:after="0" w:line="240" w:lineRule="auto"/>
+        <w:rPr>
+          <w:rFonts w:ascii="Arial" w:eastAsia="Times New Roman" w:hAnsi="Arial" w:cs="Arial"/>
+          <w:bCs/>
+          <w:color w:val="000000"/>
+          <w:lang w:eastAsia="en-AU"/>
+        </w:rPr>
+      </w:pPr>
+      <w:r>
+        <w:rPr>
+          <w:rFonts w:ascii="Arial" w:eastAsia="Times New Roman" w:hAnsi="Arial" w:cs="Arial"/>
+          <w:bCs/>
+          <w:color w:val="000000"/>
+          <w:lang w:eastAsia="en-AU"/>
+        </w:rPr>
+        <w:t>Admin</w:t>
+      </w:r>
+      <w:r>
+        <w:rPr>
+          <w:rFonts w:ascii="Arial" w:eastAsia="Times New Roman" w:hAnsi="Arial" w:cs="Arial"/>
+          <w:bCs/>
+          <w:color w:val="000000"/>
+          <w:lang w:eastAsia="en-AU"/>
+        </w:rPr>
+        <w:t xml:space="preserve"> inputs their credentials and clicks the sign in button</w:t>
+      </w:r>
+    </w:p>
+    <w:p>
+      <w:pPr>
+        <w:pStyle w:val="ListParagraph"/>
+        <w:numPr>
+          <w:ilvl w:val="0"/>
+          <w:numId w:val="3"/>
+        </w:numPr>
+        <w:spacing w:after="0" w:line="240" w:lineRule="auto"/>
+        <w:rPr>
+          <w:rFonts w:ascii="Arial" w:eastAsia="Times New Roman" w:hAnsi="Arial" w:cs="Arial"/>
+          <w:bCs/>
+          <w:color w:val="000000"/>
+          <w:lang w:eastAsia="en-AU"/>
+        </w:rPr>
+      </w:pPr>
+      <w:r>
+        <w:rPr>
+          <w:rFonts w:ascii="Arial" w:eastAsia="Times New Roman" w:hAnsi="Arial" w:cs="Arial"/>
+          <w:bCs/>
+          <w:color w:val="000000"/>
+          <w:lang w:eastAsia="en-AU"/>
+        </w:rPr>
+        <w:t>Admin</w:t>
+      </w:r>
+      <w:r>
+        <w:rPr>
+          <w:rFonts w:ascii="Arial" w:eastAsia="Times New Roman" w:hAnsi="Arial" w:cs="Arial"/>
+          <w:bCs/>
+          <w:color w:val="000000"/>
+          <w:lang w:eastAsia="en-AU"/>
+        </w:rPr>
+        <w:t xml:space="preserve"> is signed in (Logged in the database) and can assess </w:t>
+      </w:r>
+      <w:r>
+        <w:rPr>
+          <w:rFonts w:ascii="Arial" w:eastAsia="Times New Roman" w:hAnsi="Arial" w:cs="Arial"/>
+          <w:bCs/>
+          <w:color w:val="000000"/>
+          <w:lang w:eastAsia="en-AU"/>
+        </w:rPr>
+        <w:t>the admin panel</w:t>
+      </w:r>
+    </w:p>
+    <w:p>
+      <w:pPr>
+        <w:spacing w:after="0" w:line="240" w:lineRule="auto"/>
+        <w:rPr>
+          <w:rFonts w:ascii="Arial" w:eastAsia="Times New Roman" w:hAnsi="Arial" w:cs="Arial"/>
+          <w:bCs/>
+          <w:color w:val="000000"/>
+          <w:lang w:eastAsia="en-AU"/>
+        </w:rPr>
+      </w:pPr>
+    </w:p>
+    <w:p>
+      <w:pPr>
+        <w:spacing w:after="0" w:line="240" w:lineRule="auto"/>
+        <w:rPr>
+          <w:rFonts w:ascii="Arial" w:eastAsia="Times New Roman" w:hAnsi="Arial" w:cs="Arial"/>
+          <w:bCs/>
+          <w:color w:val="000000"/>
+          <w:lang w:eastAsia="en-AU"/>
+        </w:rPr>
+      </w:pPr>
+      <w:r>
+        <w:rPr>
+          <w:rFonts w:ascii="Arial" w:eastAsia="Times New Roman" w:hAnsi="Arial" w:cs="Arial"/>
+          <w:b/>
+          <w:bCs/>
+          <w:color w:val="000000"/>
+          <w:lang w:eastAsia="en-AU"/>
+        </w:rPr>
+        <w:t xml:space="preserve">Admin Panel: </w:t>
+      </w:r>
+      <w:r>
+        <w:rPr>
+          <w:rFonts w:ascii="Arial" w:eastAsia="Times New Roman" w:hAnsi="Arial" w:cs="Arial"/>
+          <w:bCs/>
+          <w:color w:val="000000"/>
+          <w:lang w:eastAsia="en-AU"/>
+        </w:rPr>
+        <w:t xml:space="preserve">The admin panel will be used to display all the options and features the admins have access to. </w:t>
+      </w:r>
+    </w:p>
+    <w:p>
+      <w:pPr>
+        <w:spacing w:after="0" w:line="240" w:lineRule="auto"/>
+        <w:rPr>
+          <w:rFonts w:ascii="Arial" w:eastAsia="Times New Roman" w:hAnsi="Arial" w:cs="Arial"/>
+          <w:bCs/>
+          <w:color w:val="000000"/>
+          <w:lang w:eastAsia="en-AU"/>
+        </w:rPr>
+      </w:pPr>
+    </w:p>
+    <w:p>
+      <w:pPr>
+        <w:spacing w:after="0" w:line="240" w:lineRule="auto"/>
+        <w:rPr>
+          <w:rFonts w:ascii="Arial" w:eastAsia="Times New Roman" w:hAnsi="Arial" w:cs="Arial"/>
+          <w:bCs/>
+          <w:color w:val="000000"/>
+          <w:lang w:eastAsia="en-AU"/>
+        </w:rPr>
+      </w:pPr>
+      <w:r>
+        <w:rPr>
+          <w:rFonts w:ascii="Arial" w:eastAsia="Times New Roman" w:hAnsi="Arial" w:cs="Arial"/>
+          <w:bCs/>
+          <w:color w:val="000000"/>
+          <w:lang w:eastAsia="en-AU"/>
+        </w:rPr>
+        <w:t>Flow of events:</w:t>
+      </w:r>
+    </w:p>
+    <w:p>
+      <w:pPr>
+        <w:pStyle w:val="ListParagraph"/>
+        <w:numPr>
+          <w:ilvl w:val="0"/>
+          <w:numId w:val="8"/>
+        </w:numPr>
+        <w:spacing w:after="0" w:line="240" w:lineRule="auto"/>
+        <w:rPr>
+          <w:rFonts w:ascii="Arial" w:eastAsia="Times New Roman" w:hAnsi="Arial" w:cs="Arial"/>
+          <w:bCs/>
+          <w:color w:val="000000"/>
+          <w:lang w:eastAsia="en-AU"/>
+        </w:rPr>
+      </w:pPr>
+      <w:r>
+        <w:rPr>
+          <w:rFonts w:ascii="Arial" w:eastAsia="Times New Roman" w:hAnsi="Arial" w:cs="Arial"/>
+          <w:bCs/>
+          <w:color w:val="000000"/>
+          <w:lang w:eastAsia="en-AU"/>
+        </w:rPr>
+        <w:t>Admin signs in using their credentials</w:t>
+      </w:r>
+    </w:p>
+    <w:p>
+      <w:pPr>
+        <w:pStyle w:val="ListParagraph"/>
+        <w:numPr>
+          <w:ilvl w:val="0"/>
+          <w:numId w:val="8"/>
+        </w:numPr>
+        <w:spacing w:after="0" w:line="240" w:lineRule="auto"/>
+        <w:rPr>
+          <w:rFonts w:ascii="Arial" w:eastAsia="Times New Roman" w:hAnsi="Arial" w:cs="Arial"/>
+          <w:bCs/>
+          <w:color w:val="000000"/>
+          <w:lang w:eastAsia="en-AU"/>
+        </w:rPr>
+      </w:pPr>
+      <w:r>
+        <w:rPr>
+          <w:rFonts w:ascii="Arial" w:eastAsia="Times New Roman" w:hAnsi="Arial" w:cs="Arial"/>
+          <w:bCs/>
+          <w:color w:val="000000"/>
+          <w:lang w:eastAsia="en-AU"/>
+        </w:rPr>
+        <w:t xml:space="preserve">Admin is brought to the admin panel for them to select between a few buttons. </w:t>
+      </w:r>
+    </w:p>
+    <w:p>
+      <w:pPr>
+        <w:pStyle w:val="ListParagraph"/>
+        <w:numPr>
+          <w:ilvl w:val="0"/>
+          <w:numId w:val="8"/>
+        </w:numPr>
+        <w:spacing w:after="0" w:line="240" w:lineRule="auto"/>
+        <w:rPr>
+          <w:rFonts w:ascii="Arial" w:eastAsia="Times New Roman" w:hAnsi="Arial" w:cs="Arial"/>
+          <w:bCs/>
+          <w:color w:val="000000"/>
+          <w:lang w:eastAsia="en-AU"/>
+        </w:rPr>
+      </w:pPr>
+      <w:r>
+        <w:rPr>
+          <w:rFonts w:ascii="Arial" w:eastAsia="Times New Roman" w:hAnsi="Arial" w:cs="Arial"/>
+          <w:bCs/>
+          <w:color w:val="000000"/>
+          <w:lang w:eastAsia="en-AU"/>
+        </w:rPr>
+        <w:t>Admins can then insert, update and delete client and caseworker data as well as industries, courses, and units.</w:t>
+      </w:r>
+    </w:p>
+    <w:p>
+      <w:pPr>
+        <w:pStyle w:val="ListParagraph"/>
+        <w:numPr>
+          <w:ilvl w:val="0"/>
+          <w:numId w:val="8"/>
+        </w:numPr>
+        <w:spacing w:after="0" w:line="240" w:lineRule="auto"/>
+        <w:rPr>
+          <w:rFonts w:ascii="Arial" w:eastAsia="Times New Roman" w:hAnsi="Arial" w:cs="Arial"/>
+          <w:bCs/>
+          <w:color w:val="000000"/>
+          <w:lang w:eastAsia="en-AU"/>
+        </w:rPr>
+      </w:pPr>
+      <w:r>
+        <w:rPr>
+          <w:rFonts w:ascii="Arial" w:eastAsia="Times New Roman" w:hAnsi="Arial" w:cs="Arial"/>
+          <w:bCs/>
+          <w:color w:val="000000"/>
+          <w:lang w:eastAsia="en-AU"/>
+        </w:rPr>
+        <w:t>Admin can then sign out from this page</w:t>
+      </w:r>
+    </w:p>
+    <w:p>
+      <w:pPr>
+        <w:spacing w:after="0" w:line="240" w:lineRule="auto"/>
+        <w:rPr>
+          <w:rFonts w:ascii="Arial" w:eastAsia="Times New Roman" w:hAnsi="Arial" w:cs="Arial"/>
+          <w:b/>
+          <w:bCs/>
+          <w:color w:val="000000"/>
+          <w:lang w:eastAsia="en-AU"/>
+        </w:rPr>
+      </w:pPr>
+    </w:p>
+    <w:p>
+      <w:pPr>
+        <w:spacing w:after="0" w:line="240" w:lineRule="auto"/>
+        <w:rPr>
+          <w:rFonts w:ascii="Arial" w:eastAsia="Times New Roman" w:hAnsi="Arial" w:cs="Arial"/>
+          <w:b/>
+          <w:bCs/>
+          <w:color w:val="000000"/>
+          <w:sz w:val="28"/>
+          <w:lang w:eastAsia="en-AU"/>
+        </w:rPr>
+      </w:pPr>
+      <w:r>
+        <w:rPr>
+          <w:rFonts w:ascii="Arial" w:eastAsia="Times New Roman" w:hAnsi="Arial" w:cs="Arial"/>
+          <w:b/>
+          <w:bCs/>
+          <w:color w:val="000000"/>
+          <w:sz w:val="28"/>
+          <w:lang w:eastAsia="en-AU"/>
+        </w:rPr>
+        <w:t>Caseworker:</w:t>
+      </w:r>
+    </w:p>
+    <w:p>
+      <w:pPr>
+        <w:spacing w:after="0" w:line="240" w:lineRule="auto"/>
+        <w:rPr>
+          <w:rFonts w:ascii="Arial" w:eastAsia="Times New Roman" w:hAnsi="Arial" w:cs="Arial"/>
+          <w:b/>
+          <w:bCs/>
+          <w:color w:val="000000"/>
+          <w:sz w:val="28"/>
+          <w:lang w:eastAsia="en-AU"/>
+        </w:rPr>
+      </w:pPr>
+    </w:p>
+    <w:p>
+      <w:pPr>
+        <w:spacing w:after="0" w:line="240" w:lineRule="auto"/>
+        <w:rPr>
+          <w:rFonts w:ascii="Arial" w:eastAsia="Times New Roman" w:hAnsi="Arial" w:cs="Arial"/>
+          <w:bCs/>
+          <w:color w:val="000000"/>
+          <w:lang w:eastAsia="en-AU"/>
+        </w:rPr>
+      </w:pPr>
+      <w:r>
+        <w:rPr>
+          <w:rFonts w:ascii="Arial" w:eastAsia="Times New Roman" w:hAnsi="Arial" w:cs="Arial"/>
+          <w:b/>
+          <w:bCs/>
+          <w:color w:val="000000"/>
+          <w:lang w:eastAsia="en-AU"/>
+        </w:rPr>
+        <w:t xml:space="preserve">Login: </w:t>
+      </w:r>
+      <w:r>
+        <w:rPr>
+          <w:rFonts w:ascii="Arial" w:eastAsia="Times New Roman" w:hAnsi="Arial" w:cs="Arial"/>
+          <w:bCs/>
+          <w:color w:val="000000"/>
+          <w:lang w:eastAsia="en-AU"/>
+        </w:rPr>
+        <w:t>The login will be used to sign</w:t>
+      </w:r>
+      <w:r>
+        <w:rPr>
+          <w:rFonts w:ascii="Arial" w:eastAsia="Times New Roman" w:hAnsi="Arial" w:cs="Arial"/>
+          <w:bCs/>
+          <w:color w:val="000000"/>
+          <w:lang w:eastAsia="en-AU"/>
+        </w:rPr>
+        <w:t xml:space="preserve"> in</w:t>
+      </w:r>
+      <w:r>
+        <w:rPr>
+          <w:rFonts w:ascii="Arial" w:eastAsia="Times New Roman" w:hAnsi="Arial" w:cs="Arial"/>
+          <w:bCs/>
+          <w:color w:val="000000"/>
+          <w:lang w:eastAsia="en-AU"/>
+        </w:rPr>
+        <w:t xml:space="preserve"> the </w:t>
+      </w:r>
+      <w:r>
+        <w:rPr>
+          <w:rFonts w:ascii="Arial" w:eastAsia="Times New Roman" w:hAnsi="Arial" w:cs="Arial"/>
+          <w:bCs/>
+          <w:color w:val="000000"/>
+          <w:lang w:eastAsia="en-AU"/>
+        </w:rPr>
+        <w:t>caseworker</w:t>
+      </w:r>
+      <w:r>
+        <w:rPr>
+          <w:rFonts w:ascii="Arial" w:eastAsia="Times New Roman" w:hAnsi="Arial" w:cs="Arial"/>
+          <w:bCs/>
+          <w:color w:val="000000"/>
+          <w:lang w:eastAsia="en-AU"/>
+        </w:rPr>
+        <w:t xml:space="preserve"> which has registered in the database</w:t>
+      </w:r>
+    </w:p>
+    <w:p>
+      <w:pPr>
+        <w:spacing w:after="0" w:line="240" w:lineRule="auto"/>
+        <w:rPr>
+          <w:rFonts w:ascii="Arial" w:eastAsia="Times New Roman" w:hAnsi="Arial" w:cs="Arial"/>
+          <w:bCs/>
+          <w:color w:val="000000"/>
+          <w:lang w:eastAsia="en-AU"/>
+        </w:rPr>
+      </w:pPr>
+    </w:p>
+    <w:p>
+      <w:pPr>
+        <w:spacing w:after="0" w:line="240" w:lineRule="auto"/>
+        <w:rPr>
+          <w:rFonts w:ascii="Arial" w:eastAsia="Times New Roman" w:hAnsi="Arial" w:cs="Arial"/>
+          <w:bCs/>
+          <w:color w:val="000000"/>
+          <w:lang w:eastAsia="en-AU"/>
+        </w:rPr>
+      </w:pPr>
+      <w:r>
+        <w:rPr>
+          <w:rFonts w:ascii="Arial" w:eastAsia="Times New Roman" w:hAnsi="Arial" w:cs="Arial"/>
+          <w:bCs/>
+          <w:color w:val="000000"/>
+          <w:lang w:eastAsia="en-AU"/>
+        </w:rPr>
+        <w:t>Flow of events:</w:t>
+      </w:r>
+    </w:p>
+    <w:p>
+      <w:pPr>
+        <w:pStyle w:val="ListParagraph"/>
+        <w:numPr>
+          <w:ilvl w:val="0"/>
+          <w:numId w:val="3"/>
+        </w:numPr>
+        <w:spacing w:after="0" w:line="240" w:lineRule="auto"/>
+        <w:rPr>
+          <w:rFonts w:ascii="Arial" w:eastAsia="Times New Roman" w:hAnsi="Arial" w:cs="Arial"/>
+          <w:bCs/>
+          <w:color w:val="000000"/>
+          <w:lang w:eastAsia="en-AU"/>
+        </w:rPr>
+      </w:pPr>
+      <w:r>
+        <w:rPr>
+          <w:rFonts w:ascii="Arial" w:eastAsia="Times New Roman" w:hAnsi="Arial" w:cs="Arial"/>
+          <w:bCs/>
+          <w:color w:val="000000"/>
+          <w:lang w:eastAsia="en-AU"/>
+        </w:rPr>
+        <w:t>Caseworker</w:t>
+      </w:r>
+      <w:r>
+        <w:rPr>
+          <w:rFonts w:ascii="Arial" w:eastAsia="Times New Roman" w:hAnsi="Arial" w:cs="Arial"/>
+          <w:bCs/>
+          <w:color w:val="000000"/>
+          <w:lang w:eastAsia="en-AU"/>
+        </w:rPr>
+        <w:t xml:space="preserve"> launches the application</w:t>
+      </w:r>
+    </w:p>
+    <w:p>
+      <w:pPr>
+        <w:pStyle w:val="ListParagraph"/>
+        <w:numPr>
+          <w:ilvl w:val="0"/>
+          <w:numId w:val="3"/>
+        </w:numPr>
+        <w:spacing w:after="0" w:line="240" w:lineRule="auto"/>
+        <w:rPr>
+          <w:rFonts w:ascii="Arial" w:eastAsia="Times New Roman" w:hAnsi="Arial" w:cs="Arial"/>
+          <w:bCs/>
+          <w:color w:val="000000"/>
+          <w:lang w:eastAsia="en-AU"/>
+        </w:rPr>
+      </w:pPr>
+      <w:r>
+        <w:rPr>
+          <w:rFonts w:ascii="Arial" w:eastAsia="Times New Roman" w:hAnsi="Arial" w:cs="Arial"/>
+          <w:bCs/>
+          <w:color w:val="000000"/>
+          <w:lang w:eastAsia="en-AU"/>
+        </w:rPr>
+        <w:t xml:space="preserve">Login screen is displayed </w:t>
+      </w:r>
+    </w:p>
+    <w:p>
+      <w:pPr>
+        <w:pStyle w:val="ListParagraph"/>
+        <w:numPr>
+          <w:ilvl w:val="0"/>
+          <w:numId w:val="3"/>
+        </w:numPr>
+        <w:spacing w:after="0" w:line="240" w:lineRule="auto"/>
+        <w:rPr>
+          <w:rFonts w:ascii="Arial" w:eastAsia="Times New Roman" w:hAnsi="Arial" w:cs="Arial"/>
+          <w:bCs/>
+          <w:color w:val="000000"/>
+          <w:lang w:eastAsia="en-AU"/>
+        </w:rPr>
+      </w:pPr>
+      <w:r>
+        <w:rPr>
+          <w:rFonts w:ascii="Arial" w:eastAsia="Times New Roman" w:hAnsi="Arial" w:cs="Arial"/>
+          <w:bCs/>
+          <w:color w:val="000000"/>
+          <w:lang w:eastAsia="en-AU"/>
+        </w:rPr>
+        <w:t xml:space="preserve">Caseworker </w:t>
+      </w:r>
+      <w:r>
+        <w:rPr>
+          <w:rFonts w:ascii="Arial" w:eastAsia="Times New Roman" w:hAnsi="Arial" w:cs="Arial"/>
+          <w:bCs/>
+          <w:color w:val="000000"/>
+          <w:lang w:eastAsia="en-AU"/>
+        </w:rPr>
+        <w:t>inputs their credentials and clicks the sign in button</w:t>
+      </w:r>
+    </w:p>
+    <w:p>
+      <w:pPr>
+        <w:pStyle w:val="ListParagraph"/>
+        <w:numPr>
+          <w:ilvl w:val="0"/>
+          <w:numId w:val="3"/>
+        </w:numPr>
+        <w:spacing w:after="0" w:line="240" w:lineRule="auto"/>
+        <w:rPr>
+          <w:rFonts w:ascii="Arial" w:eastAsia="Times New Roman" w:hAnsi="Arial" w:cs="Arial"/>
+          <w:bCs/>
+          <w:color w:val="000000"/>
+          <w:lang w:eastAsia="en-AU"/>
+        </w:rPr>
+      </w:pPr>
+      <w:r>
+        <w:rPr>
+          <w:rFonts w:ascii="Arial" w:eastAsia="Times New Roman" w:hAnsi="Arial" w:cs="Arial"/>
+          <w:bCs/>
+          <w:color w:val="000000"/>
+          <w:lang w:eastAsia="en-AU"/>
+        </w:rPr>
+        <w:t xml:space="preserve">Caseworker </w:t>
+      </w:r>
+      <w:r>
+        <w:rPr>
+          <w:rFonts w:ascii="Arial" w:eastAsia="Times New Roman" w:hAnsi="Arial" w:cs="Arial"/>
+          <w:bCs/>
+          <w:color w:val="000000"/>
+          <w:lang w:eastAsia="en-AU"/>
+        </w:rPr>
+        <w:t xml:space="preserve">is signed in (Logged in the database) and can assess the </w:t>
+      </w:r>
+      <w:r>
+        <w:rPr>
+          <w:rFonts w:ascii="Arial" w:eastAsia="Times New Roman" w:hAnsi="Arial" w:cs="Arial"/>
+          <w:bCs/>
+          <w:color w:val="000000"/>
+          <w:lang w:eastAsia="en-AU"/>
+        </w:rPr>
+        <w:t xml:space="preserve">Caseworker </w:t>
+      </w:r>
+      <w:r>
+        <w:rPr>
+          <w:rFonts w:ascii="Arial" w:eastAsia="Times New Roman" w:hAnsi="Arial" w:cs="Arial"/>
+          <w:bCs/>
+          <w:color w:val="000000"/>
+          <w:lang w:eastAsia="en-AU"/>
+        </w:rPr>
+        <w:t>panel</w:t>
+      </w:r>
+    </w:p>
+    <w:p>
+      <w:pPr>
+        <w:pStyle w:val="ListParagraph"/>
+        <w:spacing w:after="0" w:line="240" w:lineRule="auto"/>
+        <w:rPr>
+          <w:rFonts w:ascii="Arial" w:eastAsia="Times New Roman" w:hAnsi="Arial" w:cs="Arial"/>
+          <w:bCs/>
+          <w:color w:val="000000"/>
+          <w:lang w:eastAsia="en-AU"/>
+        </w:rPr>
+      </w:pPr>
+    </w:p>
+    <w:p>
+      <w:pPr>
+        <w:spacing w:after="0" w:line="240" w:lineRule="auto"/>
+        <w:rPr>
+          <w:rFonts w:ascii="Arial" w:eastAsia="Times New Roman" w:hAnsi="Arial" w:cs="Arial"/>
+          <w:bCs/>
+          <w:color w:val="000000"/>
+          <w:lang w:eastAsia="en-AU"/>
+        </w:rPr>
+      </w:pPr>
+      <w:r>
+        <w:rPr>
+          <w:rFonts w:ascii="Arial" w:eastAsia="Times New Roman" w:hAnsi="Arial" w:cs="Arial"/>
+          <w:b/>
+          <w:bCs/>
+          <w:color w:val="000000"/>
+          <w:lang w:eastAsia="en-AU"/>
+        </w:rPr>
+        <w:t>Caseworker Panel:</w:t>
+      </w:r>
+      <w:r>
+        <w:rPr>
+          <w:rFonts w:ascii="Arial" w:eastAsia="Times New Roman" w:hAnsi="Arial" w:cs="Arial"/>
+          <w:b/>
+          <w:bCs/>
+          <w:color w:val="000000"/>
+          <w:lang w:eastAsia="en-AU"/>
+        </w:rPr>
+        <w:t xml:space="preserve"> </w:t>
+      </w:r>
+      <w:r>
+        <w:rPr>
+          <w:rFonts w:ascii="Arial" w:eastAsia="Times New Roman" w:hAnsi="Arial" w:cs="Arial"/>
+          <w:bCs/>
+          <w:color w:val="000000"/>
+          <w:lang w:eastAsia="en-AU"/>
+        </w:rPr>
+        <w:t>The caseworker panel will be used to display all the options and features the caseworkers have access to.</w:t>
+      </w:r>
+    </w:p>
+    <w:p>
+      <w:pPr>
+        <w:spacing w:after="0" w:line="240" w:lineRule="auto"/>
+        <w:rPr>
+          <w:rFonts w:ascii="Arial" w:eastAsia="Times New Roman" w:hAnsi="Arial" w:cs="Arial"/>
+          <w:bCs/>
+          <w:color w:val="000000"/>
+          <w:lang w:eastAsia="en-AU"/>
+        </w:rPr>
+      </w:pPr>
+    </w:p>
+    <w:p>
+      <w:pPr>
+        <w:spacing w:after="0" w:line="240" w:lineRule="auto"/>
+        <w:rPr>
+          <w:rFonts w:ascii="Arial" w:eastAsia="Times New Roman" w:hAnsi="Arial" w:cs="Arial"/>
+          <w:bCs/>
+          <w:color w:val="000000"/>
+          <w:lang w:eastAsia="en-AU"/>
+        </w:rPr>
+      </w:pPr>
+      <w:r>
+        <w:rPr>
+          <w:rFonts w:ascii="Arial" w:eastAsia="Times New Roman" w:hAnsi="Arial" w:cs="Arial"/>
+          <w:bCs/>
+          <w:color w:val="000000"/>
+          <w:lang w:eastAsia="en-AU"/>
+        </w:rPr>
+        <w:t>Flow of events:</w:t>
+      </w:r>
+    </w:p>
+    <w:p>
+      <w:pPr>
+        <w:pStyle w:val="ListParagraph"/>
+        <w:numPr>
+          <w:ilvl w:val="0"/>
+          <w:numId w:val="9"/>
+        </w:numPr>
+        <w:spacing w:after="0" w:line="240" w:lineRule="auto"/>
+        <w:rPr>
+          <w:rFonts w:ascii="Arial" w:eastAsia="Times New Roman" w:hAnsi="Arial" w:cs="Arial"/>
+          <w:bCs/>
+          <w:color w:val="000000"/>
+          <w:lang w:eastAsia="en-AU"/>
+        </w:rPr>
+      </w:pPr>
+      <w:r>
+        <w:rPr>
+          <w:rFonts w:ascii="Arial" w:eastAsia="Times New Roman" w:hAnsi="Arial" w:cs="Arial"/>
+          <w:bCs/>
+          <w:color w:val="000000"/>
+          <w:lang w:eastAsia="en-AU"/>
+        </w:rPr>
+        <w:t>Caseworker signs in using their credentials</w:t>
+      </w:r>
+    </w:p>
+    <w:p>
+      <w:pPr>
+        <w:pStyle w:val="ListParagraph"/>
+        <w:numPr>
+          <w:ilvl w:val="0"/>
+          <w:numId w:val="9"/>
+        </w:numPr>
+        <w:spacing w:after="0" w:line="240" w:lineRule="auto"/>
+        <w:rPr>
+          <w:rFonts w:ascii="Arial" w:eastAsia="Times New Roman" w:hAnsi="Arial" w:cs="Arial"/>
+          <w:bCs/>
+          <w:color w:val="000000"/>
+          <w:lang w:eastAsia="en-AU"/>
+        </w:rPr>
+      </w:pPr>
+      <w:r>
+        <w:rPr>
+          <w:rFonts w:ascii="Arial" w:eastAsia="Times New Roman" w:hAnsi="Arial" w:cs="Arial"/>
+          <w:bCs/>
+          <w:color w:val="000000"/>
+          <w:lang w:eastAsia="en-AU"/>
+        </w:rPr>
+        <w:t>Caseworker is brought to the caseworker panel for them to select between a few buttons.</w:t>
+      </w:r>
+    </w:p>
+    <w:p>
+      <w:pPr>
+        <w:pStyle w:val="ListParagraph"/>
+        <w:numPr>
+          <w:ilvl w:val="0"/>
+          <w:numId w:val="9"/>
+        </w:numPr>
+        <w:spacing w:after="0" w:line="240" w:lineRule="auto"/>
+        <w:rPr>
+          <w:rFonts w:ascii="Arial" w:eastAsia="Times New Roman" w:hAnsi="Arial" w:cs="Arial"/>
+          <w:bCs/>
+          <w:color w:val="000000"/>
+          <w:lang w:eastAsia="en-AU"/>
+        </w:rPr>
+      </w:pPr>
+      <w:r>
+        <w:rPr>
+          <w:rFonts w:ascii="Arial" w:eastAsia="Times New Roman" w:hAnsi="Arial" w:cs="Arial"/>
+          <w:bCs/>
+          <w:color w:val="000000"/>
+          <w:lang w:eastAsia="en-AU"/>
+        </w:rPr>
+        <w:t xml:space="preserve">Caseworkers can then view client data, progress and attendance but cannot insert, update or delete the information. </w:t>
+      </w:r>
+    </w:p>
+    <w:p>
+      <w:pPr>
+        <w:pStyle w:val="ListParagraph"/>
+        <w:numPr>
+          <w:ilvl w:val="0"/>
+          <w:numId w:val="9"/>
+        </w:numPr>
+        <w:spacing w:after="0" w:line="240" w:lineRule="auto"/>
+        <w:rPr>
+          <w:rFonts w:ascii="Arial" w:eastAsia="Times New Roman" w:hAnsi="Arial" w:cs="Arial"/>
+          <w:bCs/>
+          <w:color w:val="000000"/>
+          <w:lang w:eastAsia="en-AU"/>
+        </w:rPr>
+      </w:pPr>
+      <w:r>
+        <w:rPr>
+          <w:rFonts w:ascii="Arial" w:eastAsia="Times New Roman" w:hAnsi="Arial" w:cs="Arial"/>
+          <w:bCs/>
+          <w:color w:val="000000"/>
+          <w:lang w:eastAsia="en-AU"/>
+        </w:rPr>
+        <w:t>Caseworker can then sign out from this page</w:t>
+      </w:r>
+    </w:p>
+    <w:p>
+      <w:pPr>
+        <w:spacing w:after="0" w:line="240" w:lineRule="auto"/>
+        <w:rPr>
+          <w:rFonts w:ascii="Arial" w:eastAsia="Times New Roman" w:hAnsi="Arial" w:cs="Arial"/>
+          <w:b/>
+          <w:bCs/>
+          <w:color w:val="000000"/>
+          <w:lang w:eastAsia="en-AU"/>
+        </w:rPr>
+      </w:pPr>
+    </w:p>
+    <w:p>
+      <w:pPr>
+        <w:spacing w:after="0" w:line="240" w:lineRule="auto"/>
+        <w:rPr>
+          <w:rFonts w:ascii="Arial" w:eastAsia="Times New Roman" w:hAnsi="Arial" w:cs="Arial"/>
+          <w:b/>
+          <w:bCs/>
+          <w:color w:val="000000"/>
+          <w:lang w:eastAsia="en-AU"/>
+        </w:rPr>
+      </w:pPr>
+    </w:p>
+    <w:p>
+      <w:pPr>
+        <w:spacing w:after="0" w:line="240" w:lineRule="auto"/>
+        <w:rPr>
+          <w:rFonts w:ascii="Arial" w:eastAsia="Times New Roman" w:hAnsi="Arial" w:cs="Arial"/>
+          <w:b/>
+          <w:bCs/>
+          <w:color w:val="000000"/>
+          <w:lang w:eastAsia="en-AU"/>
+        </w:rPr>
+      </w:pPr>
+      <w:r>
+        <w:rPr>
+          <w:rFonts w:ascii="Arial" w:eastAsia="Times New Roman" w:hAnsi="Arial" w:cs="Arial"/>
+          <w:b/>
+          <w:bCs/>
+          <w:color w:val="000000"/>
+          <w:lang w:eastAsia="en-AU"/>
+        </w:rPr>
+        <w:lastRenderedPageBreak/>
         <w:t>- An explanation of the mechanism you would use that enables inter-process communication in your application.</w:t>
       </w:r>
     </w:p>
@@ -248,25 +2125,7 @@
           <w:color w:val="FF0000"/>
           <w:lang w:eastAsia="en-AU"/>
         </w:rPr>
-        <w:t xml:space="preserve">Design patterns are practices that have been used to solve many design problems. Design patterns are used to help </w:t>
-      </w:r>
-      <w:proofErr w:type="spellStart"/>
-      <w:r>
-        <w:rPr>
-          <w:rFonts w:ascii="Arial" w:eastAsia="Times New Roman" w:hAnsi="Arial" w:cs="Arial"/>
-          <w:color w:val="FF0000"/>
-          <w:lang w:eastAsia="en-AU"/>
-        </w:rPr>
-        <w:t>devs</w:t>
-      </w:r>
-      <w:proofErr w:type="spellEnd"/>
-      <w:r>
-        <w:rPr>
-          <w:rFonts w:ascii="Arial" w:eastAsia="Times New Roman" w:hAnsi="Arial" w:cs="Arial"/>
-          <w:color w:val="FF0000"/>
-          <w:lang w:eastAsia="en-AU"/>
-        </w:rPr>
-        <w:t xml:space="preserve"> in producing higher quality software in a considerably faster amount of time. They are also not tied to any type of language or development platform.</w:t>
+        <w:t>Design patterns are practices that have been used to solve many design problems. Design patterns are used to help devs in producing higher quality software in a considerably faster amount of time. They are also not tied to any type of language or development platform.</w:t>
       </w:r>
     </w:p>
     <w:p>
@@ -418,6 +2277,19 @@
           <w:lang w:eastAsia="en-AU"/>
         </w:rPr>
       </w:pPr>
+    </w:p>
+    <w:p>
+      <w:pPr>
+        <w:spacing w:after="240" w:line="240" w:lineRule="auto"/>
+        <w:rPr>
+          <w:rFonts w:ascii="Times New Roman" w:eastAsia="Times New Roman" w:hAnsi="Times New Roman" w:cs="Times New Roman"/>
+          <w:sz w:val="24"/>
+          <w:szCs w:val="24"/>
+          <w:lang w:eastAsia="en-AU"/>
+        </w:rPr>
+      </w:pPr>
+      <w:bookmarkStart w:id="0" w:name="_GoBack"/>
+      <w:bookmarkEnd w:id="0"/>
     </w:p>
     <w:p>
       <w:pPr>
@@ -1974,6 +3846,7 @@
       <w:r>
         <w:rPr>
           <w:noProof/>
+          <w:lang w:eastAsia="en-AU"/>
         </w:rPr>
         <w:drawing>
           <wp:anchor distT="0" distB="0" distL="114300" distR="114300" simplePos="0" relativeHeight="251659264" behindDoc="1" locked="0" layoutInCell="1" allowOverlap="1" wp14:anchorId="75D86FFC">
@@ -2042,6 +3915,7 @@
       <w:r>
         <w:rPr>
           <w:noProof/>
+          <w:lang w:eastAsia="en-AU"/>
         </w:rPr>
         <w:drawing>
           <wp:anchor distT="0" distB="0" distL="114300" distR="114300" simplePos="0" relativeHeight="251658240" behindDoc="1" locked="0" layoutInCell="1" allowOverlap="1" wp14:anchorId="53D6E99A">
@@ -2238,6 +4112,7 @@
       <w:r>
         <w:rPr>
           <w:noProof/>
+          <w:lang w:eastAsia="en-AU"/>
         </w:rPr>
         <w:drawing>
           <wp:anchor distT="0" distB="0" distL="114300" distR="114300" simplePos="0" relativeHeight="251660288" behindDoc="1" locked="0" layoutInCell="1" allowOverlap="1" wp14:anchorId="29AE130E">
@@ -2452,19 +4327,8 @@
           <w:lang w:eastAsia="en-AU"/>
         </w:rPr>
         <w:lastRenderedPageBreak/>
-        <w:t xml:space="preserve">Sign </w:t>
-      </w:r>
-      <w:proofErr w:type="gramStart"/>
-      <w:r>
-        <w:rPr>
-          <w:rFonts w:ascii="Arial" w:eastAsia="Times New Roman" w:hAnsi="Arial" w:cs="Arial"/>
-          <w:b/>
-          <w:szCs w:val="24"/>
-          <w:lang w:eastAsia="en-AU"/>
-        </w:rPr>
-        <w:t>In</w:t>
-      </w:r>
-      <w:proofErr w:type="gramEnd"/>
+        <w:t>Sign In</w:t>
+      </w:r>
       <w:r>
         <w:rPr>
           <w:rFonts w:ascii="Arial" w:eastAsia="Times New Roman" w:hAnsi="Arial" w:cs="Arial"/>
@@ -2506,6 +4370,7 @@
       <w:r>
         <w:rPr>
           <w:noProof/>
+          <w:lang w:eastAsia="en-AU"/>
         </w:rPr>
         <w:drawing>
           <wp:anchor distT="0" distB="0" distL="114300" distR="114300" simplePos="0" relativeHeight="251661312" behindDoc="1" locked="0" layoutInCell="1" allowOverlap="1" wp14:anchorId="0CCE53D3">
@@ -2585,6 +4450,7 @@
       <w:r>
         <w:rPr>
           <w:noProof/>
+          <w:lang w:eastAsia="en-AU"/>
         </w:rPr>
         <w:drawing>
           <wp:anchor distT="0" distB="0" distL="114300" distR="114300" simplePos="0" relativeHeight="251662336" behindDoc="1" locked="0" layoutInCell="1" allowOverlap="1" wp14:anchorId="2FA43040">
@@ -2688,6 +4554,7 @@
       <w:r>
         <w:rPr>
           <w:noProof/>
+          <w:lang w:eastAsia="en-AU"/>
         </w:rPr>
         <w:drawing>
           <wp:anchor distT="0" distB="0" distL="114300" distR="114300" simplePos="0" relativeHeight="251663360" behindDoc="1" locked="0" layoutInCell="1" allowOverlap="1" wp14:anchorId="248FD59B">
@@ -2892,6 +4759,7 @@
       <w:r>
         <w:rPr>
           <w:noProof/>
+          <w:lang w:eastAsia="en-AU"/>
         </w:rPr>
         <w:lastRenderedPageBreak/>
         <w:drawing>
@@ -2961,6 +4829,7 @@
       <w:r>
         <w:rPr>
           <w:noProof/>
+          <w:lang w:eastAsia="en-AU"/>
         </w:rPr>
         <w:drawing>
           <wp:anchor distT="0" distB="0" distL="114300" distR="114300" simplePos="0" relativeHeight="251664384" behindDoc="1" locked="0" layoutInCell="1" allowOverlap="1" wp14:anchorId="55220C85">
@@ -3033,16 +4902,7 @@
           <w:szCs w:val="24"/>
           <w:lang w:eastAsia="en-AU"/>
         </w:rPr>
-        <w:t>Enrolment</w:t>
-      </w:r>
-      <w:r>
-        <w:rPr>
-          <w:rFonts w:ascii="Arial" w:eastAsia="Times New Roman" w:hAnsi="Arial" w:cs="Arial"/>
-          <w:b/>
-          <w:szCs w:val="24"/>
-          <w:lang w:eastAsia="en-AU"/>
-        </w:rPr>
-        <w:t xml:space="preserve"> Interface</w:t>
+        <w:t>Enrolment Interface</w:t>
       </w:r>
       <w:r>
         <w:rPr>
@@ -3053,8 +4913,6 @@
         </w:rPr>
         <w:t>:</w:t>
       </w:r>
-      <w:bookmarkStart w:id="0" w:name="_GoBack"/>
-      <w:bookmarkEnd w:id="0"/>
     </w:p>
     <w:p>
       <w:pPr>
@@ -3084,6 +4942,7 @@
       <w:r>
         <w:rPr>
           <w:noProof/>
+          <w:lang w:eastAsia="en-AU"/>
         </w:rPr>
         <w:drawing>
           <wp:anchor distT="0" distB="0" distL="114300" distR="114300" simplePos="0" relativeHeight="251666432" behindDoc="1" locked="0" layoutInCell="1" allowOverlap="1" wp14:anchorId="3B6E637D">
@@ -3373,6 +5232,7 @@
       <w:r>
         <w:rPr>
           <w:noProof/>
+          <w:lang w:eastAsia="en-AU"/>
         </w:rPr>
         <w:drawing>
           <wp:anchor distT="0" distB="0" distL="114300" distR="114300" simplePos="0" relativeHeight="251667456" behindDoc="1" locked="0" layoutInCell="1" allowOverlap="1" wp14:anchorId="610595B4">
@@ -3626,16 +5486,7 @@
           <w:lang w:eastAsia="en-AU"/>
         </w:rPr>
         <w:lastRenderedPageBreak/>
-        <w:t>Caseworker</w:t>
-      </w:r>
-      <w:r>
-        <w:rPr>
-          <w:rFonts w:ascii="Arial" w:eastAsia="Times New Roman" w:hAnsi="Arial" w:cs="Arial"/>
-          <w:b/>
-          <w:szCs w:val="24"/>
-          <w:lang w:eastAsia="en-AU"/>
-        </w:rPr>
-        <w:t xml:space="preserve"> Interface</w:t>
+        <w:t>Caseworker Interface</w:t>
       </w:r>
       <w:r>
         <w:rPr>
@@ -3660,6 +5511,7 @@
       <w:r>
         <w:rPr>
           <w:noProof/>
+          <w:lang w:eastAsia="en-AU"/>
         </w:rPr>
         <mc:AlternateContent>
           <mc:Choice Requires="wps">
@@ -3723,7 +5575,7 @@
               </wp:anchor>
             </w:drawing>
           </mc:Choice>
-          <mc:Fallback>
+          <mc:Fallback xmlns:w16se="http://schemas.microsoft.com/office/word/2015/wordml/symex" xmlns:w16cid="http://schemas.microsoft.com/office/word/2016/wordml/cid" xmlns:am3d="http://schemas.microsoft.com/office/drawing/2017/model3d" xmlns:aink="http://schemas.microsoft.com/office/drawing/2016/ink" xmlns:cx8="http://schemas.microsoft.com/office/drawing/2016/5/14/chartex" xmlns:cx7="http://schemas.microsoft.com/office/drawing/2016/5/13/chartex" xmlns:cx6="http://schemas.microsoft.com/office/drawing/2016/5/12/chartex" xmlns:cx5="http://schemas.microsoft.com/office/drawing/2016/5/11/chartex" xmlns:cx4="http://schemas.microsoft.com/office/drawing/2016/5/10/chartex" xmlns:cx3="http://schemas.microsoft.com/office/drawing/2016/5/9/chartex" xmlns:cx2="http://schemas.microsoft.com/office/drawing/2015/10/21/chartex" xmlns:cx1="http://schemas.microsoft.com/office/drawing/2015/9/8/chartex" xmlns:cx="http://schemas.microsoft.com/office/drawing/2014/chartex">
             <w:pict>
               <v:shapetype w14:anchorId="24F01A95" id="_x0000_t32" coordsize="21600,21600" o:spt="32" o:oned="t" path="m,l21600,21600e" filled="f">
                 <v:path arrowok="t" fillok="f" o:connecttype="none"/>
@@ -3739,6 +5591,7 @@
       <w:r>
         <w:rPr>
           <w:noProof/>
+          <w:lang w:eastAsia="en-AU"/>
         </w:rPr>
         <mc:AlternateContent>
           <mc:Choice Requires="wps">
@@ -3802,7 +5655,7 @@
               </wp:anchor>
             </w:drawing>
           </mc:Choice>
-          <mc:Fallback>
+          <mc:Fallback xmlns:w16se="http://schemas.microsoft.com/office/word/2015/wordml/symex" xmlns:w16cid="http://schemas.microsoft.com/office/word/2016/wordml/cid" xmlns:am3d="http://schemas.microsoft.com/office/drawing/2017/model3d" xmlns:aink="http://schemas.microsoft.com/office/drawing/2016/ink" xmlns:cx8="http://schemas.microsoft.com/office/drawing/2016/5/14/chartex" xmlns:cx7="http://schemas.microsoft.com/office/drawing/2016/5/13/chartex" xmlns:cx6="http://schemas.microsoft.com/office/drawing/2016/5/12/chartex" xmlns:cx5="http://schemas.microsoft.com/office/drawing/2016/5/11/chartex" xmlns:cx4="http://schemas.microsoft.com/office/drawing/2016/5/10/chartex" xmlns:cx3="http://schemas.microsoft.com/office/drawing/2016/5/9/chartex" xmlns:cx2="http://schemas.microsoft.com/office/drawing/2015/10/21/chartex" xmlns:cx1="http://schemas.microsoft.com/office/drawing/2015/9/8/chartex" xmlns:cx="http://schemas.microsoft.com/office/drawing/2014/chartex">
             <w:pict>
               <v:shape w14:anchorId="6CBA6EA1" id="Straight Arrow Connector 23" o:spid="_x0000_s1026" type="#_x0000_t32" style="position:absolute;margin-left:58.5pt;margin-top:167.35pt;width:297.75pt;height:85.5pt;z-index:251681792;visibility:visible;mso-wrap-style:square;mso-width-percent:0;mso-height-percent:0;mso-wrap-distance-left:9pt;mso-wrap-distance-top:0;mso-wrap-distance-right:9pt;mso-wrap-distance-bottom:0;mso-position-horizontal:absolute;mso-position-horizontal-relative:text;mso-position-vertical:absolute;mso-position-vertical-relative:text;mso-width-percent:0;mso-height-percent:0;mso-width-relative:margin;mso-height-relative:margin" o:gfxdata="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" strokecolor="red" strokeweight="2.25pt">
                 <v:stroke endarrow="block" joinstyle="miter"/>
@@ -3814,6 +5667,7 @@
       <w:r>
         <w:rPr>
           <w:noProof/>
+          <w:lang w:eastAsia="en-AU"/>
         </w:rPr>
         <mc:AlternateContent>
           <mc:Choice Requires="wps">
@@ -3884,7 +5738,7 @@
               </wp:anchor>
             </w:drawing>
           </mc:Choice>
-          <mc:Fallback>
+          <mc:Fallback xmlns:w16se="http://schemas.microsoft.com/office/word/2015/wordml/symex" xmlns:w16cid="http://schemas.microsoft.com/office/word/2016/wordml/cid" xmlns:am3d="http://schemas.microsoft.com/office/drawing/2017/model3d" xmlns:aink="http://schemas.microsoft.com/office/drawing/2016/ink" xmlns:cx8="http://schemas.microsoft.com/office/drawing/2016/5/14/chartex" xmlns:cx7="http://schemas.microsoft.com/office/drawing/2016/5/13/chartex" xmlns:cx6="http://schemas.microsoft.com/office/drawing/2016/5/12/chartex" xmlns:cx5="http://schemas.microsoft.com/office/drawing/2016/5/11/chartex" xmlns:cx4="http://schemas.microsoft.com/office/drawing/2016/5/10/chartex" xmlns:cx3="http://schemas.microsoft.com/office/drawing/2016/5/9/chartex" xmlns:cx2="http://schemas.microsoft.com/office/drawing/2015/10/21/chartex" xmlns:cx1="http://schemas.microsoft.com/office/drawing/2015/9/8/chartex" xmlns:cx="http://schemas.microsoft.com/office/drawing/2014/chartex">
             <w:pict>
               <v:rect w14:anchorId="6BF854C4" id="Rectangle 21" o:spid="_x0000_s1026" style="position:absolute;margin-left:6pt;margin-top:141.85pt;width:77.25pt;height:24.75pt;z-index:251678720;visibility:visible;mso-wrap-style:square;mso-width-percent:0;mso-height-percent:0;mso-wrap-distance-left:9pt;mso-wrap-distance-top:0;mso-wrap-distance-right:9pt;mso-wrap-distance-bottom:0;mso-position-horizontal:absolute;mso-position-horizontal-relative:text;mso-position-vertical:absolute;mso-position-vertical-relative:text;mso-width-percent:0;mso-height-percent:0;mso-width-relative:margin;mso-height-relative:margin;v-text-anchor:middle" o:gfxdata="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" filled="f" strokecolor="red" strokeweight="2.25pt"/>
             </w:pict>
@@ -3894,6 +5748,7 @@
       <w:r>
         <w:rPr>
           <w:noProof/>
+          <w:lang w:eastAsia="en-AU"/>
         </w:rPr>
         <mc:AlternateContent>
           <mc:Choice Requires="wps">
@@ -3964,7 +5819,7 @@
               </wp:anchor>
             </w:drawing>
           </mc:Choice>
-          <mc:Fallback>
+          <mc:Fallback xmlns:w16se="http://schemas.microsoft.com/office/word/2015/wordml/symex" xmlns:w16cid="http://schemas.microsoft.com/office/word/2016/wordml/cid" xmlns:am3d="http://schemas.microsoft.com/office/drawing/2017/model3d" xmlns:aink="http://schemas.microsoft.com/office/drawing/2016/ink" xmlns:cx8="http://schemas.microsoft.com/office/drawing/2016/5/14/chartex" xmlns:cx7="http://schemas.microsoft.com/office/drawing/2016/5/13/chartex" xmlns:cx6="http://schemas.microsoft.com/office/drawing/2016/5/12/chartex" xmlns:cx5="http://schemas.microsoft.com/office/drawing/2016/5/11/chartex" xmlns:cx4="http://schemas.microsoft.com/office/drawing/2016/5/10/chartex" xmlns:cx3="http://schemas.microsoft.com/office/drawing/2016/5/9/chartex" xmlns:cx2="http://schemas.microsoft.com/office/drawing/2015/10/21/chartex" xmlns:cx1="http://schemas.microsoft.com/office/drawing/2015/9/8/chartex" xmlns:cx="http://schemas.microsoft.com/office/drawing/2014/chartex">
             <w:pict>
               <v:rect w14:anchorId="09C582B2" id="Rectangle 18" o:spid="_x0000_s1026" style="position:absolute;margin-left:6pt;margin-top:116.35pt;width:77.25pt;height:24.75pt;z-index:251673600;visibility:visible;mso-wrap-style:square;mso-width-percent:0;mso-height-percent:0;mso-wrap-distance-left:9pt;mso-wrap-distance-top:0;mso-wrap-distance-right:9pt;mso-wrap-distance-bottom:0;mso-position-horizontal:absolute;mso-position-horizontal-relative:text;mso-position-vertical:absolute;mso-position-vertical-relative:text;mso-width-percent:0;mso-height-percent:0;mso-width-relative:margin;mso-height-relative:margin;v-text-anchor:middle" o:gfxdata="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" filled="f" strokecolor="red" strokeweight="2.25pt"/>
             </w:pict>
@@ -3974,6 +5829,7 @@
       <w:r>
         <w:rPr>
           <w:noProof/>
+          <w:lang w:eastAsia="en-AU"/>
         </w:rPr>
         <mc:AlternateContent>
           <mc:Choice Requires="wps">
@@ -4031,7 +5887,7 @@
               </wp:anchor>
             </w:drawing>
           </mc:Choice>
-          <mc:Fallback>
+          <mc:Fallback xmlns:w16se="http://schemas.microsoft.com/office/word/2015/wordml/symex" xmlns:w16cid="http://schemas.microsoft.com/office/word/2016/wordml/cid" xmlns:am3d="http://schemas.microsoft.com/office/drawing/2017/model3d" xmlns:aink="http://schemas.microsoft.com/office/drawing/2016/ink" xmlns:cx8="http://schemas.microsoft.com/office/drawing/2016/5/14/chartex" xmlns:cx7="http://schemas.microsoft.com/office/drawing/2016/5/13/chartex" xmlns:cx6="http://schemas.microsoft.com/office/drawing/2016/5/12/chartex" xmlns:cx5="http://schemas.microsoft.com/office/drawing/2016/5/11/chartex" xmlns:cx4="http://schemas.microsoft.com/office/drawing/2016/5/10/chartex" xmlns:cx3="http://schemas.microsoft.com/office/drawing/2016/5/9/chartex" xmlns:cx2="http://schemas.microsoft.com/office/drawing/2015/10/21/chartex" xmlns:cx1="http://schemas.microsoft.com/office/drawing/2015/9/8/chartex" xmlns:cx="http://schemas.microsoft.com/office/drawing/2014/chartex">
             <w:pict>
               <v:shape w14:anchorId="61405B24" id="Straight Arrow Connector 17" o:spid="_x0000_s1026" type="#_x0000_t32" style="position:absolute;margin-left:84pt;margin-top:39.85pt;width:203.25pt;height:63pt;flip:y;z-index:251671552;visibility:visible;mso-wrap-style:square;mso-wrap-distance-left:9pt;mso-wrap-distance-top:0;mso-wrap-distance-right:9pt;mso-wrap-distance-bottom:0;mso-position-horizontal:absolute;mso-position-horizontal-relative:text;mso-position-vertical:absolute;mso-position-vertical-relative:text" o:gfxdata="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" strokecolor="red" strokeweight="2.25pt">
                 <v:stroke endarrow="block" joinstyle="miter"/>
@@ -4043,6 +5899,7 @@
       <w:r>
         <w:rPr>
           <w:noProof/>
+          <w:lang w:eastAsia="en-AU"/>
         </w:rPr>
         <mc:AlternateContent>
           <mc:Choice Requires="wps">
@@ -4113,7 +5970,7 @@
               </wp:anchor>
             </w:drawing>
           </mc:Choice>
-          <mc:Fallback>
+          <mc:Fallback xmlns:w16se="http://schemas.microsoft.com/office/word/2015/wordml/symex" xmlns:w16cid="http://schemas.microsoft.com/office/word/2016/wordml/cid" xmlns:am3d="http://schemas.microsoft.com/office/drawing/2017/model3d" xmlns:aink="http://schemas.microsoft.com/office/drawing/2016/ink" xmlns:cx8="http://schemas.microsoft.com/office/drawing/2016/5/14/chartex" xmlns:cx7="http://schemas.microsoft.com/office/drawing/2016/5/13/chartex" xmlns:cx6="http://schemas.microsoft.com/office/drawing/2016/5/12/chartex" xmlns:cx5="http://schemas.microsoft.com/office/drawing/2016/5/11/chartex" xmlns:cx4="http://schemas.microsoft.com/office/drawing/2016/5/10/chartex" xmlns:cx3="http://schemas.microsoft.com/office/drawing/2016/5/9/chartex" xmlns:cx2="http://schemas.microsoft.com/office/drawing/2015/10/21/chartex" xmlns:cx1="http://schemas.microsoft.com/office/drawing/2015/9/8/chartex" xmlns:cx="http://schemas.microsoft.com/office/drawing/2014/chartex">
             <w:pict>
               <v:rect w14:anchorId="369BAF0E" id="Rectangle 15" o:spid="_x0000_s1026" style="position:absolute;margin-left:6pt;margin-top:91.55pt;width:77.25pt;height:24.75pt;z-index:251670528;visibility:visible;mso-wrap-style:square;mso-width-percent:0;mso-height-percent:0;mso-wrap-distance-left:9pt;mso-wrap-distance-top:0;mso-wrap-distance-right:9pt;mso-wrap-distance-bottom:0;mso-position-horizontal:absolute;mso-position-horizontal-relative:text;mso-position-vertical:absolute;mso-position-vertical-relative:text;mso-width-percent:0;mso-height-percent:0;mso-width-relative:margin;mso-height-relative:margin;v-text-anchor:middle" o:gfxdata="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" filled="f" strokecolor="red" strokeweight="2.25pt"/>
             </w:pict>
@@ -4123,6 +5980,7 @@
       <w:r>
         <w:rPr>
           <w:noProof/>
+          <w:lang w:eastAsia="en-AU"/>
         </w:rPr>
         <w:drawing>
           <wp:anchor distT="0" distB="0" distL="114300" distR="114300" simplePos="0" relativeHeight="251669504" behindDoc="1" locked="0" layoutInCell="1" allowOverlap="1" wp14:anchorId="0AE9240A">
@@ -4191,6 +6049,7 @@
       <w:r>
         <w:rPr>
           <w:noProof/>
+          <w:lang w:eastAsia="en-AU"/>
         </w:rPr>
         <w:drawing>
           <wp:anchor distT="0" distB="0" distL="114300" distR="114300" simplePos="0" relativeHeight="251668480" behindDoc="1" locked="0" layoutInCell="1" allowOverlap="1" wp14:anchorId="03B5527D">
@@ -4270,6 +6129,7 @@
       <w:r>
         <w:rPr>
           <w:noProof/>
+          <w:lang w:eastAsia="en-AU"/>
         </w:rPr>
         <w:drawing>
           <wp:anchor distT="0" distB="0" distL="114300" distR="114300" simplePos="0" relativeHeight="251679744" behindDoc="1" locked="0" layoutInCell="1" allowOverlap="1" wp14:anchorId="31ACDFF6">
@@ -4338,6 +6198,7 @@
       <w:r>
         <w:rPr>
           <w:noProof/>
+          <w:lang w:eastAsia="en-AU"/>
         </w:rPr>
         <w:drawing>
           <wp:anchor distT="0" distB="0" distL="114300" distR="114300" simplePos="0" relativeHeight="251674624" behindDoc="1" locked="0" layoutInCell="1" allowOverlap="1" wp14:anchorId="1BB04641">
@@ -4700,16 +6561,7 @@
           <w:lang w:eastAsia="en-AU"/>
         </w:rPr>
         <w:lastRenderedPageBreak/>
-        <w:t xml:space="preserve">Admin </w:t>
-      </w:r>
-      <w:r>
-        <w:rPr>
-          <w:rFonts w:ascii="Arial" w:eastAsia="Times New Roman" w:hAnsi="Arial" w:cs="Arial"/>
-          <w:b/>
-          <w:szCs w:val="24"/>
-          <w:lang w:eastAsia="en-AU"/>
-        </w:rPr>
-        <w:t>Interface</w:t>
+        <w:t>Admin Interface</w:t>
       </w:r>
       <w:r>
         <w:rPr>
@@ -4756,6 +6608,7 @@
       <w:r>
         <w:rPr>
           <w:noProof/>
+          <w:lang w:eastAsia="en-AU"/>
         </w:rPr>
         <w:drawing>
           <wp:anchor distT="0" distB="0" distL="114300" distR="114300" simplePos="0" relativeHeight="251682816" behindDoc="1" locked="0" layoutInCell="1" allowOverlap="1" wp14:anchorId="12FA7791">
@@ -5154,6 +7007,7 @@
       <w:r>
         <w:rPr>
           <w:noProof/>
+          <w:lang w:eastAsia="en-AU"/>
         </w:rPr>
         <w:drawing>
           <wp:anchor distT="0" distB="0" distL="114300" distR="114300" simplePos="0" relativeHeight="251685888" behindDoc="1" locked="0" layoutInCell="1" allowOverlap="1" wp14:anchorId="24D4F750">
@@ -5222,6 +7076,7 @@
       <w:r>
         <w:rPr>
           <w:noProof/>
+          <w:lang w:eastAsia="en-AU"/>
         </w:rPr>
         <w:drawing>
           <wp:anchor distT="0" distB="0" distL="114300" distR="114300" simplePos="0" relativeHeight="251684864" behindDoc="1" locked="0" layoutInCell="1" allowOverlap="1" wp14:anchorId="44871237">
@@ -5303,6 +7158,7 @@
       <w:r>
         <w:rPr>
           <w:noProof/>
+          <w:lang w:eastAsia="en-AU"/>
         </w:rPr>
         <w:drawing>
           <wp:anchor distT="0" distB="0" distL="114300" distR="114300" simplePos="0" relativeHeight="251686912" behindDoc="1" locked="0" layoutInCell="1" allowOverlap="1" wp14:anchorId="4FF25F50">
@@ -5436,6 +7292,7 @@
       <w:r>
         <w:rPr>
           <w:noProof/>
+          <w:lang w:eastAsia="en-AU"/>
         </w:rPr>
         <w:lastRenderedPageBreak/>
         <w:drawing>
@@ -5844,6 +7701,7 @@
       <w:r>
         <w:rPr>
           <w:noProof/>
+          <w:lang w:eastAsia="en-AU"/>
         </w:rPr>
         <w:drawing>
           <wp:anchor distT="0" distB="0" distL="114300" distR="114300" simplePos="0" relativeHeight="251688960" behindDoc="1" locked="0" layoutInCell="1" allowOverlap="1" wp14:anchorId="0C2D2A90">
@@ -5912,6 +7770,7 @@
       <w:r>
         <w:rPr>
           <w:noProof/>
+          <w:lang w:eastAsia="en-AU"/>
         </w:rPr>
         <w:drawing>
           <wp:anchor distT="0" distB="0" distL="114300" distR="114300" simplePos="0" relativeHeight="251689984" behindDoc="1" locked="0" layoutInCell="1" allowOverlap="1" wp14:anchorId="7DCB74DE">
@@ -5993,6 +7852,7 @@
       <w:r>
         <w:rPr>
           <w:noProof/>
+          <w:lang w:eastAsia="en-AU"/>
         </w:rPr>
         <w:drawing>
           <wp:anchor distT="0" distB="0" distL="114300" distR="114300" simplePos="0" relativeHeight="251691008" behindDoc="1" locked="0" layoutInCell="1" allowOverlap="1" wp14:anchorId="738A9F5B">
@@ -6172,6 +8032,7 @@
       <w:r>
         <w:rPr>
           <w:noProof/>
+          <w:lang w:eastAsia="en-AU"/>
         </w:rPr>
         <w:drawing>
           <wp:anchor distT="0" distB="0" distL="114300" distR="114300" simplePos="0" relativeHeight="251693056" behindDoc="1" locked="0" layoutInCell="1" allowOverlap="1" wp14:anchorId="40A80555">
@@ -6240,6 +8101,7 @@
       <w:r>
         <w:rPr>
           <w:noProof/>
+          <w:lang w:eastAsia="en-AU"/>
         </w:rPr>
         <w:drawing>
           <wp:anchor distT="0" distB="0" distL="114300" distR="114300" simplePos="0" relativeHeight="251692032" behindDoc="1" locked="0" layoutInCell="1" allowOverlap="1" wp14:anchorId="5A0C68C9">
@@ -6347,6 +8209,7 @@
       <w:r>
         <w:rPr>
           <w:noProof/>
+          <w:lang w:eastAsia="en-AU"/>
         </w:rPr>
         <w:drawing>
           <wp:anchor distT="0" distB="0" distL="114300" distR="114300" simplePos="0" relativeHeight="251694080" behindDoc="1" locked="0" layoutInCell="1" allowOverlap="1" wp14:anchorId="5BFE6081">
@@ -6519,6 +8382,7 @@
       <w:r>
         <w:rPr>
           <w:noProof/>
+          <w:lang w:eastAsia="en-AU"/>
         </w:rPr>
         <w:drawing>
           <wp:anchor distT="0" distB="0" distL="114300" distR="114300" simplePos="0" relativeHeight="251695104" behindDoc="1" locked="0" layoutInCell="1" allowOverlap="1" wp14:anchorId="304BE89F">
@@ -7005,6 +8869,7 @@
       <w:r>
         <w:rPr>
           <w:noProof/>
+          <w:lang w:eastAsia="en-AU"/>
         </w:rPr>
         <w:drawing>
           <wp:anchor distT="0" distB="0" distL="114300" distR="114300" simplePos="0" relativeHeight="251696128" behindDoc="1" locked="0" layoutInCell="1" allowOverlap="1" wp14:anchorId="7BC9B401">
@@ -7073,6 +8938,7 @@
       <w:r>
         <w:rPr>
           <w:noProof/>
+          <w:lang w:eastAsia="en-AU"/>
         </w:rPr>
         <w:drawing>
           <wp:anchor distT="0" distB="0" distL="114300" distR="114300" simplePos="0" relativeHeight="251697152" behindDoc="1" locked="0" layoutInCell="1" allowOverlap="1" wp14:anchorId="7B5D43C4">
@@ -7167,6 +9033,7 @@
       <w:r>
         <w:rPr>
           <w:noProof/>
+          <w:lang w:eastAsia="en-AU"/>
         </w:rPr>
         <w:drawing>
           <wp:anchor distT="0" distB="0" distL="114300" distR="114300" simplePos="0" relativeHeight="251699200" behindDoc="1" locked="0" layoutInCell="1" allowOverlap="1" wp14:anchorId="5D96325D">
@@ -7235,6 +9102,7 @@
       <w:r>
         <w:rPr>
           <w:noProof/>
+          <w:lang w:eastAsia="en-AU"/>
         </w:rPr>
         <w:drawing>
           <wp:anchor distT="0" distB="0" distL="114300" distR="114300" simplePos="0" relativeHeight="251698176" behindDoc="1" locked="0" layoutInCell="1" allowOverlap="1" wp14:anchorId="34B78C52">
@@ -7438,16 +9306,7 @@
           <w:lang w:eastAsia="en-AU"/>
         </w:rPr>
         <w:lastRenderedPageBreak/>
-        <w:t xml:space="preserve">Unit </w:t>
-      </w:r>
-      <w:r>
-        <w:rPr>
-          <w:rFonts w:ascii="Arial" w:eastAsia="Times New Roman" w:hAnsi="Arial" w:cs="Arial"/>
-          <w:b/>
-          <w:szCs w:val="24"/>
-          <w:lang w:eastAsia="en-AU"/>
-        </w:rPr>
-        <w:t>List Insert/Update/Delete Test</w:t>
+        <w:t>Unit List Insert/Update/Delete Test</w:t>
       </w:r>
       <w:r>
         <w:rPr>
@@ -7474,6 +9333,7 @@
       <w:r>
         <w:rPr>
           <w:noProof/>
+          <w:lang w:eastAsia="en-AU"/>
         </w:rPr>
         <w:drawing>
           <wp:anchor distT="0" distB="0" distL="114300" distR="114300" simplePos="0" relativeHeight="251701248" behindDoc="1" locked="0" layoutInCell="1" allowOverlap="1" wp14:anchorId="5E8D6BF9">
@@ -7542,6 +9402,7 @@
       <w:r>
         <w:rPr>
           <w:noProof/>
+          <w:lang w:eastAsia="en-AU"/>
         </w:rPr>
         <w:drawing>
           <wp:anchor distT="0" distB="0" distL="114300" distR="114300" simplePos="0" relativeHeight="251700224" behindDoc="1" locked="0" layoutInCell="1" allowOverlap="1" wp14:anchorId="4C6174E0">
@@ -7636,6 +9497,7 @@
       <w:r>
         <w:rPr>
           <w:noProof/>
+          <w:lang w:eastAsia="en-AU"/>
         </w:rPr>
         <w:drawing>
           <wp:anchor distT="0" distB="0" distL="114300" distR="114300" simplePos="0" relativeHeight="251702272" behindDoc="1" locked="0" layoutInCell="1" allowOverlap="1" wp14:anchorId="2FFD6088">
@@ -7743,6 +9605,7 @@
       <w:r>
         <w:rPr>
           <w:noProof/>
+          <w:lang w:eastAsia="en-AU"/>
         </w:rPr>
         <w:drawing>
           <wp:anchor distT="0" distB="0" distL="114300" distR="114300" simplePos="0" relativeHeight="251703296" behindDoc="0" locked="0" layoutInCell="1" allowOverlap="1" wp14:anchorId="71D27F8C">
@@ -8604,27 +10467,7 @@
           <w:color w:val="000000"/>
           <w:lang w:eastAsia="en-AU"/>
         </w:rPr>
-        <w:t xml:space="preserve">In testing the course list for the administrators interface a minor bug occurred when deleting a specific course from the </w:t>
-      </w:r>
-      <w:proofErr w:type="spellStart"/>
-      <w:r>
-        <w:rPr>
-          <w:rFonts w:ascii="Arial" w:eastAsia="Times New Roman" w:hAnsi="Arial" w:cs="Arial"/>
-          <w:bCs/>
-          <w:color w:val="000000"/>
-          <w:lang w:eastAsia="en-AU"/>
-        </w:rPr>
-        <w:t>jTable</w:t>
-      </w:r>
-      <w:proofErr w:type="spellEnd"/>
-      <w:r>
-        <w:rPr>
-          <w:rFonts w:ascii="Arial" w:eastAsia="Times New Roman" w:hAnsi="Arial" w:cs="Arial"/>
-          <w:bCs/>
-          <w:color w:val="000000"/>
-          <w:lang w:eastAsia="en-AU"/>
-        </w:rPr>
-        <w:t xml:space="preserve"> and database. This bug consisted of deleting the specific course chosen although it allowed for the other courses included in the table to disappear. One way to resolve this issue is to refresh the specific interface which allows for the courses to appear again.  </w:t>
+        <w:t xml:space="preserve">In testing the course list for the administrators interface a minor bug occurred when deleting a specific course from the jTable and database. This bug consisted of deleting the specific course chosen although it allowed for the other courses included in the table to disappear. One way to resolve this issue is to refresh the specific interface which allows for the courses to appear again.  </w:t>
       </w:r>
     </w:p>
     <w:p>
@@ -8765,7 +10608,7 @@
 </file>
 
 <file path=word/endnotes.xml><?xml version="1.0" encoding="utf-8"?>
-<w:endnotes xmlns:wpc="http://schemas.microsoft.com/office/word/2010/wordprocessingCanvas" xmlns:cx="http://schemas.microsoft.com/office/drawing/2014/chartex" xmlns:cx1="http://schemas.microsoft.com/office/drawing/2015/9/8/chartex" xmlns:cx2="http://schemas.microsoft.com/office/drawing/2015/10/21/chartex" xmlns:cx3="http://schemas.microsoft.com/office/drawing/2016/5/9/chartex" xmlns:cx4="http://schemas.microsoft.com/office/drawing/2016/5/10/chartex" xmlns:cx5="http://schemas.microsoft.com/office/drawing/2016/5/11/chartex" xmlns:cx6="http://schemas.microsoft.com/office/drawing/2016/5/12/chartex" xmlns:cx7="http://schemas.microsoft.com/office/drawing/2016/5/13/chartex" xmlns:cx8="http://schemas.microsoft.com/office/drawing/2016/5/14/chartex" xmlns:mc="http://schemas.openxmlformats.org/markup-compatibility/2006" xmlns:aink="http://schemas.microsoft.com/office/drawing/2016/ink" xmlns:am3d="http://schemas.microsoft.com/office/drawing/2017/model3d" xmlns:o="urn:schemas-microsoft-com:office:office" xmlns:r="http://schemas.openxmlformats.org/officeDocument/2006/relationships" xmlns:m="http://schemas.openxmlformats.org/officeDocument/2006/math" xmlns:v="urn:schemas-microsoft-com:vml" xmlns:wp14="http://schemas.microsoft.com/office/word/2010/wordprocessingDrawing" xmlns:wp="http://schemas.openxmlformats.org/drawingml/2006/wordprocessingDrawing" xmlns:w10="urn:schemas-microsoft-com:office:word" xmlns:w="http://schemas.openxmlformats.org/wordprocessingml/2006/main" xmlns:w14="http://schemas.microsoft.com/office/word/2010/wordml" xmlns:w15="http://schemas.microsoft.com/office/word/2012/wordml" xmlns:w16cid="http://schemas.microsoft.com/office/word/2016/wordml/cid" xmlns:w16se="http://schemas.microsoft.com/office/word/2015/wordml/symex" xmlns:wpg="http://schemas.microsoft.com/office/word/2010/wordprocessingGroup" xmlns:wpi="http://schemas.microsoft.com/office/word/2010/wordprocessingInk" xmlns:wne="http://schemas.microsoft.com/office/word/2006/wordml" xmlns:wps="http://schemas.microsoft.com/office/word/2010/wordprocessingShape" mc:Ignorable="w14 w15 w16se w16cid wp14">
+<w:endnotes xmlns:wpc="http://schemas.microsoft.com/office/word/2010/wordprocessingCanvas" xmlns:mc="http://schemas.openxmlformats.org/markup-compatibility/2006" xmlns:o="urn:schemas-microsoft-com:office:office" xmlns:r="http://schemas.openxmlformats.org/officeDocument/2006/relationships" xmlns:m="http://schemas.openxmlformats.org/officeDocument/2006/math" xmlns:v="urn:schemas-microsoft-com:vml" xmlns:wp14="http://schemas.microsoft.com/office/word/2010/wordprocessingDrawing" xmlns:wp="http://schemas.openxmlformats.org/drawingml/2006/wordprocessingDrawing" xmlns:w10="urn:schemas-microsoft-com:office:word" xmlns:w="http://schemas.openxmlformats.org/wordprocessingml/2006/main" xmlns:w14="http://schemas.microsoft.com/office/word/2010/wordml" xmlns:w15="http://schemas.microsoft.com/office/word/2012/wordml" xmlns:wpg="http://schemas.microsoft.com/office/word/2010/wordprocessingGroup" xmlns:wpi="http://schemas.microsoft.com/office/word/2010/wordprocessingInk" xmlns:wne="http://schemas.microsoft.com/office/word/2006/wordml" xmlns:wps="http://schemas.microsoft.com/office/word/2010/wordprocessingShape" mc:Ignorable="w14 w15 wp14">
   <w:endnote w:type="separator" w:id="-1">
     <w:p>
       <w:pPr>
@@ -8790,7 +10633,7 @@
 </file>
 
 <file path=word/footnotes.xml><?xml version="1.0" encoding="utf-8"?>
-<w:footnotes xmlns:wpc="http://schemas.microsoft.com/office/word/2010/wordprocessingCanvas" xmlns:cx="http://schemas.microsoft.com/office/drawing/2014/chartex" xmlns:cx1="http://schemas.microsoft.com/office/drawing/2015/9/8/chartex" xmlns:cx2="http://schemas.microsoft.com/office/drawing/2015/10/21/chartex" xmlns:cx3="http://schemas.microsoft.com/office/drawing/2016/5/9/chartex" xmlns:cx4="http://schemas.microsoft.com/office/drawing/2016/5/10/chartex" xmlns:cx5="http://schemas.microsoft.com/office/drawing/2016/5/11/chartex" xmlns:cx6="http://schemas.microsoft.com/office/drawing/2016/5/12/chartex" xmlns:cx7="http://schemas.microsoft.com/office/drawing/2016/5/13/chartex" xmlns:cx8="http://schemas.microsoft.com/office/drawing/2016/5/14/chartex" xmlns:mc="http://schemas.openxmlformats.org/markup-compatibility/2006" xmlns:aink="http://schemas.microsoft.com/office/drawing/2016/ink" xmlns:am3d="http://schemas.microsoft.com/office/drawing/2017/model3d" xmlns:o="urn:schemas-microsoft-com:office:office" xmlns:r="http://schemas.openxmlformats.org/officeDocument/2006/relationships" xmlns:m="http://schemas.openxmlformats.org/officeDocument/2006/math" xmlns:v="urn:schemas-microsoft-com:vml" xmlns:wp14="http://schemas.microsoft.com/office/word/2010/wordprocessingDrawing" xmlns:wp="http://schemas.openxmlformats.org/drawingml/2006/wordprocessingDrawing" xmlns:w10="urn:schemas-microsoft-com:office:word" xmlns:w="http://schemas.openxmlformats.org/wordprocessingml/2006/main" xmlns:w14="http://schemas.microsoft.com/office/word/2010/wordml" xmlns:w15="http://schemas.microsoft.com/office/word/2012/wordml" xmlns:w16cid="http://schemas.microsoft.com/office/word/2016/wordml/cid" xmlns:w16se="http://schemas.microsoft.com/office/word/2015/wordml/symex" xmlns:wpg="http://schemas.microsoft.com/office/word/2010/wordprocessingGroup" xmlns:wpi="http://schemas.microsoft.com/office/word/2010/wordprocessingInk" xmlns:wne="http://schemas.microsoft.com/office/word/2006/wordml" xmlns:wps="http://schemas.microsoft.com/office/word/2010/wordprocessingShape" mc:Ignorable="w14 w15 w16se w16cid wp14">
+<w:footnotes xmlns:wpc="http://schemas.microsoft.com/office/word/2010/wordprocessingCanvas" xmlns:mc="http://schemas.openxmlformats.org/markup-compatibility/2006" xmlns:o="urn:schemas-microsoft-com:office:office" xmlns:r="http://schemas.openxmlformats.org/officeDocument/2006/relationships" xmlns:m="http://schemas.openxmlformats.org/officeDocument/2006/math" xmlns:v="urn:schemas-microsoft-com:vml" xmlns:wp14="http://schemas.microsoft.com/office/word/2010/wordprocessingDrawing" xmlns:wp="http://schemas.openxmlformats.org/drawingml/2006/wordprocessingDrawing" xmlns:w10="urn:schemas-microsoft-com:office:word" xmlns:w="http://schemas.openxmlformats.org/wordprocessingml/2006/main" xmlns:w14="http://schemas.microsoft.com/office/word/2010/wordml" xmlns:w15="http://schemas.microsoft.com/office/word/2012/wordml" xmlns:wpg="http://schemas.microsoft.com/office/word/2010/wordprocessingGroup" xmlns:wpi="http://schemas.microsoft.com/office/word/2010/wordprocessingInk" xmlns:wne="http://schemas.microsoft.com/office/word/2006/wordml" xmlns:wps="http://schemas.microsoft.com/office/word/2010/wordprocessingShape" mc:Ignorable="w14 w15 wp14">
   <w:footnote w:type="separator" w:id="-1">
     <w:p>
       <w:pPr>
@@ -8815,11 +10658,11 @@
 </file>
 
 <file path=word/numbering.xml><?xml version="1.0" encoding="utf-8"?>
-<w:numbering xmlns:wpc="http://schemas.microsoft.com/office/word/2010/wordprocessingCanvas" xmlns:cx="http://schemas.microsoft.com/office/drawing/2014/chartex" xmlns:cx1="http://schemas.microsoft.com/office/drawing/2015/9/8/chartex" xmlns:cx2="http://schemas.microsoft.com/office/drawing/2015/10/21/chartex" xmlns:cx3="http://schemas.microsoft.com/office/drawing/2016/5/9/chartex" xmlns:cx4="http://schemas.microsoft.com/office/drawing/2016/5/10/chartex" xmlns:cx5="http://schemas.microsoft.com/office/drawing/2016/5/11/chartex" xmlns:cx6="http://schemas.microsoft.com/office/drawing/2016/5/12/chartex" xmlns:cx7="http://schemas.microsoft.com/office/drawing/2016/5/13/chartex" xmlns:cx8="http://schemas.microsoft.com/office/drawing/2016/5/14/chartex" xmlns:mc="http://schemas.openxmlformats.org/markup-compatibility/2006" xmlns:aink="http://schemas.microsoft.com/office/drawing/2016/ink" xmlns:am3d="http://schemas.microsoft.com/office/drawing/2017/model3d" xmlns:o="urn:schemas-microsoft-com:office:office" xmlns:r="http://schemas.openxmlformats.org/officeDocument/2006/relationships" xmlns:m="http://schemas.openxmlformats.org/officeDocument/2006/math" xmlns:v="urn:schemas-microsoft-com:vml" xmlns:wp14="http://schemas.microsoft.com/office/word/2010/wordprocessingDrawing" xmlns:wp="http://schemas.openxmlformats.org/drawingml/2006/wordprocessingDrawing" xmlns:w10="urn:schemas-microsoft-com:office:word" xmlns:w="http://schemas.openxmlformats.org/wordprocessingml/2006/main" xmlns:w14="http://schemas.microsoft.com/office/word/2010/wordml" xmlns:w15="http://schemas.microsoft.com/office/word/2012/wordml" xmlns:w16cid="http://schemas.microsoft.com/office/word/2016/wordml/cid" xmlns:w16se="http://schemas.microsoft.com/office/word/2015/wordml/symex" xmlns:wpg="http://schemas.microsoft.com/office/word/2010/wordprocessingGroup" xmlns:wpi="http://schemas.microsoft.com/office/word/2010/wordprocessingInk" xmlns:wne="http://schemas.microsoft.com/office/word/2006/wordml" xmlns:wps="http://schemas.microsoft.com/office/word/2010/wordprocessingShape" mc:Ignorable="w14 w15 w16se w16cid wp14">
+<w:numbering xmlns:wpc="http://schemas.microsoft.com/office/word/2010/wordprocessingCanvas" xmlns:mc="http://schemas.openxmlformats.org/markup-compatibility/2006" xmlns:o="urn:schemas-microsoft-com:office:office" xmlns:r="http://schemas.openxmlformats.org/officeDocument/2006/relationships" xmlns:m="http://schemas.openxmlformats.org/officeDocument/2006/math" xmlns:v="urn:schemas-microsoft-com:vml" xmlns:wp14="http://schemas.microsoft.com/office/word/2010/wordprocessingDrawing" xmlns:wp="http://schemas.openxmlformats.org/drawingml/2006/wordprocessingDrawing" xmlns:w10="urn:schemas-microsoft-com:office:word" xmlns:w="http://schemas.openxmlformats.org/wordprocessingml/2006/main" xmlns:w14="http://schemas.microsoft.com/office/word/2010/wordml" xmlns:w15="http://schemas.microsoft.com/office/word/2012/wordml" xmlns:wpg="http://schemas.microsoft.com/office/word/2010/wordprocessingGroup" xmlns:wpi="http://schemas.microsoft.com/office/word/2010/wordprocessingInk" xmlns:wne="http://schemas.microsoft.com/office/word/2006/wordml" xmlns:wps="http://schemas.microsoft.com/office/word/2010/wordprocessingShape" mc:Ignorable="w14 w15 wp14">
   <w:abstractNum w:abstractNumId="0" w15:restartNumberingAfterBreak="0">
-    <w:nsid w:val="241A3C1F"/>
+    <w:nsid w:val="0F19579E"/>
     <w:multiLevelType w:val="hybridMultilevel"/>
-    <w:tmpl w:val="D794BFB4"/>
+    <w:tmpl w:val="FD3EC536"/>
     <w:lvl w:ilvl="0" w:tplc="0C090001">
       <w:start w:val="1"/>
       <w:numFmt w:val="bullet"/>
@@ -8930,6 +10773,571 @@
     </w:lvl>
   </w:abstractNum>
   <w:abstractNum w:abstractNumId="1" w15:restartNumberingAfterBreak="0">
+    <w:nsid w:val="241A3C1F"/>
+    <w:multiLevelType w:val="hybridMultilevel"/>
+    <w:tmpl w:val="D794BFB4"/>
+    <w:lvl w:ilvl="0" w:tplc="0C090001">
+      <w:start w:val="1"/>
+      <w:numFmt w:val="bullet"/>
+      <w:lvlText w:val=""/>
+      <w:lvlJc w:val="left"/>
+      <w:pPr>
+        <w:ind w:left="720" w:hanging="360"/>
+      </w:pPr>
+      <w:rPr>
+        <w:rFonts w:ascii="Symbol" w:hAnsi="Symbol" w:hint="default"/>
+      </w:rPr>
+    </w:lvl>
+    <w:lvl w:ilvl="1" w:tplc="0C090003" w:tentative="1">
+      <w:start w:val="1"/>
+      <w:numFmt w:val="bullet"/>
+      <w:lvlText w:val="o"/>
+      <w:lvlJc w:val="left"/>
+      <w:pPr>
+        <w:ind w:left="1440" w:hanging="360"/>
+      </w:pPr>
+      <w:rPr>
+        <w:rFonts w:ascii="Courier New" w:hAnsi="Courier New" w:cs="Courier New" w:hint="default"/>
+      </w:rPr>
+    </w:lvl>
+    <w:lvl w:ilvl="2" w:tplc="0C090005" w:tentative="1">
+      <w:start w:val="1"/>
+      <w:numFmt w:val="bullet"/>
+      <w:lvlText w:val=""/>
+      <w:lvlJc w:val="left"/>
+      <w:pPr>
+        <w:ind w:left="2160" w:hanging="360"/>
+      </w:pPr>
+      <w:rPr>
+        <w:rFonts w:ascii="Wingdings" w:hAnsi="Wingdings" w:hint="default"/>
+      </w:rPr>
+    </w:lvl>
+    <w:lvl w:ilvl="3" w:tplc="0C090001" w:tentative="1">
+      <w:start w:val="1"/>
+      <w:numFmt w:val="bullet"/>
+      <w:lvlText w:val=""/>
+      <w:lvlJc w:val="left"/>
+      <w:pPr>
+        <w:ind w:left="2880" w:hanging="360"/>
+      </w:pPr>
+      <w:rPr>
+        <w:rFonts w:ascii="Symbol" w:hAnsi="Symbol" w:hint="default"/>
+      </w:rPr>
+    </w:lvl>
+    <w:lvl w:ilvl="4" w:tplc="0C090003" w:tentative="1">
+      <w:start w:val="1"/>
+      <w:numFmt w:val="bullet"/>
+      <w:lvlText w:val="o"/>
+      <w:lvlJc w:val="left"/>
+      <w:pPr>
+        <w:ind w:left="3600" w:hanging="360"/>
+      </w:pPr>
+      <w:rPr>
+        <w:rFonts w:ascii="Courier New" w:hAnsi="Courier New" w:cs="Courier New" w:hint="default"/>
+      </w:rPr>
+    </w:lvl>
+    <w:lvl w:ilvl="5" w:tplc="0C090005" w:tentative="1">
+      <w:start w:val="1"/>
+      <w:numFmt w:val="bullet"/>
+      <w:lvlText w:val=""/>
+      <w:lvlJc w:val="left"/>
+      <w:pPr>
+        <w:ind w:left="4320" w:hanging="360"/>
+      </w:pPr>
+      <w:rPr>
+        <w:rFonts w:ascii="Wingdings" w:hAnsi="Wingdings" w:hint="default"/>
+      </w:rPr>
+    </w:lvl>
+    <w:lvl w:ilvl="6" w:tplc="0C090001" w:tentative="1">
+      <w:start w:val="1"/>
+      <w:numFmt w:val="bullet"/>
+      <w:lvlText w:val=""/>
+      <w:lvlJc w:val="left"/>
+      <w:pPr>
+        <w:ind w:left="5040" w:hanging="360"/>
+      </w:pPr>
+      <w:rPr>
+        <w:rFonts w:ascii="Symbol" w:hAnsi="Symbol" w:hint="default"/>
+      </w:rPr>
+    </w:lvl>
+    <w:lvl w:ilvl="7" w:tplc="0C090003" w:tentative="1">
+      <w:start w:val="1"/>
+      <w:numFmt w:val="bullet"/>
+      <w:lvlText w:val="o"/>
+      <w:lvlJc w:val="left"/>
+      <w:pPr>
+        <w:ind w:left="5760" w:hanging="360"/>
+      </w:pPr>
+      <w:rPr>
+        <w:rFonts w:ascii="Courier New" w:hAnsi="Courier New" w:cs="Courier New" w:hint="default"/>
+      </w:rPr>
+    </w:lvl>
+    <w:lvl w:ilvl="8" w:tplc="0C090005" w:tentative="1">
+      <w:start w:val="1"/>
+      <w:numFmt w:val="bullet"/>
+      <w:lvlText w:val=""/>
+      <w:lvlJc w:val="left"/>
+      <w:pPr>
+        <w:ind w:left="6480" w:hanging="360"/>
+      </w:pPr>
+      <w:rPr>
+        <w:rFonts w:ascii="Wingdings" w:hAnsi="Wingdings" w:hint="default"/>
+      </w:rPr>
+    </w:lvl>
+  </w:abstractNum>
+  <w:abstractNum w:abstractNumId="2" w15:restartNumberingAfterBreak="0">
+    <w:nsid w:val="2E0419B7"/>
+    <w:multiLevelType w:val="hybridMultilevel"/>
+    <w:tmpl w:val="6226C990"/>
+    <w:lvl w:ilvl="0" w:tplc="0C090001">
+      <w:start w:val="1"/>
+      <w:numFmt w:val="bullet"/>
+      <w:lvlText w:val=""/>
+      <w:lvlJc w:val="left"/>
+      <w:pPr>
+        <w:ind w:left="720" w:hanging="360"/>
+      </w:pPr>
+      <w:rPr>
+        <w:rFonts w:ascii="Symbol" w:hAnsi="Symbol" w:hint="default"/>
+      </w:rPr>
+    </w:lvl>
+    <w:lvl w:ilvl="1" w:tplc="0C090003" w:tentative="1">
+      <w:start w:val="1"/>
+      <w:numFmt w:val="bullet"/>
+      <w:lvlText w:val="o"/>
+      <w:lvlJc w:val="left"/>
+      <w:pPr>
+        <w:ind w:left="1440" w:hanging="360"/>
+      </w:pPr>
+      <w:rPr>
+        <w:rFonts w:ascii="Courier New" w:hAnsi="Courier New" w:cs="Courier New" w:hint="default"/>
+      </w:rPr>
+    </w:lvl>
+    <w:lvl w:ilvl="2" w:tplc="0C090005" w:tentative="1">
+      <w:start w:val="1"/>
+      <w:numFmt w:val="bullet"/>
+      <w:lvlText w:val=""/>
+      <w:lvlJc w:val="left"/>
+      <w:pPr>
+        <w:ind w:left="2160" w:hanging="360"/>
+      </w:pPr>
+      <w:rPr>
+        <w:rFonts w:ascii="Wingdings" w:hAnsi="Wingdings" w:hint="default"/>
+      </w:rPr>
+    </w:lvl>
+    <w:lvl w:ilvl="3" w:tplc="0C090001" w:tentative="1">
+      <w:start w:val="1"/>
+      <w:numFmt w:val="bullet"/>
+      <w:lvlText w:val=""/>
+      <w:lvlJc w:val="left"/>
+      <w:pPr>
+        <w:ind w:left="2880" w:hanging="360"/>
+      </w:pPr>
+      <w:rPr>
+        <w:rFonts w:ascii="Symbol" w:hAnsi="Symbol" w:hint="default"/>
+      </w:rPr>
+    </w:lvl>
+    <w:lvl w:ilvl="4" w:tplc="0C090003" w:tentative="1">
+      <w:start w:val="1"/>
+      <w:numFmt w:val="bullet"/>
+      <w:lvlText w:val="o"/>
+      <w:lvlJc w:val="left"/>
+      <w:pPr>
+        <w:ind w:left="3600" w:hanging="360"/>
+      </w:pPr>
+      <w:rPr>
+        <w:rFonts w:ascii="Courier New" w:hAnsi="Courier New" w:cs="Courier New" w:hint="default"/>
+      </w:rPr>
+    </w:lvl>
+    <w:lvl w:ilvl="5" w:tplc="0C090005" w:tentative="1">
+      <w:start w:val="1"/>
+      <w:numFmt w:val="bullet"/>
+      <w:lvlText w:val=""/>
+      <w:lvlJc w:val="left"/>
+      <w:pPr>
+        <w:ind w:left="4320" w:hanging="360"/>
+      </w:pPr>
+      <w:rPr>
+        <w:rFonts w:ascii="Wingdings" w:hAnsi="Wingdings" w:hint="default"/>
+      </w:rPr>
+    </w:lvl>
+    <w:lvl w:ilvl="6" w:tplc="0C090001" w:tentative="1">
+      <w:start w:val="1"/>
+      <w:numFmt w:val="bullet"/>
+      <w:lvlText w:val=""/>
+      <w:lvlJc w:val="left"/>
+      <w:pPr>
+        <w:ind w:left="5040" w:hanging="360"/>
+      </w:pPr>
+      <w:rPr>
+        <w:rFonts w:ascii="Symbol" w:hAnsi="Symbol" w:hint="default"/>
+      </w:rPr>
+    </w:lvl>
+    <w:lvl w:ilvl="7" w:tplc="0C090003" w:tentative="1">
+      <w:start w:val="1"/>
+      <w:numFmt w:val="bullet"/>
+      <w:lvlText w:val="o"/>
+      <w:lvlJc w:val="left"/>
+      <w:pPr>
+        <w:ind w:left="5760" w:hanging="360"/>
+      </w:pPr>
+      <w:rPr>
+        <w:rFonts w:ascii="Courier New" w:hAnsi="Courier New" w:cs="Courier New" w:hint="default"/>
+      </w:rPr>
+    </w:lvl>
+    <w:lvl w:ilvl="8" w:tplc="0C090005" w:tentative="1">
+      <w:start w:val="1"/>
+      <w:numFmt w:val="bullet"/>
+      <w:lvlText w:val=""/>
+      <w:lvlJc w:val="left"/>
+      <w:pPr>
+        <w:ind w:left="6480" w:hanging="360"/>
+      </w:pPr>
+      <w:rPr>
+        <w:rFonts w:ascii="Wingdings" w:hAnsi="Wingdings" w:hint="default"/>
+      </w:rPr>
+    </w:lvl>
+  </w:abstractNum>
+  <w:abstractNum w:abstractNumId="3" w15:restartNumberingAfterBreak="0">
+    <w:nsid w:val="3B4B5CED"/>
+    <w:multiLevelType w:val="hybridMultilevel"/>
+    <w:tmpl w:val="59BE34CE"/>
+    <w:lvl w:ilvl="0" w:tplc="0C090001">
+      <w:start w:val="1"/>
+      <w:numFmt w:val="bullet"/>
+      <w:lvlText w:val=""/>
+      <w:lvlJc w:val="left"/>
+      <w:pPr>
+        <w:ind w:left="720" w:hanging="360"/>
+      </w:pPr>
+      <w:rPr>
+        <w:rFonts w:ascii="Symbol" w:hAnsi="Symbol" w:hint="default"/>
+      </w:rPr>
+    </w:lvl>
+    <w:lvl w:ilvl="1" w:tplc="0C090003" w:tentative="1">
+      <w:start w:val="1"/>
+      <w:numFmt w:val="bullet"/>
+      <w:lvlText w:val="o"/>
+      <w:lvlJc w:val="left"/>
+      <w:pPr>
+        <w:ind w:left="1440" w:hanging="360"/>
+      </w:pPr>
+      <w:rPr>
+        <w:rFonts w:ascii="Courier New" w:hAnsi="Courier New" w:cs="Courier New" w:hint="default"/>
+      </w:rPr>
+    </w:lvl>
+    <w:lvl w:ilvl="2" w:tplc="0C090005" w:tentative="1">
+      <w:start w:val="1"/>
+      <w:numFmt w:val="bullet"/>
+      <w:lvlText w:val=""/>
+      <w:lvlJc w:val="left"/>
+      <w:pPr>
+        <w:ind w:left="2160" w:hanging="360"/>
+      </w:pPr>
+      <w:rPr>
+        <w:rFonts w:ascii="Wingdings" w:hAnsi="Wingdings" w:hint="default"/>
+      </w:rPr>
+    </w:lvl>
+    <w:lvl w:ilvl="3" w:tplc="0C090001" w:tentative="1">
+      <w:start w:val="1"/>
+      <w:numFmt w:val="bullet"/>
+      <w:lvlText w:val=""/>
+      <w:lvlJc w:val="left"/>
+      <w:pPr>
+        <w:ind w:left="2880" w:hanging="360"/>
+      </w:pPr>
+      <w:rPr>
+        <w:rFonts w:ascii="Symbol" w:hAnsi="Symbol" w:hint="default"/>
+      </w:rPr>
+    </w:lvl>
+    <w:lvl w:ilvl="4" w:tplc="0C090003" w:tentative="1">
+      <w:start w:val="1"/>
+      <w:numFmt w:val="bullet"/>
+      <w:lvlText w:val="o"/>
+      <w:lvlJc w:val="left"/>
+      <w:pPr>
+        <w:ind w:left="3600" w:hanging="360"/>
+      </w:pPr>
+      <w:rPr>
+        <w:rFonts w:ascii="Courier New" w:hAnsi="Courier New" w:cs="Courier New" w:hint="default"/>
+      </w:rPr>
+    </w:lvl>
+    <w:lvl w:ilvl="5" w:tplc="0C090005" w:tentative="1">
+      <w:start w:val="1"/>
+      <w:numFmt w:val="bullet"/>
+      <w:lvlText w:val=""/>
+      <w:lvlJc w:val="left"/>
+      <w:pPr>
+        <w:ind w:left="4320" w:hanging="360"/>
+      </w:pPr>
+      <w:rPr>
+        <w:rFonts w:ascii="Wingdings" w:hAnsi="Wingdings" w:hint="default"/>
+      </w:rPr>
+    </w:lvl>
+    <w:lvl w:ilvl="6" w:tplc="0C090001" w:tentative="1">
+      <w:start w:val="1"/>
+      <w:numFmt w:val="bullet"/>
+      <w:lvlText w:val=""/>
+      <w:lvlJc w:val="left"/>
+      <w:pPr>
+        <w:ind w:left="5040" w:hanging="360"/>
+      </w:pPr>
+      <w:rPr>
+        <w:rFonts w:ascii="Symbol" w:hAnsi="Symbol" w:hint="default"/>
+      </w:rPr>
+    </w:lvl>
+    <w:lvl w:ilvl="7" w:tplc="0C090003" w:tentative="1">
+      <w:start w:val="1"/>
+      <w:numFmt w:val="bullet"/>
+      <w:lvlText w:val="o"/>
+      <w:lvlJc w:val="left"/>
+      <w:pPr>
+        <w:ind w:left="5760" w:hanging="360"/>
+      </w:pPr>
+      <w:rPr>
+        <w:rFonts w:ascii="Courier New" w:hAnsi="Courier New" w:cs="Courier New" w:hint="default"/>
+      </w:rPr>
+    </w:lvl>
+    <w:lvl w:ilvl="8" w:tplc="0C090005" w:tentative="1">
+      <w:start w:val="1"/>
+      <w:numFmt w:val="bullet"/>
+      <w:lvlText w:val=""/>
+      <w:lvlJc w:val="left"/>
+      <w:pPr>
+        <w:ind w:left="6480" w:hanging="360"/>
+      </w:pPr>
+      <w:rPr>
+        <w:rFonts w:ascii="Wingdings" w:hAnsi="Wingdings" w:hint="default"/>
+      </w:rPr>
+    </w:lvl>
+  </w:abstractNum>
+  <w:abstractNum w:abstractNumId="4" w15:restartNumberingAfterBreak="0">
+    <w:nsid w:val="3D6E5681"/>
+    <w:multiLevelType w:val="hybridMultilevel"/>
+    <w:tmpl w:val="CEE83954"/>
+    <w:lvl w:ilvl="0" w:tplc="0C090001">
+      <w:start w:val="1"/>
+      <w:numFmt w:val="bullet"/>
+      <w:lvlText w:val=""/>
+      <w:lvlJc w:val="left"/>
+      <w:pPr>
+        <w:ind w:left="720" w:hanging="360"/>
+      </w:pPr>
+      <w:rPr>
+        <w:rFonts w:ascii="Symbol" w:hAnsi="Symbol" w:hint="default"/>
+      </w:rPr>
+    </w:lvl>
+    <w:lvl w:ilvl="1" w:tplc="0C090003" w:tentative="1">
+      <w:start w:val="1"/>
+      <w:numFmt w:val="bullet"/>
+      <w:lvlText w:val="o"/>
+      <w:lvlJc w:val="left"/>
+      <w:pPr>
+        <w:ind w:left="1440" w:hanging="360"/>
+      </w:pPr>
+      <w:rPr>
+        <w:rFonts w:ascii="Courier New" w:hAnsi="Courier New" w:cs="Courier New" w:hint="default"/>
+      </w:rPr>
+    </w:lvl>
+    <w:lvl w:ilvl="2" w:tplc="0C090005" w:tentative="1">
+      <w:start w:val="1"/>
+      <w:numFmt w:val="bullet"/>
+      <w:lvlText w:val=""/>
+      <w:lvlJc w:val="left"/>
+      <w:pPr>
+        <w:ind w:left="2160" w:hanging="360"/>
+      </w:pPr>
+      <w:rPr>
+        <w:rFonts w:ascii="Wingdings" w:hAnsi="Wingdings" w:hint="default"/>
+      </w:rPr>
+    </w:lvl>
+    <w:lvl w:ilvl="3" w:tplc="0C090001" w:tentative="1">
+      <w:start w:val="1"/>
+      <w:numFmt w:val="bullet"/>
+      <w:lvlText w:val=""/>
+      <w:lvlJc w:val="left"/>
+      <w:pPr>
+        <w:ind w:left="2880" w:hanging="360"/>
+      </w:pPr>
+      <w:rPr>
+        <w:rFonts w:ascii="Symbol" w:hAnsi="Symbol" w:hint="default"/>
+      </w:rPr>
+    </w:lvl>
+    <w:lvl w:ilvl="4" w:tplc="0C090003" w:tentative="1">
+      <w:start w:val="1"/>
+      <w:numFmt w:val="bullet"/>
+      <w:lvlText w:val="o"/>
+      <w:lvlJc w:val="left"/>
+      <w:pPr>
+        <w:ind w:left="3600" w:hanging="360"/>
+      </w:pPr>
+      <w:rPr>
+        <w:rFonts w:ascii="Courier New" w:hAnsi="Courier New" w:cs="Courier New" w:hint="default"/>
+      </w:rPr>
+    </w:lvl>
+    <w:lvl w:ilvl="5" w:tplc="0C090005" w:tentative="1">
+      <w:start w:val="1"/>
+      <w:numFmt w:val="bullet"/>
+      <w:lvlText w:val=""/>
+      <w:lvlJc w:val="left"/>
+      <w:pPr>
+        <w:ind w:left="4320" w:hanging="360"/>
+      </w:pPr>
+      <w:rPr>
+        <w:rFonts w:ascii="Wingdings" w:hAnsi="Wingdings" w:hint="default"/>
+      </w:rPr>
+    </w:lvl>
+    <w:lvl w:ilvl="6" w:tplc="0C090001" w:tentative="1">
+      <w:start w:val="1"/>
+      <w:numFmt w:val="bullet"/>
+      <w:lvlText w:val=""/>
+      <w:lvlJc w:val="left"/>
+      <w:pPr>
+        <w:ind w:left="5040" w:hanging="360"/>
+      </w:pPr>
+      <w:rPr>
+        <w:rFonts w:ascii="Symbol" w:hAnsi="Symbol" w:hint="default"/>
+      </w:rPr>
+    </w:lvl>
+    <w:lvl w:ilvl="7" w:tplc="0C090003" w:tentative="1">
+      <w:start w:val="1"/>
+      <w:numFmt w:val="bullet"/>
+      <w:lvlText w:val="o"/>
+      <w:lvlJc w:val="left"/>
+      <w:pPr>
+        <w:ind w:left="5760" w:hanging="360"/>
+      </w:pPr>
+      <w:rPr>
+        <w:rFonts w:ascii="Courier New" w:hAnsi="Courier New" w:cs="Courier New" w:hint="default"/>
+      </w:rPr>
+    </w:lvl>
+    <w:lvl w:ilvl="8" w:tplc="0C090005" w:tentative="1">
+      <w:start w:val="1"/>
+      <w:numFmt w:val="bullet"/>
+      <w:lvlText w:val=""/>
+      <w:lvlJc w:val="left"/>
+      <w:pPr>
+        <w:ind w:left="6480" w:hanging="360"/>
+      </w:pPr>
+      <w:rPr>
+        <w:rFonts w:ascii="Wingdings" w:hAnsi="Wingdings" w:hint="default"/>
+      </w:rPr>
+    </w:lvl>
+  </w:abstractNum>
+  <w:abstractNum w:abstractNumId="5" w15:restartNumberingAfterBreak="0">
+    <w:nsid w:val="3FA71A1B"/>
+    <w:multiLevelType w:val="hybridMultilevel"/>
+    <w:tmpl w:val="68EEDC12"/>
+    <w:lvl w:ilvl="0" w:tplc="0C090001">
+      <w:start w:val="1"/>
+      <w:numFmt w:val="bullet"/>
+      <w:lvlText w:val=""/>
+      <w:lvlJc w:val="left"/>
+      <w:pPr>
+        <w:ind w:left="720" w:hanging="360"/>
+      </w:pPr>
+      <w:rPr>
+        <w:rFonts w:ascii="Symbol" w:hAnsi="Symbol" w:hint="default"/>
+      </w:rPr>
+    </w:lvl>
+    <w:lvl w:ilvl="1" w:tplc="0C090003" w:tentative="1">
+      <w:start w:val="1"/>
+      <w:numFmt w:val="bullet"/>
+      <w:lvlText w:val="o"/>
+      <w:lvlJc w:val="left"/>
+      <w:pPr>
+        <w:ind w:left="1440" w:hanging="360"/>
+      </w:pPr>
+      <w:rPr>
+        <w:rFonts w:ascii="Courier New" w:hAnsi="Courier New" w:cs="Courier New" w:hint="default"/>
+      </w:rPr>
+    </w:lvl>
+    <w:lvl w:ilvl="2" w:tplc="0C090005" w:tentative="1">
+      <w:start w:val="1"/>
+      <w:numFmt w:val="bullet"/>
+      <w:lvlText w:val=""/>
+      <w:lvlJc w:val="left"/>
+      <w:pPr>
+        <w:ind w:left="2160" w:hanging="360"/>
+      </w:pPr>
+      <w:rPr>
+        <w:rFonts w:ascii="Wingdings" w:hAnsi="Wingdings" w:hint="default"/>
+      </w:rPr>
+    </w:lvl>
+    <w:lvl w:ilvl="3" w:tplc="0C090001" w:tentative="1">
+      <w:start w:val="1"/>
+      <w:numFmt w:val="bullet"/>
+      <w:lvlText w:val=""/>
+      <w:lvlJc w:val="left"/>
+      <w:pPr>
+        <w:ind w:left="2880" w:hanging="360"/>
+      </w:pPr>
+      <w:rPr>
+        <w:rFonts w:ascii="Symbol" w:hAnsi="Symbol" w:hint="default"/>
+      </w:rPr>
+    </w:lvl>
+    <w:lvl w:ilvl="4" w:tplc="0C090003" w:tentative="1">
+      <w:start w:val="1"/>
+      <w:numFmt w:val="bullet"/>
+      <w:lvlText w:val="o"/>
+      <w:lvlJc w:val="left"/>
+      <w:pPr>
+        <w:ind w:left="3600" w:hanging="360"/>
+      </w:pPr>
+      <w:rPr>
+        <w:rFonts w:ascii="Courier New" w:hAnsi="Courier New" w:cs="Courier New" w:hint="default"/>
+      </w:rPr>
+    </w:lvl>
+    <w:lvl w:ilvl="5" w:tplc="0C090005" w:tentative="1">
+      <w:start w:val="1"/>
+      <w:numFmt w:val="bullet"/>
+      <w:lvlText w:val=""/>
+      <w:lvlJc w:val="left"/>
+      <w:pPr>
+        <w:ind w:left="4320" w:hanging="360"/>
+      </w:pPr>
+      <w:rPr>
+        <w:rFonts w:ascii="Wingdings" w:hAnsi="Wingdings" w:hint="default"/>
+      </w:rPr>
+    </w:lvl>
+    <w:lvl w:ilvl="6" w:tplc="0C090001" w:tentative="1">
+      <w:start w:val="1"/>
+      <w:numFmt w:val="bullet"/>
+      <w:lvlText w:val=""/>
+      <w:lvlJc w:val="left"/>
+      <w:pPr>
+        <w:ind w:left="5040" w:hanging="360"/>
+      </w:pPr>
+      <w:rPr>
+        <w:rFonts w:ascii="Symbol" w:hAnsi="Symbol" w:hint="default"/>
+      </w:rPr>
+    </w:lvl>
+    <w:lvl w:ilvl="7" w:tplc="0C090003" w:tentative="1">
+      <w:start w:val="1"/>
+      <w:numFmt w:val="bullet"/>
+      <w:lvlText w:val="o"/>
+      <w:lvlJc w:val="left"/>
+      <w:pPr>
+        <w:ind w:left="5760" w:hanging="360"/>
+      </w:pPr>
+      <w:rPr>
+        <w:rFonts w:ascii="Courier New" w:hAnsi="Courier New" w:cs="Courier New" w:hint="default"/>
+      </w:rPr>
+    </w:lvl>
+    <w:lvl w:ilvl="8" w:tplc="0C090005" w:tentative="1">
+      <w:start w:val="1"/>
+      <w:numFmt w:val="bullet"/>
+      <w:lvlText w:val=""/>
+      <w:lvlJc w:val="left"/>
+      <w:pPr>
+        <w:ind w:left="6480" w:hanging="360"/>
+      </w:pPr>
+      <w:rPr>
+        <w:rFonts w:ascii="Wingdings" w:hAnsi="Wingdings" w:hint="default"/>
+      </w:rPr>
+    </w:lvl>
+  </w:abstractNum>
+  <w:abstractNum w:abstractNumId="6" w15:restartNumberingAfterBreak="0">
     <w:nsid w:val="462C3FD5"/>
     <w:multiLevelType w:val="hybridMultilevel"/>
     <w:tmpl w:val="694296EA"/>
@@ -9041,17 +11449,264 @@
       </w:rPr>
     </w:lvl>
   </w:abstractNum>
+  <w:abstractNum w:abstractNumId="7" w15:restartNumberingAfterBreak="0">
+    <w:nsid w:val="4AAF5CCA"/>
+    <w:multiLevelType w:val="hybridMultilevel"/>
+    <w:tmpl w:val="F7E6E560"/>
+    <w:lvl w:ilvl="0" w:tplc="0C090001">
+      <w:start w:val="1"/>
+      <w:numFmt w:val="bullet"/>
+      <w:lvlText w:val=""/>
+      <w:lvlJc w:val="left"/>
+      <w:pPr>
+        <w:ind w:left="720" w:hanging="360"/>
+      </w:pPr>
+      <w:rPr>
+        <w:rFonts w:ascii="Symbol" w:hAnsi="Symbol" w:hint="default"/>
+      </w:rPr>
+    </w:lvl>
+    <w:lvl w:ilvl="1" w:tplc="0C090003" w:tentative="1">
+      <w:start w:val="1"/>
+      <w:numFmt w:val="bullet"/>
+      <w:lvlText w:val="o"/>
+      <w:lvlJc w:val="left"/>
+      <w:pPr>
+        <w:ind w:left="1440" w:hanging="360"/>
+      </w:pPr>
+      <w:rPr>
+        <w:rFonts w:ascii="Courier New" w:hAnsi="Courier New" w:cs="Courier New" w:hint="default"/>
+      </w:rPr>
+    </w:lvl>
+    <w:lvl w:ilvl="2" w:tplc="0C090005" w:tentative="1">
+      <w:start w:val="1"/>
+      <w:numFmt w:val="bullet"/>
+      <w:lvlText w:val=""/>
+      <w:lvlJc w:val="left"/>
+      <w:pPr>
+        <w:ind w:left="2160" w:hanging="360"/>
+      </w:pPr>
+      <w:rPr>
+        <w:rFonts w:ascii="Wingdings" w:hAnsi="Wingdings" w:hint="default"/>
+      </w:rPr>
+    </w:lvl>
+    <w:lvl w:ilvl="3" w:tplc="0C090001" w:tentative="1">
+      <w:start w:val="1"/>
+      <w:numFmt w:val="bullet"/>
+      <w:lvlText w:val=""/>
+      <w:lvlJc w:val="left"/>
+      <w:pPr>
+        <w:ind w:left="2880" w:hanging="360"/>
+      </w:pPr>
+      <w:rPr>
+        <w:rFonts w:ascii="Symbol" w:hAnsi="Symbol" w:hint="default"/>
+      </w:rPr>
+    </w:lvl>
+    <w:lvl w:ilvl="4" w:tplc="0C090003" w:tentative="1">
+      <w:start w:val="1"/>
+      <w:numFmt w:val="bullet"/>
+      <w:lvlText w:val="o"/>
+      <w:lvlJc w:val="left"/>
+      <w:pPr>
+        <w:ind w:left="3600" w:hanging="360"/>
+      </w:pPr>
+      <w:rPr>
+        <w:rFonts w:ascii="Courier New" w:hAnsi="Courier New" w:cs="Courier New" w:hint="default"/>
+      </w:rPr>
+    </w:lvl>
+    <w:lvl w:ilvl="5" w:tplc="0C090005" w:tentative="1">
+      <w:start w:val="1"/>
+      <w:numFmt w:val="bullet"/>
+      <w:lvlText w:val=""/>
+      <w:lvlJc w:val="left"/>
+      <w:pPr>
+        <w:ind w:left="4320" w:hanging="360"/>
+      </w:pPr>
+      <w:rPr>
+        <w:rFonts w:ascii="Wingdings" w:hAnsi="Wingdings" w:hint="default"/>
+      </w:rPr>
+    </w:lvl>
+    <w:lvl w:ilvl="6" w:tplc="0C090001" w:tentative="1">
+      <w:start w:val="1"/>
+      <w:numFmt w:val="bullet"/>
+      <w:lvlText w:val=""/>
+      <w:lvlJc w:val="left"/>
+      <w:pPr>
+        <w:ind w:left="5040" w:hanging="360"/>
+      </w:pPr>
+      <w:rPr>
+        <w:rFonts w:ascii="Symbol" w:hAnsi="Symbol" w:hint="default"/>
+      </w:rPr>
+    </w:lvl>
+    <w:lvl w:ilvl="7" w:tplc="0C090003" w:tentative="1">
+      <w:start w:val="1"/>
+      <w:numFmt w:val="bullet"/>
+      <w:lvlText w:val="o"/>
+      <w:lvlJc w:val="left"/>
+      <w:pPr>
+        <w:ind w:left="5760" w:hanging="360"/>
+      </w:pPr>
+      <w:rPr>
+        <w:rFonts w:ascii="Courier New" w:hAnsi="Courier New" w:cs="Courier New" w:hint="default"/>
+      </w:rPr>
+    </w:lvl>
+    <w:lvl w:ilvl="8" w:tplc="0C090005" w:tentative="1">
+      <w:start w:val="1"/>
+      <w:numFmt w:val="bullet"/>
+      <w:lvlText w:val=""/>
+      <w:lvlJc w:val="left"/>
+      <w:pPr>
+        <w:ind w:left="6480" w:hanging="360"/>
+      </w:pPr>
+      <w:rPr>
+        <w:rFonts w:ascii="Wingdings" w:hAnsi="Wingdings" w:hint="default"/>
+      </w:rPr>
+    </w:lvl>
+  </w:abstractNum>
+  <w:abstractNum w:abstractNumId="8" w15:restartNumberingAfterBreak="0">
+    <w:nsid w:val="737342A3"/>
+    <w:multiLevelType w:val="hybridMultilevel"/>
+    <w:tmpl w:val="3190E7AC"/>
+    <w:lvl w:ilvl="0" w:tplc="0C090001">
+      <w:start w:val="1"/>
+      <w:numFmt w:val="bullet"/>
+      <w:lvlText w:val=""/>
+      <w:lvlJc w:val="left"/>
+      <w:pPr>
+        <w:ind w:left="720" w:hanging="360"/>
+      </w:pPr>
+      <w:rPr>
+        <w:rFonts w:ascii="Symbol" w:hAnsi="Symbol" w:hint="default"/>
+      </w:rPr>
+    </w:lvl>
+    <w:lvl w:ilvl="1" w:tplc="0C090003" w:tentative="1">
+      <w:start w:val="1"/>
+      <w:numFmt w:val="bullet"/>
+      <w:lvlText w:val="o"/>
+      <w:lvlJc w:val="left"/>
+      <w:pPr>
+        <w:ind w:left="1440" w:hanging="360"/>
+      </w:pPr>
+      <w:rPr>
+        <w:rFonts w:ascii="Courier New" w:hAnsi="Courier New" w:cs="Courier New" w:hint="default"/>
+      </w:rPr>
+    </w:lvl>
+    <w:lvl w:ilvl="2" w:tplc="0C090005" w:tentative="1">
+      <w:start w:val="1"/>
+      <w:numFmt w:val="bullet"/>
+      <w:lvlText w:val=""/>
+      <w:lvlJc w:val="left"/>
+      <w:pPr>
+        <w:ind w:left="2160" w:hanging="360"/>
+      </w:pPr>
+      <w:rPr>
+        <w:rFonts w:ascii="Wingdings" w:hAnsi="Wingdings" w:hint="default"/>
+      </w:rPr>
+    </w:lvl>
+    <w:lvl w:ilvl="3" w:tplc="0C090001" w:tentative="1">
+      <w:start w:val="1"/>
+      <w:numFmt w:val="bullet"/>
+      <w:lvlText w:val=""/>
+      <w:lvlJc w:val="left"/>
+      <w:pPr>
+        <w:ind w:left="2880" w:hanging="360"/>
+      </w:pPr>
+      <w:rPr>
+        <w:rFonts w:ascii="Symbol" w:hAnsi="Symbol" w:hint="default"/>
+      </w:rPr>
+    </w:lvl>
+    <w:lvl w:ilvl="4" w:tplc="0C090003" w:tentative="1">
+      <w:start w:val="1"/>
+      <w:numFmt w:val="bullet"/>
+      <w:lvlText w:val="o"/>
+      <w:lvlJc w:val="left"/>
+      <w:pPr>
+        <w:ind w:left="3600" w:hanging="360"/>
+      </w:pPr>
+      <w:rPr>
+        <w:rFonts w:ascii="Courier New" w:hAnsi="Courier New" w:cs="Courier New" w:hint="default"/>
+      </w:rPr>
+    </w:lvl>
+    <w:lvl w:ilvl="5" w:tplc="0C090005" w:tentative="1">
+      <w:start w:val="1"/>
+      <w:numFmt w:val="bullet"/>
+      <w:lvlText w:val=""/>
+      <w:lvlJc w:val="left"/>
+      <w:pPr>
+        <w:ind w:left="4320" w:hanging="360"/>
+      </w:pPr>
+      <w:rPr>
+        <w:rFonts w:ascii="Wingdings" w:hAnsi="Wingdings" w:hint="default"/>
+      </w:rPr>
+    </w:lvl>
+    <w:lvl w:ilvl="6" w:tplc="0C090001" w:tentative="1">
+      <w:start w:val="1"/>
+      <w:numFmt w:val="bullet"/>
+      <w:lvlText w:val=""/>
+      <w:lvlJc w:val="left"/>
+      <w:pPr>
+        <w:ind w:left="5040" w:hanging="360"/>
+      </w:pPr>
+      <w:rPr>
+        <w:rFonts w:ascii="Symbol" w:hAnsi="Symbol" w:hint="default"/>
+      </w:rPr>
+    </w:lvl>
+    <w:lvl w:ilvl="7" w:tplc="0C090003" w:tentative="1">
+      <w:start w:val="1"/>
+      <w:numFmt w:val="bullet"/>
+      <w:lvlText w:val="o"/>
+      <w:lvlJc w:val="left"/>
+      <w:pPr>
+        <w:ind w:left="5760" w:hanging="360"/>
+      </w:pPr>
+      <w:rPr>
+        <w:rFonts w:ascii="Courier New" w:hAnsi="Courier New" w:cs="Courier New" w:hint="default"/>
+      </w:rPr>
+    </w:lvl>
+    <w:lvl w:ilvl="8" w:tplc="0C090005" w:tentative="1">
+      <w:start w:val="1"/>
+      <w:numFmt w:val="bullet"/>
+      <w:lvlText w:val=""/>
+      <w:lvlJc w:val="left"/>
+      <w:pPr>
+        <w:ind w:left="6480" w:hanging="360"/>
+      </w:pPr>
+      <w:rPr>
+        <w:rFonts w:ascii="Wingdings" w:hAnsi="Wingdings" w:hint="default"/>
+      </w:rPr>
+    </w:lvl>
+  </w:abstractNum>
   <w:num w:numId="1">
+    <w:abstractNumId w:val="6"/>
+  </w:num>
+  <w:num w:numId="2">
     <w:abstractNumId w:val="1"/>
   </w:num>
-  <w:num w:numId="2">
+  <w:num w:numId="3">
     <w:abstractNumId w:val="0"/>
+  </w:num>
+  <w:num w:numId="4">
+    <w:abstractNumId w:val="7"/>
+  </w:num>
+  <w:num w:numId="5">
+    <w:abstractNumId w:val="2"/>
+  </w:num>
+  <w:num w:numId="6">
+    <w:abstractNumId w:val="3"/>
+  </w:num>
+  <w:num w:numId="7">
+    <w:abstractNumId w:val="8"/>
+  </w:num>
+  <w:num w:numId="8">
+    <w:abstractNumId w:val="4"/>
+  </w:num>
+  <w:num w:numId="9">
+    <w:abstractNumId w:val="5"/>
   </w:num>
 </w:numbering>
 </file>
 
 <file path=word/styles.xml><?xml version="1.0" encoding="utf-8"?>
-<w:styles xmlns:mc="http://schemas.openxmlformats.org/markup-compatibility/2006" xmlns:r="http://schemas.openxmlformats.org/officeDocument/2006/relationships" xmlns:w="http://schemas.openxmlformats.org/wordprocessingml/2006/main" xmlns:w14="http://schemas.microsoft.com/office/word/2010/wordml" xmlns:w15="http://schemas.microsoft.com/office/word/2012/wordml" xmlns:w16cid="http://schemas.microsoft.com/office/word/2016/wordml/cid" xmlns:w16se="http://schemas.microsoft.com/office/word/2015/wordml/symex" mc:Ignorable="w14 w15 w16se w16cid">
+<w:styles xmlns:mc="http://schemas.openxmlformats.org/markup-compatibility/2006" xmlns:r="http://schemas.openxmlformats.org/officeDocument/2006/relationships" xmlns:w="http://schemas.openxmlformats.org/wordprocessingml/2006/main" xmlns:w14="http://schemas.microsoft.com/office/word/2010/wordml" xmlns:w15="http://schemas.microsoft.com/office/word/2012/wordml" mc:Ignorable="w14 w15">
   <w:docDefaults>
     <w:rPrDefault>
       <w:rPr>
@@ -9067,7 +11722,7 @@
       </w:pPr>
     </w:pPrDefault>
   </w:docDefaults>
-  <w:latentStyles w:defLockedState="0" w:defUIPriority="99" w:defSemiHidden="0" w:defUnhideWhenUsed="0" w:defQFormat="0" w:count="375">
+  <w:latentStyles w:defLockedState="0" w:defUIPriority="99" w:defSemiHidden="0" w:defUnhideWhenUsed="0" w:defQFormat="0" w:count="371">
     <w:lsdException w:name="Normal" w:uiPriority="0" w:qFormat="1"/>
     <w:lsdException w:name="heading 1" w:uiPriority="9" w:qFormat="1"/>
     <w:lsdException w:name="heading 2" w:semiHidden="1" w:uiPriority="9" w:unhideWhenUsed="1" w:qFormat="1"/>
@@ -9439,10 +12094,6 @@
     <w:lsdException w:name="List Table 5 Dark Accent 6" w:uiPriority="50"/>
     <w:lsdException w:name="List Table 6 Colorful Accent 6" w:uiPriority="51"/>
     <w:lsdException w:name="List Table 7 Colorful Accent 6" w:uiPriority="52"/>
-    <w:lsdException w:name="Mention" w:semiHidden="1" w:unhideWhenUsed="1"/>
-    <w:lsdException w:name="Smart Hyperlink" w:semiHidden="1" w:unhideWhenUsed="1"/>
-    <w:lsdException w:name="Hashtag" w:semiHidden="1" w:unhideWhenUsed="1"/>
-    <w:lsdException w:name="Unresolved Mention" w:semiHidden="1" w:unhideWhenUsed="1"/>
   </w:latentStyles>
   <w:style w:type="paragraph" w:default="1" w:styleId="Normal">
     <w:name w:val="Normal"/>

</xml_diff>

<commit_message>
*Modified Technical Report* (Also done by Jakob)
</commit_message>
<xml_diff>
--- a/Documentation/Technical Report.docx
+++ b/Documentation/Technical Report.docx
@@ -52,14 +52,1711 @@
           <w:lang w:eastAsia="en-AU"/>
         </w:rPr>
       </w:pPr>
-      <w:r>
-        <w:rPr>
-          <w:rFonts w:ascii="Arial" w:eastAsia="Times New Roman" w:hAnsi="Arial" w:cs="Arial"/>
-          <w:b/>
-          <w:bCs/>
-          <w:color w:val="000000"/>
-          <w:lang w:eastAsia="en-AU"/>
-        </w:rPr>
+    </w:p>
+    <w:p>
+      <w:pPr>
+        <w:spacing w:after="0" w:line="240" w:lineRule="auto"/>
+        <w:rPr>
+          <w:b/>
+          <w:sz w:val="28"/>
+        </w:rPr>
+      </w:pPr>
+      <w:r>
+        <w:rPr>
+          <w:b/>
+          <w:sz w:val="28"/>
+        </w:rPr>
+        <w:t>Purpose of the document:</w:t>
+      </w:r>
+    </w:p>
+    <w:p>
+      <w:pPr>
+        <w:spacing w:after="0" w:line="240" w:lineRule="auto"/>
+        <w:rPr>
+          <w:rFonts w:ascii="Times New Roman" w:eastAsia="Times New Roman" w:hAnsi="Times New Roman" w:cs="Times New Roman"/>
+          <w:szCs w:val="24"/>
+          <w:lang w:eastAsia="en-AU"/>
+        </w:rPr>
+      </w:pPr>
+      <w:r>
+        <w:t xml:space="preserve">The purpose of the document is to define the current and future business processes. </w:t>
+      </w:r>
+    </w:p>
+    <w:p>
+      <w:pPr>
+        <w:spacing w:after="0" w:line="240" w:lineRule="auto"/>
+        <w:rPr>
+          <w:rFonts w:ascii="Times New Roman" w:eastAsia="Times New Roman" w:hAnsi="Times New Roman" w:cs="Times New Roman"/>
+          <w:sz w:val="24"/>
+          <w:szCs w:val="24"/>
+          <w:lang w:eastAsia="en-AU"/>
+        </w:rPr>
+      </w:pPr>
+    </w:p>
+    <w:p>
+      <w:pPr>
+        <w:rPr>
+          <w:b/>
+          <w:sz w:val="28"/>
+        </w:rPr>
+      </w:pPr>
+      <w:r>
+        <w:rPr>
+          <w:b/>
+          <w:sz w:val="28"/>
+        </w:rPr>
+        <w:t>Background information:</w:t>
+      </w:r>
+    </w:p>
+    <w:p>
+      <w:pPr>
+        <w:pStyle w:val="NormalWeb"/>
+        <w:spacing w:before="0" w:beforeAutospacing="0" w:after="0" w:afterAutospacing="0"/>
+      </w:pPr>
+      <w:r>
+        <w:rPr>
+          <w:rFonts w:ascii="Arial" w:hAnsi="Arial" w:cs="Arial"/>
+          <w:color w:val="000000"/>
+          <w:sz w:val="22"/>
+          <w:szCs w:val="22"/>
+        </w:rPr>
+        <w:t xml:space="preserve">The product is designed to assist EITS with client administration and supporting client activity. The users of this application will select from a list of desired industries, within the industries it provides information about educational courses which they can take and the skills required for them. The administrator can then view and track this information from the system which recorded the users' name, email, number, and activity throughout the application. EITS would like this application to welcome clients to the office and track their attendance and training progress throughout their use on this application and would like the information to be accessible via her computer tablet to easily access and see the data. </w:t>
+      </w:r>
+    </w:p>
+    <w:p>
+      <w:pPr>
+        <w:spacing w:after="0" w:line="240" w:lineRule="auto"/>
+        <w:rPr>
+          <w:rFonts w:ascii="Times New Roman" w:eastAsia="Times New Roman" w:hAnsi="Times New Roman" w:cs="Times New Roman"/>
+          <w:sz w:val="24"/>
+          <w:szCs w:val="24"/>
+          <w:lang w:eastAsia="en-AU"/>
+        </w:rPr>
+      </w:pPr>
+    </w:p>
+    <w:p>
+      <w:pPr>
+        <w:spacing w:after="0" w:line="240" w:lineRule="auto"/>
+        <w:rPr>
+          <w:rFonts w:ascii="Times New Roman" w:eastAsia="Times New Roman" w:hAnsi="Times New Roman" w:cs="Times New Roman"/>
+          <w:sz w:val="24"/>
+          <w:szCs w:val="24"/>
+          <w:lang w:eastAsia="en-AU"/>
+        </w:rPr>
+      </w:pPr>
+    </w:p>
+    <w:p>
+      <w:pPr>
+        <w:spacing w:after="0" w:line="240" w:lineRule="auto"/>
+        <w:rPr>
+          <w:rFonts w:ascii="Arial" w:eastAsia="Times New Roman" w:hAnsi="Arial" w:cs="Arial"/>
+          <w:b/>
+          <w:bCs/>
+          <w:color w:val="000000"/>
+          <w:lang w:eastAsia="en-AU"/>
+        </w:rPr>
+      </w:pPr>
+      <w:r>
+        <w:rPr>
+          <w:rFonts w:ascii="Arial" w:eastAsia="Times New Roman" w:hAnsi="Arial" w:cs="Arial"/>
+          <w:b/>
+          <w:bCs/>
+          <w:color w:val="000000"/>
+          <w:lang w:eastAsia="en-AU"/>
+        </w:rPr>
+        <w:t>Requirements specifications:</w:t>
+      </w:r>
+    </w:p>
+    <w:p>
+      <w:pPr>
+        <w:spacing w:after="0" w:line="240" w:lineRule="auto"/>
+        <w:rPr>
+          <w:rFonts w:ascii="Arial" w:eastAsia="Times New Roman" w:hAnsi="Arial" w:cs="Arial"/>
+          <w:bCs/>
+          <w:color w:val="000000"/>
+          <w:lang w:eastAsia="en-AU"/>
+        </w:rPr>
+      </w:pPr>
+      <w:r>
+        <w:rPr>
+          <w:rFonts w:ascii="Arial" w:eastAsia="Times New Roman" w:hAnsi="Arial" w:cs="Arial"/>
+          <w:bCs/>
+          <w:color w:val="000000"/>
+          <w:lang w:eastAsia="en-AU"/>
+        </w:rPr>
+        <w:t>Project Features:</w:t>
+      </w:r>
+    </w:p>
+    <w:p>
+      <w:pPr>
+        <w:spacing w:after="0" w:line="240" w:lineRule="auto"/>
+        <w:rPr>
+          <w:rFonts w:ascii="Arial" w:eastAsia="Times New Roman" w:hAnsi="Arial" w:cs="Arial"/>
+          <w:bCs/>
+          <w:color w:val="000000"/>
+          <w:lang w:eastAsia="en-AU"/>
+        </w:rPr>
+      </w:pPr>
+    </w:p>
+    <w:p>
+      <w:pPr>
+        <w:spacing w:after="0" w:line="240" w:lineRule="auto"/>
+        <w:rPr>
+          <w:rFonts w:ascii="Arial" w:eastAsia="Times New Roman" w:hAnsi="Arial" w:cs="Arial"/>
+          <w:b/>
+          <w:bCs/>
+          <w:color w:val="000000"/>
+          <w:sz w:val="28"/>
+          <w:u w:val="single"/>
+          <w:lang w:eastAsia="en-AU"/>
+        </w:rPr>
+      </w:pPr>
+      <w:r>
+        <w:rPr>
+          <w:rFonts w:ascii="Arial" w:eastAsia="Times New Roman" w:hAnsi="Arial" w:cs="Arial"/>
+          <w:b/>
+          <w:bCs/>
+          <w:color w:val="000000"/>
+          <w:sz w:val="28"/>
+          <w:u w:val="single"/>
+          <w:lang w:eastAsia="en-AU"/>
+        </w:rPr>
+        <w:t xml:space="preserve">Client: </w:t>
+      </w:r>
+    </w:p>
+    <w:p>
+      <w:pPr>
+        <w:spacing w:after="0" w:line="240" w:lineRule="auto"/>
+        <w:rPr>
+          <w:rFonts w:ascii="Arial" w:eastAsia="Times New Roman" w:hAnsi="Arial" w:cs="Arial"/>
+          <w:b/>
+          <w:bCs/>
+          <w:color w:val="000000"/>
+          <w:sz w:val="28"/>
+          <w:u w:val="single"/>
+          <w:lang w:eastAsia="en-AU"/>
+        </w:rPr>
+      </w:pPr>
+    </w:p>
+    <w:p>
+      <w:pPr>
+        <w:spacing w:after="0" w:line="240" w:lineRule="auto"/>
+        <w:rPr>
+          <w:rFonts w:ascii="Arial" w:eastAsia="Times New Roman" w:hAnsi="Arial" w:cs="Arial"/>
+          <w:bCs/>
+          <w:color w:val="000000"/>
+          <w:lang w:eastAsia="en-AU"/>
+        </w:rPr>
+      </w:pPr>
+      <w:r>
+        <w:rPr>
+          <w:rFonts w:ascii="Arial" w:eastAsia="Times New Roman" w:hAnsi="Arial" w:cs="Arial"/>
+          <w:b/>
+          <w:bCs/>
+          <w:color w:val="000000"/>
+          <w:lang w:eastAsia="en-AU"/>
+        </w:rPr>
+        <w:t>Login:</w:t>
+      </w:r>
+      <w:r>
+        <w:rPr>
+          <w:rFonts w:ascii="Arial" w:eastAsia="Times New Roman" w:hAnsi="Arial" w:cs="Arial"/>
+          <w:bCs/>
+          <w:color w:val="000000"/>
+          <w:lang w:eastAsia="en-AU"/>
+        </w:rPr>
+        <w:t xml:space="preserve"> The login will be used to sign a client up which has registered in the sign up page</w:t>
+      </w:r>
+    </w:p>
+    <w:p>
+      <w:pPr>
+        <w:spacing w:after="0" w:line="240" w:lineRule="auto"/>
+        <w:rPr>
+          <w:rFonts w:ascii="Arial" w:eastAsia="Times New Roman" w:hAnsi="Arial" w:cs="Arial"/>
+          <w:bCs/>
+          <w:color w:val="000000"/>
+          <w:lang w:eastAsia="en-AU"/>
+        </w:rPr>
+      </w:pPr>
+    </w:p>
+    <w:p>
+      <w:pPr>
+        <w:spacing w:after="0" w:line="240" w:lineRule="auto"/>
+        <w:rPr>
+          <w:rFonts w:ascii="Arial" w:eastAsia="Times New Roman" w:hAnsi="Arial" w:cs="Arial"/>
+          <w:bCs/>
+          <w:color w:val="000000"/>
+          <w:lang w:eastAsia="en-AU"/>
+        </w:rPr>
+      </w:pPr>
+      <w:r>
+        <w:rPr>
+          <w:rFonts w:ascii="Arial" w:eastAsia="Times New Roman" w:hAnsi="Arial" w:cs="Arial"/>
+          <w:bCs/>
+          <w:color w:val="000000"/>
+          <w:lang w:eastAsia="en-AU"/>
+        </w:rPr>
+        <w:t>Flow of events:</w:t>
+      </w:r>
+    </w:p>
+    <w:p>
+      <w:pPr>
+        <w:pStyle w:val="ListParagraph"/>
+        <w:numPr>
+          <w:ilvl w:val="0"/>
+          <w:numId w:val="3"/>
+        </w:numPr>
+        <w:spacing w:after="0" w:line="240" w:lineRule="auto"/>
+        <w:rPr>
+          <w:rFonts w:ascii="Arial" w:eastAsia="Times New Roman" w:hAnsi="Arial" w:cs="Arial"/>
+          <w:bCs/>
+          <w:color w:val="000000"/>
+          <w:lang w:eastAsia="en-AU"/>
+        </w:rPr>
+      </w:pPr>
+      <w:r>
+        <w:rPr>
+          <w:rFonts w:ascii="Arial" w:eastAsia="Times New Roman" w:hAnsi="Arial" w:cs="Arial"/>
+          <w:bCs/>
+          <w:color w:val="000000"/>
+          <w:lang w:eastAsia="en-AU"/>
+        </w:rPr>
+        <w:t>Client launches the application</w:t>
+      </w:r>
+    </w:p>
+    <w:p>
+      <w:pPr>
+        <w:pStyle w:val="ListParagraph"/>
+        <w:numPr>
+          <w:ilvl w:val="0"/>
+          <w:numId w:val="3"/>
+        </w:numPr>
+        <w:spacing w:after="0" w:line="240" w:lineRule="auto"/>
+        <w:rPr>
+          <w:rFonts w:ascii="Arial" w:eastAsia="Times New Roman" w:hAnsi="Arial" w:cs="Arial"/>
+          <w:bCs/>
+          <w:color w:val="000000"/>
+          <w:lang w:eastAsia="en-AU"/>
+        </w:rPr>
+      </w:pPr>
+      <w:r>
+        <w:rPr>
+          <w:rFonts w:ascii="Arial" w:eastAsia="Times New Roman" w:hAnsi="Arial" w:cs="Arial"/>
+          <w:bCs/>
+          <w:color w:val="000000"/>
+          <w:lang w:eastAsia="en-AU"/>
+        </w:rPr>
+        <w:t xml:space="preserve">Login screen is displayed </w:t>
+      </w:r>
+    </w:p>
+    <w:p>
+      <w:pPr>
+        <w:pStyle w:val="ListParagraph"/>
+        <w:numPr>
+          <w:ilvl w:val="0"/>
+          <w:numId w:val="3"/>
+        </w:numPr>
+        <w:spacing w:after="0" w:line="240" w:lineRule="auto"/>
+        <w:rPr>
+          <w:rFonts w:ascii="Arial" w:eastAsia="Times New Roman" w:hAnsi="Arial" w:cs="Arial"/>
+          <w:bCs/>
+          <w:color w:val="000000"/>
+          <w:lang w:eastAsia="en-AU"/>
+        </w:rPr>
+      </w:pPr>
+      <w:r>
+        <w:rPr>
+          <w:rFonts w:ascii="Arial" w:eastAsia="Times New Roman" w:hAnsi="Arial" w:cs="Arial"/>
+          <w:bCs/>
+          <w:color w:val="000000"/>
+          <w:lang w:eastAsia="en-AU"/>
+        </w:rPr>
+        <w:t>Client inputs their credentials and clicks the sign in button</w:t>
+      </w:r>
+    </w:p>
+    <w:p>
+      <w:pPr>
+        <w:pStyle w:val="ListParagraph"/>
+        <w:numPr>
+          <w:ilvl w:val="0"/>
+          <w:numId w:val="3"/>
+        </w:numPr>
+        <w:spacing w:after="0" w:line="240" w:lineRule="auto"/>
+        <w:rPr>
+          <w:rFonts w:ascii="Arial" w:eastAsia="Times New Roman" w:hAnsi="Arial" w:cs="Arial"/>
+          <w:bCs/>
+          <w:color w:val="000000"/>
+          <w:lang w:eastAsia="en-AU"/>
+        </w:rPr>
+      </w:pPr>
+      <w:r>
+        <w:rPr>
+          <w:rFonts w:ascii="Arial" w:eastAsia="Times New Roman" w:hAnsi="Arial" w:cs="Arial"/>
+          <w:bCs/>
+          <w:color w:val="000000"/>
+          <w:lang w:eastAsia="en-AU"/>
+        </w:rPr>
+        <w:t xml:space="preserve">Client is signed in (Logged in the database) and can assess courses </w:t>
+      </w:r>
+    </w:p>
+    <w:p>
+      <w:pPr>
+        <w:spacing w:after="0" w:line="240" w:lineRule="auto"/>
+        <w:rPr>
+          <w:rFonts w:ascii="Arial" w:eastAsia="Times New Roman" w:hAnsi="Arial" w:cs="Arial"/>
+          <w:bCs/>
+          <w:color w:val="000000"/>
+          <w:lang w:eastAsia="en-AU"/>
+        </w:rPr>
+      </w:pPr>
+    </w:p>
+    <w:p>
+      <w:pPr>
+        <w:spacing w:after="0" w:line="240" w:lineRule="auto"/>
+        <w:rPr>
+          <w:rFonts w:ascii="Arial" w:eastAsia="Times New Roman" w:hAnsi="Arial" w:cs="Arial"/>
+          <w:bCs/>
+          <w:color w:val="000000"/>
+          <w:lang w:eastAsia="en-AU"/>
+        </w:rPr>
+      </w:pPr>
+      <w:r>
+        <w:rPr>
+          <w:rFonts w:ascii="Arial" w:eastAsia="Times New Roman" w:hAnsi="Arial" w:cs="Arial"/>
+          <w:b/>
+          <w:bCs/>
+          <w:color w:val="000000"/>
+          <w:lang w:eastAsia="en-AU"/>
+        </w:rPr>
+        <w:t>Sign Up:</w:t>
+      </w:r>
+      <w:r>
+        <w:rPr>
+          <w:rFonts w:ascii="Arial" w:eastAsia="Times New Roman" w:hAnsi="Arial" w:cs="Arial"/>
+          <w:bCs/>
+          <w:color w:val="000000"/>
+          <w:lang w:eastAsia="en-AU"/>
+        </w:rPr>
+        <w:t xml:space="preserve"> The sign up will be used to register clients to the database with the information they have inputted</w:t>
+      </w:r>
+    </w:p>
+    <w:p>
+      <w:pPr>
+        <w:spacing w:after="0" w:line="240" w:lineRule="auto"/>
+        <w:rPr>
+          <w:rFonts w:ascii="Arial" w:eastAsia="Times New Roman" w:hAnsi="Arial" w:cs="Arial"/>
+          <w:bCs/>
+          <w:color w:val="000000"/>
+          <w:lang w:eastAsia="en-AU"/>
+        </w:rPr>
+      </w:pPr>
+    </w:p>
+    <w:p>
+      <w:pPr>
+        <w:spacing w:after="0" w:line="240" w:lineRule="auto"/>
+        <w:rPr>
+          <w:rFonts w:ascii="Arial" w:eastAsia="Times New Roman" w:hAnsi="Arial" w:cs="Arial"/>
+          <w:bCs/>
+          <w:color w:val="000000"/>
+          <w:lang w:eastAsia="en-AU"/>
+        </w:rPr>
+      </w:pPr>
+      <w:r>
+        <w:rPr>
+          <w:rFonts w:ascii="Arial" w:eastAsia="Times New Roman" w:hAnsi="Arial" w:cs="Arial"/>
+          <w:bCs/>
+          <w:color w:val="000000"/>
+          <w:lang w:eastAsia="en-AU"/>
+        </w:rPr>
+        <w:t>Flow of events:</w:t>
+      </w:r>
+    </w:p>
+    <w:p>
+      <w:pPr>
+        <w:pStyle w:val="ListParagraph"/>
+        <w:numPr>
+          <w:ilvl w:val="0"/>
+          <w:numId w:val="4"/>
+        </w:numPr>
+        <w:spacing w:after="0" w:line="240" w:lineRule="auto"/>
+        <w:rPr>
+          <w:rFonts w:ascii="Arial" w:eastAsia="Times New Roman" w:hAnsi="Arial" w:cs="Arial"/>
+          <w:bCs/>
+          <w:color w:val="000000"/>
+          <w:lang w:eastAsia="en-AU"/>
+        </w:rPr>
+      </w:pPr>
+      <w:r>
+        <w:rPr>
+          <w:rFonts w:ascii="Arial" w:eastAsia="Times New Roman" w:hAnsi="Arial" w:cs="Arial"/>
+          <w:bCs/>
+          <w:color w:val="000000"/>
+          <w:lang w:eastAsia="en-AU"/>
+        </w:rPr>
+        <w:t xml:space="preserve">Login screen is displayed </w:t>
+      </w:r>
+    </w:p>
+    <w:p>
+      <w:pPr>
+        <w:pStyle w:val="ListParagraph"/>
+        <w:numPr>
+          <w:ilvl w:val="0"/>
+          <w:numId w:val="4"/>
+        </w:numPr>
+        <w:spacing w:after="0" w:line="240" w:lineRule="auto"/>
+        <w:rPr>
+          <w:rFonts w:ascii="Arial" w:eastAsia="Times New Roman" w:hAnsi="Arial" w:cs="Arial"/>
+          <w:bCs/>
+          <w:color w:val="000000"/>
+          <w:lang w:eastAsia="en-AU"/>
+        </w:rPr>
+      </w:pPr>
+      <w:r>
+        <w:rPr>
+          <w:rFonts w:ascii="Arial" w:eastAsia="Times New Roman" w:hAnsi="Arial" w:cs="Arial"/>
+          <w:bCs/>
+          <w:color w:val="000000"/>
+          <w:lang w:eastAsia="en-AU"/>
+        </w:rPr>
+        <w:t xml:space="preserve">Client clicked the sign </w:t>
+      </w:r>
+      <w:r>
+        <w:rPr>
+          <w:rFonts w:ascii="Arial" w:eastAsia="Times New Roman" w:hAnsi="Arial" w:cs="Arial"/>
+          <w:bCs/>
+          <w:color w:val="000000"/>
+          <w:lang w:eastAsia="en-AU"/>
+        </w:rPr>
+        <w:t>up button</w:t>
+      </w:r>
+    </w:p>
+    <w:p>
+      <w:pPr>
+        <w:pStyle w:val="ListParagraph"/>
+        <w:numPr>
+          <w:ilvl w:val="0"/>
+          <w:numId w:val="4"/>
+        </w:numPr>
+        <w:spacing w:after="0" w:line="240" w:lineRule="auto"/>
+        <w:rPr>
+          <w:rFonts w:ascii="Arial" w:eastAsia="Times New Roman" w:hAnsi="Arial" w:cs="Arial"/>
+          <w:bCs/>
+          <w:color w:val="000000"/>
+          <w:lang w:eastAsia="en-AU"/>
+        </w:rPr>
+      </w:pPr>
+      <w:r>
+        <w:rPr>
+          <w:rFonts w:ascii="Arial" w:eastAsia="Times New Roman" w:hAnsi="Arial" w:cs="Arial"/>
+          <w:bCs/>
+          <w:color w:val="000000"/>
+          <w:lang w:eastAsia="en-AU"/>
+        </w:rPr>
+        <w:t>Client inputs their data into the text fields</w:t>
+      </w:r>
+    </w:p>
+    <w:p>
+      <w:pPr>
+        <w:pStyle w:val="ListParagraph"/>
+        <w:numPr>
+          <w:ilvl w:val="0"/>
+          <w:numId w:val="4"/>
+        </w:numPr>
+        <w:spacing w:after="0" w:line="240" w:lineRule="auto"/>
+        <w:rPr>
+          <w:rFonts w:ascii="Arial" w:eastAsia="Times New Roman" w:hAnsi="Arial" w:cs="Arial"/>
+          <w:bCs/>
+          <w:color w:val="000000"/>
+          <w:lang w:eastAsia="en-AU"/>
+        </w:rPr>
+      </w:pPr>
+      <w:r>
+        <w:rPr>
+          <w:rFonts w:ascii="Arial" w:eastAsia="Times New Roman" w:hAnsi="Arial" w:cs="Arial"/>
+          <w:bCs/>
+          <w:color w:val="000000"/>
+          <w:lang w:eastAsia="en-AU"/>
+        </w:rPr>
+        <w:t xml:space="preserve">Client clicks sign up button and the data is sent in to the database </w:t>
+      </w:r>
+    </w:p>
+    <w:p>
+      <w:pPr>
+        <w:pStyle w:val="ListParagraph"/>
+        <w:numPr>
+          <w:ilvl w:val="0"/>
+          <w:numId w:val="4"/>
+        </w:numPr>
+        <w:spacing w:after="0" w:line="240" w:lineRule="auto"/>
+        <w:rPr>
+          <w:rFonts w:ascii="Arial" w:eastAsia="Times New Roman" w:hAnsi="Arial" w:cs="Arial"/>
+          <w:bCs/>
+          <w:color w:val="000000"/>
+          <w:lang w:eastAsia="en-AU"/>
+        </w:rPr>
+      </w:pPr>
+      <w:r>
+        <w:rPr>
+          <w:rFonts w:ascii="Arial" w:eastAsia="Times New Roman" w:hAnsi="Arial" w:cs="Arial"/>
+          <w:bCs/>
+          <w:color w:val="000000"/>
+          <w:lang w:eastAsia="en-AU"/>
+        </w:rPr>
+        <w:t>The client is now registered and can sign in</w:t>
+      </w:r>
+    </w:p>
+    <w:p>
+      <w:pPr>
+        <w:spacing w:after="0" w:line="240" w:lineRule="auto"/>
+        <w:rPr>
+          <w:rFonts w:ascii="Arial" w:eastAsia="Times New Roman" w:hAnsi="Arial" w:cs="Arial"/>
+          <w:bCs/>
+          <w:color w:val="000000"/>
+          <w:lang w:eastAsia="en-AU"/>
+        </w:rPr>
+      </w:pPr>
+    </w:p>
+    <w:p>
+      <w:pPr>
+        <w:spacing w:after="0" w:line="240" w:lineRule="auto"/>
+        <w:rPr>
+          <w:rFonts w:ascii="Arial" w:eastAsia="Times New Roman" w:hAnsi="Arial" w:cs="Arial"/>
+          <w:bCs/>
+          <w:color w:val="000000"/>
+          <w:lang w:eastAsia="en-AU"/>
+        </w:rPr>
+      </w:pPr>
+      <w:r>
+        <w:rPr>
+          <w:rFonts w:ascii="Arial" w:eastAsia="Times New Roman" w:hAnsi="Arial" w:cs="Arial"/>
+          <w:b/>
+          <w:bCs/>
+          <w:color w:val="000000"/>
+          <w:lang w:eastAsia="en-AU"/>
+        </w:rPr>
+        <w:t>Course List:</w:t>
+      </w:r>
+      <w:r>
+        <w:rPr>
+          <w:rFonts w:ascii="Arial" w:eastAsia="Times New Roman" w:hAnsi="Arial" w:cs="Arial"/>
+          <w:bCs/>
+          <w:color w:val="000000"/>
+          <w:lang w:eastAsia="en-AU"/>
+        </w:rPr>
+        <w:t xml:space="preserve"> The course list will be used to display the courses within a specific industry</w:t>
+      </w:r>
+    </w:p>
+    <w:p>
+      <w:pPr>
+        <w:spacing w:after="0" w:line="240" w:lineRule="auto"/>
+        <w:rPr>
+          <w:rFonts w:ascii="Arial" w:eastAsia="Times New Roman" w:hAnsi="Arial" w:cs="Arial"/>
+          <w:bCs/>
+          <w:color w:val="000000"/>
+          <w:lang w:eastAsia="en-AU"/>
+        </w:rPr>
+      </w:pPr>
+    </w:p>
+    <w:p>
+      <w:pPr>
+        <w:spacing w:after="0" w:line="240" w:lineRule="auto"/>
+        <w:rPr>
+          <w:rFonts w:ascii="Arial" w:eastAsia="Times New Roman" w:hAnsi="Arial" w:cs="Arial"/>
+          <w:bCs/>
+          <w:color w:val="000000"/>
+          <w:lang w:eastAsia="en-AU"/>
+        </w:rPr>
+      </w:pPr>
+      <w:r>
+        <w:rPr>
+          <w:rFonts w:ascii="Arial" w:eastAsia="Times New Roman" w:hAnsi="Arial" w:cs="Arial"/>
+          <w:bCs/>
+          <w:color w:val="000000"/>
+          <w:lang w:eastAsia="en-AU"/>
+        </w:rPr>
+        <w:t>Flow of events:</w:t>
+      </w:r>
+    </w:p>
+    <w:p>
+      <w:pPr>
+        <w:pStyle w:val="ListParagraph"/>
+        <w:numPr>
+          <w:ilvl w:val="0"/>
+          <w:numId w:val="5"/>
+        </w:numPr>
+        <w:spacing w:after="0" w:line="240" w:lineRule="auto"/>
+        <w:rPr>
+          <w:rFonts w:ascii="Arial" w:eastAsia="Times New Roman" w:hAnsi="Arial" w:cs="Arial"/>
+          <w:bCs/>
+          <w:color w:val="000000"/>
+          <w:lang w:eastAsia="en-AU"/>
+        </w:rPr>
+      </w:pPr>
+      <w:r>
+        <w:rPr>
+          <w:rFonts w:ascii="Arial" w:eastAsia="Times New Roman" w:hAnsi="Arial" w:cs="Arial"/>
+          <w:bCs/>
+          <w:color w:val="000000"/>
+          <w:lang w:eastAsia="en-AU"/>
+        </w:rPr>
+        <w:t>Login screen is displayed</w:t>
+      </w:r>
+    </w:p>
+    <w:p>
+      <w:pPr>
+        <w:pStyle w:val="ListParagraph"/>
+        <w:numPr>
+          <w:ilvl w:val="0"/>
+          <w:numId w:val="5"/>
+        </w:numPr>
+        <w:spacing w:after="0" w:line="240" w:lineRule="auto"/>
+        <w:rPr>
+          <w:rFonts w:ascii="Arial" w:eastAsia="Times New Roman" w:hAnsi="Arial" w:cs="Arial"/>
+          <w:bCs/>
+          <w:color w:val="000000"/>
+          <w:lang w:eastAsia="en-AU"/>
+        </w:rPr>
+      </w:pPr>
+      <w:r>
+        <w:rPr>
+          <w:rFonts w:ascii="Arial" w:eastAsia="Times New Roman" w:hAnsi="Arial" w:cs="Arial"/>
+          <w:bCs/>
+          <w:color w:val="000000"/>
+          <w:lang w:eastAsia="en-AU"/>
+        </w:rPr>
+        <w:t>Client signs in with their existing credentials</w:t>
+      </w:r>
+    </w:p>
+    <w:p>
+      <w:pPr>
+        <w:pStyle w:val="ListParagraph"/>
+        <w:numPr>
+          <w:ilvl w:val="0"/>
+          <w:numId w:val="5"/>
+        </w:numPr>
+        <w:spacing w:after="0" w:line="240" w:lineRule="auto"/>
+        <w:rPr>
+          <w:rFonts w:ascii="Arial" w:eastAsia="Times New Roman" w:hAnsi="Arial" w:cs="Arial"/>
+          <w:bCs/>
+          <w:color w:val="000000"/>
+          <w:lang w:eastAsia="en-AU"/>
+        </w:rPr>
+      </w:pPr>
+      <w:r>
+        <w:rPr>
+          <w:rFonts w:ascii="Arial" w:eastAsia="Times New Roman" w:hAnsi="Arial" w:cs="Arial"/>
+          <w:bCs/>
+          <w:color w:val="000000"/>
+          <w:lang w:eastAsia="en-AU"/>
+        </w:rPr>
+        <w:t>Client is taken to the course list to select a course they would like to take</w:t>
+      </w:r>
+    </w:p>
+    <w:p>
+      <w:pPr>
+        <w:pStyle w:val="ListParagraph"/>
+        <w:numPr>
+          <w:ilvl w:val="0"/>
+          <w:numId w:val="5"/>
+        </w:numPr>
+        <w:spacing w:after="0" w:line="240" w:lineRule="auto"/>
+        <w:rPr>
+          <w:rFonts w:ascii="Arial" w:eastAsia="Times New Roman" w:hAnsi="Arial" w:cs="Arial"/>
+          <w:bCs/>
+          <w:color w:val="000000"/>
+          <w:lang w:eastAsia="en-AU"/>
+        </w:rPr>
+      </w:pPr>
+      <w:r>
+        <w:rPr>
+          <w:rFonts w:ascii="Arial" w:eastAsia="Times New Roman" w:hAnsi="Arial" w:cs="Arial"/>
+          <w:bCs/>
+          <w:color w:val="000000"/>
+          <w:lang w:eastAsia="en-AU"/>
+        </w:rPr>
+        <w:t>Client can also sign out from this page</w:t>
+      </w:r>
+    </w:p>
+    <w:p>
+      <w:pPr>
+        <w:spacing w:after="0" w:line="240" w:lineRule="auto"/>
+        <w:rPr>
+          <w:rFonts w:ascii="Arial" w:eastAsia="Times New Roman" w:hAnsi="Arial" w:cs="Arial"/>
+          <w:bCs/>
+          <w:color w:val="000000"/>
+          <w:lang w:eastAsia="en-AU"/>
+        </w:rPr>
+      </w:pPr>
+    </w:p>
+    <w:p>
+      <w:pPr>
+        <w:spacing w:after="0" w:line="240" w:lineRule="auto"/>
+        <w:rPr>
+          <w:rFonts w:ascii="Arial" w:eastAsia="Times New Roman" w:hAnsi="Arial" w:cs="Arial"/>
+          <w:bCs/>
+          <w:color w:val="000000"/>
+          <w:lang w:eastAsia="en-AU"/>
+        </w:rPr>
+      </w:pPr>
+    </w:p>
+    <w:p>
+      <w:pPr>
+        <w:spacing w:after="0" w:line="240" w:lineRule="auto"/>
+        <w:rPr>
+          <w:rFonts w:ascii="Arial" w:eastAsia="Times New Roman" w:hAnsi="Arial" w:cs="Arial"/>
+          <w:bCs/>
+          <w:color w:val="000000"/>
+          <w:lang w:eastAsia="en-AU"/>
+        </w:rPr>
+      </w:pPr>
+    </w:p>
+    <w:p>
+      <w:pPr>
+        <w:spacing w:after="0" w:line="240" w:lineRule="auto"/>
+        <w:rPr>
+          <w:rFonts w:ascii="Arial" w:eastAsia="Times New Roman" w:hAnsi="Arial" w:cs="Arial"/>
+          <w:bCs/>
+          <w:color w:val="000000"/>
+          <w:lang w:eastAsia="en-AU"/>
+        </w:rPr>
+      </w:pPr>
+      <w:r>
+        <w:rPr>
+          <w:rFonts w:ascii="Arial" w:eastAsia="Times New Roman" w:hAnsi="Arial" w:cs="Arial"/>
+          <w:b/>
+          <w:bCs/>
+          <w:color w:val="000000"/>
+          <w:lang w:eastAsia="en-AU"/>
+        </w:rPr>
+        <w:lastRenderedPageBreak/>
+        <w:t xml:space="preserve">Unit List: </w:t>
+      </w:r>
+      <w:r>
+        <w:rPr>
+          <w:rFonts w:ascii="Arial" w:eastAsia="Times New Roman" w:hAnsi="Arial" w:cs="Arial"/>
+          <w:bCs/>
+          <w:color w:val="000000"/>
+          <w:lang w:eastAsia="en-AU"/>
+        </w:rPr>
+        <w:t>The unit list will be used to display the units within the course the client has selected</w:t>
+      </w:r>
+    </w:p>
+    <w:p>
+      <w:pPr>
+        <w:spacing w:after="0" w:line="240" w:lineRule="auto"/>
+        <w:rPr>
+          <w:rFonts w:ascii="Arial" w:eastAsia="Times New Roman" w:hAnsi="Arial" w:cs="Arial"/>
+          <w:bCs/>
+          <w:color w:val="000000"/>
+          <w:lang w:eastAsia="en-AU"/>
+        </w:rPr>
+      </w:pPr>
+    </w:p>
+    <w:p>
+      <w:pPr>
+        <w:spacing w:after="0" w:line="240" w:lineRule="auto"/>
+        <w:rPr>
+          <w:rFonts w:ascii="Arial" w:eastAsia="Times New Roman" w:hAnsi="Arial" w:cs="Arial"/>
+          <w:bCs/>
+          <w:color w:val="000000"/>
+          <w:lang w:eastAsia="en-AU"/>
+        </w:rPr>
+      </w:pPr>
+      <w:r>
+        <w:rPr>
+          <w:rFonts w:ascii="Arial" w:eastAsia="Times New Roman" w:hAnsi="Arial" w:cs="Arial"/>
+          <w:bCs/>
+          <w:color w:val="000000"/>
+          <w:lang w:eastAsia="en-AU"/>
+        </w:rPr>
+        <w:t>Flow of events:</w:t>
+      </w:r>
+    </w:p>
+    <w:p>
+      <w:pPr>
+        <w:pStyle w:val="ListParagraph"/>
+        <w:numPr>
+          <w:ilvl w:val="0"/>
+          <w:numId w:val="6"/>
+        </w:numPr>
+        <w:spacing w:after="0" w:line="240" w:lineRule="auto"/>
+        <w:rPr>
+          <w:rFonts w:ascii="Arial" w:eastAsia="Times New Roman" w:hAnsi="Arial" w:cs="Arial"/>
+          <w:bCs/>
+          <w:color w:val="000000"/>
+          <w:lang w:eastAsia="en-AU"/>
+        </w:rPr>
+      </w:pPr>
+      <w:r>
+        <w:rPr>
+          <w:rFonts w:ascii="Arial" w:eastAsia="Times New Roman" w:hAnsi="Arial" w:cs="Arial"/>
+          <w:bCs/>
+          <w:color w:val="000000"/>
+          <w:lang w:eastAsia="en-AU"/>
+        </w:rPr>
+        <w:t xml:space="preserve">After signing in the client will select a course </w:t>
+      </w:r>
+    </w:p>
+    <w:p>
+      <w:pPr>
+        <w:pStyle w:val="ListParagraph"/>
+        <w:numPr>
+          <w:ilvl w:val="0"/>
+          <w:numId w:val="6"/>
+        </w:numPr>
+        <w:spacing w:after="0" w:line="240" w:lineRule="auto"/>
+        <w:rPr>
+          <w:rFonts w:ascii="Arial" w:eastAsia="Times New Roman" w:hAnsi="Arial" w:cs="Arial"/>
+          <w:bCs/>
+          <w:color w:val="000000"/>
+          <w:lang w:eastAsia="en-AU"/>
+        </w:rPr>
+      </w:pPr>
+      <w:r>
+        <w:rPr>
+          <w:rFonts w:ascii="Arial" w:eastAsia="Times New Roman" w:hAnsi="Arial" w:cs="Arial"/>
+          <w:bCs/>
+          <w:color w:val="000000"/>
+          <w:lang w:eastAsia="en-AU"/>
+        </w:rPr>
+        <w:t xml:space="preserve">When selecting a course the unit list will be displayed </w:t>
+      </w:r>
+    </w:p>
+    <w:p>
+      <w:pPr>
+        <w:pStyle w:val="ListParagraph"/>
+        <w:numPr>
+          <w:ilvl w:val="0"/>
+          <w:numId w:val="6"/>
+        </w:numPr>
+        <w:spacing w:after="0" w:line="240" w:lineRule="auto"/>
+        <w:rPr>
+          <w:rFonts w:ascii="Arial" w:eastAsia="Times New Roman" w:hAnsi="Arial" w:cs="Arial"/>
+          <w:bCs/>
+          <w:color w:val="000000"/>
+          <w:lang w:eastAsia="en-AU"/>
+        </w:rPr>
+      </w:pPr>
+      <w:r>
+        <w:rPr>
+          <w:rFonts w:ascii="Arial" w:eastAsia="Times New Roman" w:hAnsi="Arial" w:cs="Arial"/>
+          <w:bCs/>
+          <w:color w:val="000000"/>
+          <w:lang w:eastAsia="en-AU"/>
+        </w:rPr>
+        <w:t>The client can then proceed to click enrol in the certain course (This will be logged in the database)</w:t>
+      </w:r>
+    </w:p>
+    <w:p>
+      <w:pPr>
+        <w:pStyle w:val="ListParagraph"/>
+        <w:spacing w:after="0" w:line="240" w:lineRule="auto"/>
+        <w:rPr>
+          <w:rFonts w:ascii="Arial" w:eastAsia="Times New Roman" w:hAnsi="Arial" w:cs="Arial"/>
+          <w:bCs/>
+          <w:color w:val="000000"/>
+          <w:lang w:eastAsia="en-AU"/>
+        </w:rPr>
+      </w:pPr>
+    </w:p>
+    <w:p>
+      <w:pPr>
+        <w:spacing w:after="0" w:line="240" w:lineRule="auto"/>
+        <w:rPr>
+          <w:rFonts w:ascii="Arial" w:eastAsia="Times New Roman" w:hAnsi="Arial" w:cs="Arial"/>
+          <w:b/>
+          <w:bCs/>
+          <w:color w:val="000000"/>
+          <w:sz w:val="28"/>
+          <w:lang w:eastAsia="en-AU"/>
+        </w:rPr>
+      </w:pPr>
+      <w:r>
+        <w:rPr>
+          <w:rFonts w:ascii="Arial" w:eastAsia="Times New Roman" w:hAnsi="Arial" w:cs="Arial"/>
+          <w:b/>
+          <w:bCs/>
+          <w:color w:val="000000"/>
+          <w:sz w:val="28"/>
+          <w:lang w:eastAsia="en-AU"/>
+        </w:rPr>
+        <w:t>Admin:</w:t>
+      </w:r>
+    </w:p>
+    <w:p>
+      <w:pPr>
+        <w:spacing w:after="0" w:line="240" w:lineRule="auto"/>
+        <w:rPr>
+          <w:rFonts w:ascii="Arial" w:eastAsia="Times New Roman" w:hAnsi="Arial" w:cs="Arial"/>
+          <w:b/>
+          <w:bCs/>
+          <w:color w:val="000000"/>
+          <w:lang w:eastAsia="en-AU"/>
+        </w:rPr>
+      </w:pPr>
+    </w:p>
+    <w:p>
+      <w:pPr>
+        <w:spacing w:after="0" w:line="240" w:lineRule="auto"/>
+        <w:rPr>
+          <w:rFonts w:ascii="Arial" w:eastAsia="Times New Roman" w:hAnsi="Arial" w:cs="Arial"/>
+          <w:bCs/>
+          <w:color w:val="000000"/>
+          <w:lang w:eastAsia="en-AU"/>
+        </w:rPr>
+      </w:pPr>
+      <w:r>
+        <w:rPr>
+          <w:rFonts w:ascii="Arial" w:eastAsia="Times New Roman" w:hAnsi="Arial" w:cs="Arial"/>
+          <w:b/>
+          <w:bCs/>
+          <w:color w:val="000000"/>
+          <w:lang w:eastAsia="en-AU"/>
+        </w:rPr>
+        <w:t>Login:</w:t>
+      </w:r>
+      <w:r>
+        <w:rPr>
+          <w:rFonts w:ascii="Arial" w:eastAsia="Times New Roman" w:hAnsi="Arial" w:cs="Arial"/>
+          <w:bCs/>
+          <w:color w:val="000000"/>
+          <w:lang w:eastAsia="en-AU"/>
+        </w:rPr>
+        <w:t xml:space="preserve"> The login will be used to sign the admin up which has registered in the database</w:t>
+      </w:r>
+    </w:p>
+    <w:p>
+      <w:pPr>
+        <w:spacing w:after="0" w:line="240" w:lineRule="auto"/>
+        <w:rPr>
+          <w:rFonts w:ascii="Arial" w:eastAsia="Times New Roman" w:hAnsi="Arial" w:cs="Arial"/>
+          <w:bCs/>
+          <w:color w:val="000000"/>
+          <w:lang w:eastAsia="en-AU"/>
+        </w:rPr>
+      </w:pPr>
+    </w:p>
+    <w:p>
+      <w:pPr>
+        <w:spacing w:after="0" w:line="240" w:lineRule="auto"/>
+        <w:rPr>
+          <w:rFonts w:ascii="Arial" w:eastAsia="Times New Roman" w:hAnsi="Arial" w:cs="Arial"/>
+          <w:bCs/>
+          <w:color w:val="000000"/>
+          <w:lang w:eastAsia="en-AU"/>
+        </w:rPr>
+      </w:pPr>
+      <w:r>
+        <w:rPr>
+          <w:rFonts w:ascii="Arial" w:eastAsia="Times New Roman" w:hAnsi="Arial" w:cs="Arial"/>
+          <w:bCs/>
+          <w:color w:val="000000"/>
+          <w:lang w:eastAsia="en-AU"/>
+        </w:rPr>
+        <w:t>Flow of events:</w:t>
+      </w:r>
+    </w:p>
+    <w:p>
+      <w:pPr>
+        <w:pStyle w:val="ListParagraph"/>
+        <w:numPr>
+          <w:ilvl w:val="0"/>
+          <w:numId w:val="3"/>
+        </w:numPr>
+        <w:spacing w:after="0" w:line="240" w:lineRule="auto"/>
+        <w:rPr>
+          <w:rFonts w:ascii="Arial" w:eastAsia="Times New Roman" w:hAnsi="Arial" w:cs="Arial"/>
+          <w:bCs/>
+          <w:color w:val="000000"/>
+          <w:lang w:eastAsia="en-AU"/>
+        </w:rPr>
+      </w:pPr>
+      <w:r>
+        <w:rPr>
+          <w:rFonts w:ascii="Arial" w:eastAsia="Times New Roman" w:hAnsi="Arial" w:cs="Arial"/>
+          <w:bCs/>
+          <w:color w:val="000000"/>
+          <w:lang w:eastAsia="en-AU"/>
+        </w:rPr>
+        <w:t>Admin launches the application</w:t>
+      </w:r>
+    </w:p>
+    <w:p>
+      <w:pPr>
+        <w:pStyle w:val="ListParagraph"/>
+        <w:numPr>
+          <w:ilvl w:val="0"/>
+          <w:numId w:val="3"/>
+        </w:numPr>
+        <w:spacing w:after="0" w:line="240" w:lineRule="auto"/>
+        <w:rPr>
+          <w:rFonts w:ascii="Arial" w:eastAsia="Times New Roman" w:hAnsi="Arial" w:cs="Arial"/>
+          <w:bCs/>
+          <w:color w:val="000000"/>
+          <w:lang w:eastAsia="en-AU"/>
+        </w:rPr>
+      </w:pPr>
+      <w:r>
+        <w:rPr>
+          <w:rFonts w:ascii="Arial" w:eastAsia="Times New Roman" w:hAnsi="Arial" w:cs="Arial"/>
+          <w:bCs/>
+          <w:color w:val="000000"/>
+          <w:lang w:eastAsia="en-AU"/>
+        </w:rPr>
+        <w:t xml:space="preserve">Login screen is displayed </w:t>
+      </w:r>
+    </w:p>
+    <w:p>
+      <w:pPr>
+        <w:pStyle w:val="ListParagraph"/>
+        <w:numPr>
+          <w:ilvl w:val="0"/>
+          <w:numId w:val="3"/>
+        </w:numPr>
+        <w:spacing w:after="0" w:line="240" w:lineRule="auto"/>
+        <w:rPr>
+          <w:rFonts w:ascii="Arial" w:eastAsia="Times New Roman" w:hAnsi="Arial" w:cs="Arial"/>
+          <w:bCs/>
+          <w:color w:val="000000"/>
+          <w:lang w:eastAsia="en-AU"/>
+        </w:rPr>
+      </w:pPr>
+      <w:r>
+        <w:rPr>
+          <w:rFonts w:ascii="Arial" w:eastAsia="Times New Roman" w:hAnsi="Arial" w:cs="Arial"/>
+          <w:bCs/>
+          <w:color w:val="000000"/>
+          <w:lang w:eastAsia="en-AU"/>
+        </w:rPr>
+        <w:t>Admin inputs their credentials and clicks the sign in button</w:t>
+      </w:r>
+    </w:p>
+    <w:p>
+      <w:pPr>
+        <w:pStyle w:val="ListParagraph"/>
+        <w:numPr>
+          <w:ilvl w:val="0"/>
+          <w:numId w:val="3"/>
+        </w:numPr>
+        <w:spacing w:after="0" w:line="240" w:lineRule="auto"/>
+        <w:rPr>
+          <w:rFonts w:ascii="Arial" w:eastAsia="Times New Roman" w:hAnsi="Arial" w:cs="Arial"/>
+          <w:bCs/>
+          <w:color w:val="000000"/>
+          <w:lang w:eastAsia="en-AU"/>
+        </w:rPr>
+      </w:pPr>
+      <w:r>
+        <w:rPr>
+          <w:rFonts w:ascii="Arial" w:eastAsia="Times New Roman" w:hAnsi="Arial" w:cs="Arial"/>
+          <w:bCs/>
+          <w:color w:val="000000"/>
+          <w:lang w:eastAsia="en-AU"/>
+        </w:rPr>
+        <w:t>Admin is signed in (Logged in the database) and can assess the admin panel</w:t>
+      </w:r>
+    </w:p>
+    <w:p>
+      <w:pPr>
+        <w:spacing w:after="0" w:line="240" w:lineRule="auto"/>
+        <w:rPr>
+          <w:rFonts w:ascii="Arial" w:eastAsia="Times New Roman" w:hAnsi="Arial" w:cs="Arial"/>
+          <w:bCs/>
+          <w:color w:val="000000"/>
+          <w:lang w:eastAsia="en-AU"/>
+        </w:rPr>
+      </w:pPr>
+    </w:p>
+    <w:p>
+      <w:pPr>
+        <w:spacing w:after="0" w:line="240" w:lineRule="auto"/>
+        <w:rPr>
+          <w:rFonts w:ascii="Arial" w:eastAsia="Times New Roman" w:hAnsi="Arial" w:cs="Arial"/>
+          <w:bCs/>
+          <w:color w:val="000000"/>
+          <w:lang w:eastAsia="en-AU"/>
+        </w:rPr>
+      </w:pPr>
+      <w:r>
+        <w:rPr>
+          <w:rFonts w:ascii="Arial" w:eastAsia="Times New Roman" w:hAnsi="Arial" w:cs="Arial"/>
+          <w:b/>
+          <w:bCs/>
+          <w:color w:val="000000"/>
+          <w:lang w:eastAsia="en-AU"/>
+        </w:rPr>
+        <w:t xml:space="preserve">Admin Panel: </w:t>
+      </w:r>
+      <w:r>
+        <w:rPr>
+          <w:rFonts w:ascii="Arial" w:eastAsia="Times New Roman" w:hAnsi="Arial" w:cs="Arial"/>
+          <w:bCs/>
+          <w:color w:val="000000"/>
+          <w:lang w:eastAsia="en-AU"/>
+        </w:rPr>
+        <w:t xml:space="preserve">The admin panel will be used to display all the options and features the admins have access to. </w:t>
+      </w:r>
+    </w:p>
+    <w:p>
+      <w:pPr>
+        <w:spacing w:after="0" w:line="240" w:lineRule="auto"/>
+        <w:rPr>
+          <w:rFonts w:ascii="Arial" w:eastAsia="Times New Roman" w:hAnsi="Arial" w:cs="Arial"/>
+          <w:bCs/>
+          <w:color w:val="000000"/>
+          <w:lang w:eastAsia="en-AU"/>
+        </w:rPr>
+      </w:pPr>
+    </w:p>
+    <w:p>
+      <w:pPr>
+        <w:spacing w:after="0" w:line="240" w:lineRule="auto"/>
+        <w:rPr>
+          <w:rFonts w:ascii="Arial" w:eastAsia="Times New Roman" w:hAnsi="Arial" w:cs="Arial"/>
+          <w:bCs/>
+          <w:color w:val="000000"/>
+          <w:lang w:eastAsia="en-AU"/>
+        </w:rPr>
+      </w:pPr>
+      <w:r>
+        <w:rPr>
+          <w:rFonts w:ascii="Arial" w:eastAsia="Times New Roman" w:hAnsi="Arial" w:cs="Arial"/>
+          <w:bCs/>
+          <w:color w:val="000000"/>
+          <w:lang w:eastAsia="en-AU"/>
+        </w:rPr>
+        <w:t>Flow of events:</w:t>
+      </w:r>
+    </w:p>
+    <w:p>
+      <w:pPr>
+        <w:pStyle w:val="ListParagraph"/>
+        <w:numPr>
+          <w:ilvl w:val="0"/>
+          <w:numId w:val="7"/>
+        </w:numPr>
+        <w:spacing w:after="0" w:line="240" w:lineRule="auto"/>
+        <w:rPr>
+          <w:rFonts w:ascii="Arial" w:eastAsia="Times New Roman" w:hAnsi="Arial" w:cs="Arial"/>
+          <w:bCs/>
+          <w:color w:val="000000"/>
+          <w:lang w:eastAsia="en-AU"/>
+        </w:rPr>
+      </w:pPr>
+      <w:r>
+        <w:rPr>
+          <w:rFonts w:ascii="Arial" w:eastAsia="Times New Roman" w:hAnsi="Arial" w:cs="Arial"/>
+          <w:bCs/>
+          <w:color w:val="000000"/>
+          <w:lang w:eastAsia="en-AU"/>
+        </w:rPr>
+        <w:t>Admin signs in using their credentials</w:t>
+      </w:r>
+    </w:p>
+    <w:p>
+      <w:pPr>
+        <w:pStyle w:val="ListParagraph"/>
+        <w:numPr>
+          <w:ilvl w:val="0"/>
+          <w:numId w:val="7"/>
+        </w:numPr>
+        <w:spacing w:after="0" w:line="240" w:lineRule="auto"/>
+        <w:rPr>
+          <w:rFonts w:ascii="Arial" w:eastAsia="Times New Roman" w:hAnsi="Arial" w:cs="Arial"/>
+          <w:bCs/>
+          <w:color w:val="000000"/>
+          <w:lang w:eastAsia="en-AU"/>
+        </w:rPr>
+      </w:pPr>
+      <w:r>
+        <w:rPr>
+          <w:rFonts w:ascii="Arial" w:eastAsia="Times New Roman" w:hAnsi="Arial" w:cs="Arial"/>
+          <w:bCs/>
+          <w:color w:val="000000"/>
+          <w:lang w:eastAsia="en-AU"/>
+        </w:rPr>
+        <w:t xml:space="preserve">Admin is brought to the admin panel for them to select between a few buttons. </w:t>
+      </w:r>
+    </w:p>
+    <w:p>
+      <w:pPr>
+        <w:pStyle w:val="ListParagraph"/>
+        <w:numPr>
+          <w:ilvl w:val="0"/>
+          <w:numId w:val="7"/>
+        </w:numPr>
+        <w:spacing w:after="0" w:line="240" w:lineRule="auto"/>
+        <w:rPr>
+          <w:rFonts w:ascii="Arial" w:eastAsia="Times New Roman" w:hAnsi="Arial" w:cs="Arial"/>
+          <w:bCs/>
+          <w:color w:val="000000"/>
+          <w:lang w:eastAsia="en-AU"/>
+        </w:rPr>
+      </w:pPr>
+      <w:r>
+        <w:rPr>
+          <w:rFonts w:ascii="Arial" w:eastAsia="Times New Roman" w:hAnsi="Arial" w:cs="Arial"/>
+          <w:bCs/>
+          <w:color w:val="000000"/>
+          <w:lang w:eastAsia="en-AU"/>
+        </w:rPr>
+        <w:t>Admins can then insert, update and delete client and caseworker data as well as industries, courses, and units.</w:t>
+      </w:r>
+    </w:p>
+    <w:p>
+      <w:pPr>
+        <w:pStyle w:val="ListParagraph"/>
+        <w:numPr>
+          <w:ilvl w:val="0"/>
+          <w:numId w:val="7"/>
+        </w:numPr>
+        <w:spacing w:after="0" w:line="240" w:lineRule="auto"/>
+        <w:rPr>
+          <w:rFonts w:ascii="Arial" w:eastAsia="Times New Roman" w:hAnsi="Arial" w:cs="Arial"/>
+          <w:bCs/>
+          <w:color w:val="000000"/>
+          <w:lang w:eastAsia="en-AU"/>
+        </w:rPr>
+      </w:pPr>
+      <w:r>
+        <w:rPr>
+          <w:rFonts w:ascii="Arial" w:eastAsia="Times New Roman" w:hAnsi="Arial" w:cs="Arial"/>
+          <w:bCs/>
+          <w:color w:val="000000"/>
+          <w:lang w:eastAsia="en-AU"/>
+        </w:rPr>
+        <w:t>Admin can then sign out from this page</w:t>
+      </w:r>
+    </w:p>
+    <w:p>
+      <w:pPr>
+        <w:spacing w:after="0" w:line="240" w:lineRule="auto"/>
+        <w:rPr>
+          <w:rFonts w:ascii="Arial" w:eastAsia="Times New Roman" w:hAnsi="Arial" w:cs="Arial"/>
+          <w:b/>
+          <w:bCs/>
+          <w:color w:val="000000"/>
+          <w:lang w:eastAsia="en-AU"/>
+        </w:rPr>
+      </w:pPr>
+    </w:p>
+    <w:p>
+      <w:pPr>
+        <w:spacing w:after="0" w:line="240" w:lineRule="auto"/>
+        <w:rPr>
+          <w:rFonts w:ascii="Arial" w:eastAsia="Times New Roman" w:hAnsi="Arial" w:cs="Arial"/>
+          <w:b/>
+          <w:bCs/>
+          <w:color w:val="000000"/>
+          <w:sz w:val="28"/>
+          <w:lang w:eastAsia="en-AU"/>
+        </w:rPr>
+      </w:pPr>
+      <w:r>
+        <w:rPr>
+          <w:rFonts w:ascii="Arial" w:eastAsia="Times New Roman" w:hAnsi="Arial" w:cs="Arial"/>
+          <w:b/>
+          <w:bCs/>
+          <w:color w:val="000000"/>
+          <w:sz w:val="28"/>
+          <w:lang w:eastAsia="en-AU"/>
+        </w:rPr>
+        <w:t>Caseworker:</w:t>
+      </w:r>
+    </w:p>
+    <w:p>
+      <w:pPr>
+        <w:spacing w:after="0" w:line="240" w:lineRule="auto"/>
+        <w:rPr>
+          <w:rFonts w:ascii="Arial" w:eastAsia="Times New Roman" w:hAnsi="Arial" w:cs="Arial"/>
+          <w:b/>
+          <w:bCs/>
+          <w:color w:val="000000"/>
+          <w:sz w:val="28"/>
+          <w:lang w:eastAsia="en-AU"/>
+        </w:rPr>
+      </w:pPr>
+    </w:p>
+    <w:p>
+      <w:pPr>
+        <w:spacing w:after="0" w:line="240" w:lineRule="auto"/>
+        <w:rPr>
+          <w:rFonts w:ascii="Arial" w:eastAsia="Times New Roman" w:hAnsi="Arial" w:cs="Arial"/>
+          <w:bCs/>
+          <w:color w:val="000000"/>
+          <w:lang w:eastAsia="en-AU"/>
+        </w:rPr>
+      </w:pPr>
+      <w:r>
+        <w:rPr>
+          <w:rFonts w:ascii="Arial" w:eastAsia="Times New Roman" w:hAnsi="Arial" w:cs="Arial"/>
+          <w:b/>
+          <w:bCs/>
+          <w:color w:val="000000"/>
+          <w:lang w:eastAsia="en-AU"/>
+        </w:rPr>
+        <w:t xml:space="preserve">Login: </w:t>
+      </w:r>
+      <w:r>
+        <w:rPr>
+          <w:rFonts w:ascii="Arial" w:eastAsia="Times New Roman" w:hAnsi="Arial" w:cs="Arial"/>
+          <w:bCs/>
+          <w:color w:val="000000"/>
+          <w:lang w:eastAsia="en-AU"/>
+        </w:rPr>
+        <w:t>The login will be used to sign in the caseworker which has registered in the database</w:t>
+      </w:r>
+    </w:p>
+    <w:p>
+      <w:pPr>
+        <w:spacing w:after="0" w:line="240" w:lineRule="auto"/>
+        <w:rPr>
+          <w:rFonts w:ascii="Arial" w:eastAsia="Times New Roman" w:hAnsi="Arial" w:cs="Arial"/>
+          <w:bCs/>
+          <w:color w:val="000000"/>
+          <w:lang w:eastAsia="en-AU"/>
+        </w:rPr>
+      </w:pPr>
+    </w:p>
+    <w:p>
+      <w:pPr>
+        <w:spacing w:after="0" w:line="240" w:lineRule="auto"/>
+        <w:rPr>
+          <w:rFonts w:ascii="Arial" w:eastAsia="Times New Roman" w:hAnsi="Arial" w:cs="Arial"/>
+          <w:bCs/>
+          <w:color w:val="000000"/>
+          <w:lang w:eastAsia="en-AU"/>
+        </w:rPr>
+      </w:pPr>
+      <w:r>
+        <w:rPr>
+          <w:rFonts w:ascii="Arial" w:eastAsia="Times New Roman" w:hAnsi="Arial" w:cs="Arial"/>
+          <w:bCs/>
+          <w:color w:val="000000"/>
+          <w:lang w:eastAsia="en-AU"/>
+        </w:rPr>
+        <w:t>Flow of events:</w:t>
+      </w:r>
+    </w:p>
+    <w:p>
+      <w:pPr>
+        <w:pStyle w:val="ListParagraph"/>
+        <w:numPr>
+          <w:ilvl w:val="0"/>
+          <w:numId w:val="3"/>
+        </w:numPr>
+        <w:spacing w:after="0" w:line="240" w:lineRule="auto"/>
+        <w:rPr>
+          <w:rFonts w:ascii="Arial" w:eastAsia="Times New Roman" w:hAnsi="Arial" w:cs="Arial"/>
+          <w:bCs/>
+          <w:color w:val="000000"/>
+          <w:lang w:eastAsia="en-AU"/>
+        </w:rPr>
+      </w:pPr>
+      <w:r>
+        <w:rPr>
+          <w:rFonts w:ascii="Arial" w:eastAsia="Times New Roman" w:hAnsi="Arial" w:cs="Arial"/>
+          <w:bCs/>
+          <w:color w:val="000000"/>
+          <w:lang w:eastAsia="en-AU"/>
+        </w:rPr>
+        <w:t>Caseworker launches the application</w:t>
+      </w:r>
+    </w:p>
+    <w:p>
+      <w:pPr>
+        <w:pStyle w:val="ListParagraph"/>
+        <w:numPr>
+          <w:ilvl w:val="0"/>
+          <w:numId w:val="3"/>
+        </w:numPr>
+        <w:spacing w:after="0" w:line="240" w:lineRule="auto"/>
+        <w:rPr>
+          <w:rFonts w:ascii="Arial" w:eastAsia="Times New Roman" w:hAnsi="Arial" w:cs="Arial"/>
+          <w:bCs/>
+          <w:color w:val="000000"/>
+          <w:lang w:eastAsia="en-AU"/>
+        </w:rPr>
+      </w:pPr>
+      <w:r>
+        <w:rPr>
+          <w:rFonts w:ascii="Arial" w:eastAsia="Times New Roman" w:hAnsi="Arial" w:cs="Arial"/>
+          <w:bCs/>
+          <w:color w:val="000000"/>
+          <w:lang w:eastAsia="en-AU"/>
+        </w:rPr>
+        <w:t xml:space="preserve">Login screen is displayed </w:t>
+      </w:r>
+    </w:p>
+    <w:p>
+      <w:pPr>
+        <w:pStyle w:val="ListParagraph"/>
+        <w:numPr>
+          <w:ilvl w:val="0"/>
+          <w:numId w:val="3"/>
+        </w:numPr>
+        <w:spacing w:after="0" w:line="240" w:lineRule="auto"/>
+        <w:rPr>
+          <w:rFonts w:ascii="Arial" w:eastAsia="Times New Roman" w:hAnsi="Arial" w:cs="Arial"/>
+          <w:bCs/>
+          <w:color w:val="000000"/>
+          <w:lang w:eastAsia="en-AU"/>
+        </w:rPr>
+      </w:pPr>
+      <w:r>
+        <w:rPr>
+          <w:rFonts w:ascii="Arial" w:eastAsia="Times New Roman" w:hAnsi="Arial" w:cs="Arial"/>
+          <w:bCs/>
+          <w:color w:val="000000"/>
+          <w:lang w:eastAsia="en-AU"/>
+        </w:rPr>
+        <w:t>Caseworker inputs their credentials and clicks the sign in button</w:t>
+      </w:r>
+    </w:p>
+    <w:p>
+      <w:pPr>
+        <w:pStyle w:val="ListParagraph"/>
+        <w:numPr>
+          <w:ilvl w:val="0"/>
+          <w:numId w:val="3"/>
+        </w:numPr>
+        <w:spacing w:after="0" w:line="240" w:lineRule="auto"/>
+        <w:rPr>
+          <w:rFonts w:ascii="Arial" w:eastAsia="Times New Roman" w:hAnsi="Arial" w:cs="Arial"/>
+          <w:bCs/>
+          <w:color w:val="000000"/>
+          <w:lang w:eastAsia="en-AU"/>
+        </w:rPr>
+      </w:pPr>
+      <w:r>
+        <w:rPr>
+          <w:rFonts w:ascii="Arial" w:eastAsia="Times New Roman" w:hAnsi="Arial" w:cs="Arial"/>
+          <w:bCs/>
+          <w:color w:val="000000"/>
+          <w:lang w:eastAsia="en-AU"/>
+        </w:rPr>
+        <w:t>Caseworker is signed in (Logged in the database) and can assess the Caseworker panel</w:t>
+      </w:r>
+    </w:p>
+    <w:p>
+      <w:pPr>
+        <w:pStyle w:val="ListParagraph"/>
+        <w:spacing w:after="0" w:line="240" w:lineRule="auto"/>
+        <w:rPr>
+          <w:rFonts w:ascii="Arial" w:eastAsia="Times New Roman" w:hAnsi="Arial" w:cs="Arial"/>
+          <w:bCs/>
+          <w:color w:val="000000"/>
+          <w:lang w:eastAsia="en-AU"/>
+        </w:rPr>
+      </w:pPr>
+    </w:p>
+    <w:p>
+      <w:pPr>
+        <w:spacing w:after="0" w:line="240" w:lineRule="auto"/>
+        <w:rPr>
+          <w:rFonts w:ascii="Arial" w:eastAsia="Times New Roman" w:hAnsi="Arial" w:cs="Arial"/>
+          <w:bCs/>
+          <w:color w:val="000000"/>
+          <w:lang w:eastAsia="en-AU"/>
+        </w:rPr>
+      </w:pPr>
+      <w:r>
+        <w:rPr>
+          <w:rFonts w:ascii="Arial" w:eastAsia="Times New Roman" w:hAnsi="Arial" w:cs="Arial"/>
+          <w:b/>
+          <w:bCs/>
+          <w:color w:val="000000"/>
+          <w:lang w:eastAsia="en-AU"/>
+        </w:rPr>
+        <w:t xml:space="preserve">Caseworker Panel: </w:t>
+      </w:r>
+      <w:r>
+        <w:rPr>
+          <w:rFonts w:ascii="Arial" w:eastAsia="Times New Roman" w:hAnsi="Arial" w:cs="Arial"/>
+          <w:bCs/>
+          <w:color w:val="000000"/>
+          <w:lang w:eastAsia="en-AU"/>
+        </w:rPr>
+        <w:t>The caseworker panel will be used to display all the options and features the caseworkers have access to.</w:t>
+      </w:r>
+    </w:p>
+    <w:p>
+      <w:pPr>
+        <w:spacing w:after="0" w:line="240" w:lineRule="auto"/>
+        <w:rPr>
+          <w:rFonts w:ascii="Arial" w:eastAsia="Times New Roman" w:hAnsi="Arial" w:cs="Arial"/>
+          <w:bCs/>
+          <w:color w:val="000000"/>
+          <w:lang w:eastAsia="en-AU"/>
+        </w:rPr>
+      </w:pPr>
+    </w:p>
+    <w:p>
+      <w:pPr>
+        <w:spacing w:after="0" w:line="240" w:lineRule="auto"/>
+        <w:rPr>
+          <w:rFonts w:ascii="Arial" w:eastAsia="Times New Roman" w:hAnsi="Arial" w:cs="Arial"/>
+          <w:bCs/>
+          <w:color w:val="000000"/>
+          <w:lang w:eastAsia="en-AU"/>
+        </w:rPr>
+      </w:pPr>
+      <w:r>
+        <w:rPr>
+          <w:rFonts w:ascii="Arial" w:eastAsia="Times New Roman" w:hAnsi="Arial" w:cs="Arial"/>
+          <w:bCs/>
+          <w:color w:val="000000"/>
+          <w:lang w:eastAsia="en-AU"/>
+        </w:rPr>
+        <w:t>Flow of events:</w:t>
+      </w:r>
+      <w:bookmarkStart w:id="0" w:name="_GoBack"/>
+      <w:bookmarkEnd w:id="0"/>
+    </w:p>
+    <w:p>
+      <w:pPr>
+        <w:pStyle w:val="ListParagraph"/>
+        <w:numPr>
+          <w:ilvl w:val="0"/>
+          <w:numId w:val="8"/>
+        </w:numPr>
+        <w:spacing w:after="0" w:line="240" w:lineRule="auto"/>
+        <w:rPr>
+          <w:rFonts w:ascii="Arial" w:eastAsia="Times New Roman" w:hAnsi="Arial" w:cs="Arial"/>
+          <w:bCs/>
+          <w:color w:val="000000"/>
+          <w:lang w:eastAsia="en-AU"/>
+        </w:rPr>
+      </w:pPr>
+      <w:r>
+        <w:rPr>
+          <w:rFonts w:ascii="Arial" w:eastAsia="Times New Roman" w:hAnsi="Arial" w:cs="Arial"/>
+          <w:bCs/>
+          <w:color w:val="000000"/>
+          <w:lang w:eastAsia="en-AU"/>
+        </w:rPr>
+        <w:t>Caseworker signs in using their credentials</w:t>
+      </w:r>
+    </w:p>
+    <w:p>
+      <w:pPr>
+        <w:pStyle w:val="ListParagraph"/>
+        <w:numPr>
+          <w:ilvl w:val="0"/>
+          <w:numId w:val="8"/>
+        </w:numPr>
+        <w:spacing w:after="0" w:line="240" w:lineRule="auto"/>
+        <w:rPr>
+          <w:rFonts w:ascii="Arial" w:eastAsia="Times New Roman" w:hAnsi="Arial" w:cs="Arial"/>
+          <w:bCs/>
+          <w:color w:val="000000"/>
+          <w:lang w:eastAsia="en-AU"/>
+        </w:rPr>
+      </w:pPr>
+      <w:r>
+        <w:rPr>
+          <w:rFonts w:ascii="Arial" w:eastAsia="Times New Roman" w:hAnsi="Arial" w:cs="Arial"/>
+          <w:bCs/>
+          <w:color w:val="000000"/>
+          <w:lang w:eastAsia="en-AU"/>
+        </w:rPr>
+        <w:t>Caseworker is brought to the caseworker panel for them to select between a few buttons.</w:t>
+      </w:r>
+    </w:p>
+    <w:p>
+      <w:pPr>
+        <w:pStyle w:val="ListParagraph"/>
+        <w:numPr>
+          <w:ilvl w:val="0"/>
+          <w:numId w:val="8"/>
+        </w:numPr>
+        <w:spacing w:after="0" w:line="240" w:lineRule="auto"/>
+        <w:rPr>
+          <w:rFonts w:ascii="Arial" w:eastAsia="Times New Roman" w:hAnsi="Arial" w:cs="Arial"/>
+          <w:bCs/>
+          <w:color w:val="000000"/>
+          <w:lang w:eastAsia="en-AU"/>
+        </w:rPr>
+      </w:pPr>
+      <w:r>
+        <w:rPr>
+          <w:rFonts w:ascii="Arial" w:eastAsia="Times New Roman" w:hAnsi="Arial" w:cs="Arial"/>
+          <w:bCs/>
+          <w:color w:val="000000"/>
+          <w:lang w:eastAsia="en-AU"/>
+        </w:rPr>
+        <w:t xml:space="preserve">Caseworkers can then view client data, progress and attendance but cannot insert, update or delete the information. </w:t>
+      </w:r>
+    </w:p>
+    <w:p>
+      <w:pPr>
+        <w:pStyle w:val="ListParagraph"/>
+        <w:numPr>
+          <w:ilvl w:val="0"/>
+          <w:numId w:val="8"/>
+        </w:numPr>
+        <w:spacing w:after="0" w:line="240" w:lineRule="auto"/>
+        <w:rPr>
+          <w:rFonts w:ascii="Arial" w:eastAsia="Times New Roman" w:hAnsi="Arial" w:cs="Arial"/>
+          <w:bCs/>
+          <w:color w:val="000000"/>
+          <w:lang w:eastAsia="en-AU"/>
+        </w:rPr>
+      </w:pPr>
+      <w:r>
+        <w:rPr>
+          <w:rFonts w:ascii="Arial" w:eastAsia="Times New Roman" w:hAnsi="Arial" w:cs="Arial"/>
+          <w:bCs/>
+          <w:color w:val="000000"/>
+          <w:lang w:eastAsia="en-AU"/>
+        </w:rPr>
+        <w:t>Caseworker can then sign out from this page</w:t>
+      </w:r>
+    </w:p>
+    <w:p>
+      <w:pPr>
+        <w:spacing w:after="0" w:line="240" w:lineRule="auto"/>
+        <w:rPr>
+          <w:rFonts w:ascii="Arial" w:eastAsia="Times New Roman" w:hAnsi="Arial" w:cs="Arial"/>
+          <w:b/>
+          <w:bCs/>
+          <w:color w:val="000000"/>
+          <w:lang w:eastAsia="en-AU"/>
+        </w:rPr>
+      </w:pPr>
+    </w:p>
+    <w:p>
+      <w:pPr>
+        <w:spacing w:after="0" w:line="240" w:lineRule="auto"/>
+        <w:rPr>
+          <w:rFonts w:ascii="Arial" w:eastAsia="Times New Roman" w:hAnsi="Arial" w:cs="Arial"/>
+          <w:b/>
+          <w:bCs/>
+          <w:color w:val="000000"/>
+          <w:lang w:eastAsia="en-AU"/>
+        </w:rPr>
+      </w:pPr>
+    </w:p>
+    <w:p>
+      <w:pPr>
+        <w:spacing w:after="0" w:line="240" w:lineRule="auto"/>
+        <w:rPr>
+          <w:rFonts w:ascii="Arial" w:eastAsia="Times New Roman" w:hAnsi="Arial" w:cs="Arial"/>
+          <w:b/>
+          <w:bCs/>
+          <w:color w:val="000000"/>
+          <w:lang w:eastAsia="en-AU"/>
+        </w:rPr>
+      </w:pPr>
+      <w:r>
+        <w:rPr>
+          <w:rFonts w:ascii="Arial" w:eastAsia="Times New Roman" w:hAnsi="Arial" w:cs="Arial"/>
+          <w:b/>
+          <w:bCs/>
+          <w:color w:val="000000"/>
+          <w:lang w:eastAsia="en-AU"/>
+        </w:rPr>
+        <w:lastRenderedPageBreak/>
         <w:t>- An explanation of the mechanism you would use that enables inter-process communication in your application.</w:t>
       </w:r>
     </w:p>
@@ -248,25 +1945,7 @@
           <w:color w:val="FF0000"/>
           <w:lang w:eastAsia="en-AU"/>
         </w:rPr>
-        <w:t xml:space="preserve">Design patterns are practices that have been used to solve many design problems. Design patterns are used to help </w:t>
-      </w:r>
-      <w:proofErr w:type="spellStart"/>
-      <w:r>
-        <w:rPr>
-          <w:rFonts w:ascii="Arial" w:eastAsia="Times New Roman" w:hAnsi="Arial" w:cs="Arial"/>
-          <w:color w:val="FF0000"/>
-          <w:lang w:eastAsia="en-AU"/>
-        </w:rPr>
-        <w:t>devs</w:t>
-      </w:r>
-      <w:proofErr w:type="spellEnd"/>
-      <w:r>
-        <w:rPr>
-          <w:rFonts w:ascii="Arial" w:eastAsia="Times New Roman" w:hAnsi="Arial" w:cs="Arial"/>
-          <w:color w:val="FF0000"/>
-          <w:lang w:eastAsia="en-AU"/>
-        </w:rPr>
-        <w:t xml:space="preserve"> in producing higher quality software in a considerably faster amount of time. They are also not tied to any type of language or development platform.</w:t>
+        <w:t>Design patterns are practices that have been used to solve many design problems. Design patterns are used to help devs in producing higher quality software in a considerably faster amount of time. They are also not tied to any type of language or development platform.</w:t>
       </w:r>
     </w:p>
     <w:p>
@@ -396,6 +2075,17 @@
         </w:rPr>
         <w:br/>
       </w:r>
+    </w:p>
+    <w:p>
+      <w:pPr>
+        <w:spacing w:after="240" w:line="240" w:lineRule="auto"/>
+        <w:rPr>
+          <w:rFonts w:ascii="Times New Roman" w:eastAsia="Times New Roman" w:hAnsi="Times New Roman" w:cs="Times New Roman"/>
+          <w:sz w:val="24"/>
+          <w:szCs w:val="24"/>
+          <w:lang w:eastAsia="en-AU"/>
+        </w:rPr>
+      </w:pPr>
     </w:p>
     <w:p>
       <w:pPr>
@@ -1762,23 +3452,7 @@
           <w:rFonts w:ascii="Arial" w:hAnsi="Arial" w:cs="Arial"/>
           <w:szCs w:val="23"/>
         </w:rPr>
-        <w:t xml:space="preserve">The solutions that I had gathered and applied </w:t>
-      </w:r>
-      <w:proofErr w:type="gramStart"/>
-      <w:r>
-        <w:rPr>
-          <w:rFonts w:ascii="Arial" w:hAnsi="Arial" w:cs="Arial"/>
-          <w:szCs w:val="23"/>
-        </w:rPr>
-        <w:t>in order to</w:t>
-      </w:r>
-      <w:proofErr w:type="gramEnd"/>
-      <w:r>
-        <w:rPr>
-          <w:rFonts w:ascii="Arial" w:hAnsi="Arial" w:cs="Arial"/>
-          <w:szCs w:val="23"/>
-        </w:rPr>
-        <w:t xml:space="preserve"> fix the SQL error</w:t>
+        <w:t>The solutions that I had gathered and applied in order to fix the SQL error</w:t>
       </w:r>
       <w:r>
         <w:rPr>
@@ -2706,19 +4380,8 @@
           <w:lang w:eastAsia="en-AU"/>
         </w:rPr>
         <w:lastRenderedPageBreak/>
-        <w:t xml:space="preserve">Sign </w:t>
-      </w:r>
-      <w:proofErr w:type="gramStart"/>
-      <w:r>
-        <w:rPr>
-          <w:rFonts w:ascii="Arial" w:eastAsia="Times New Roman" w:hAnsi="Arial" w:cs="Arial"/>
-          <w:b/>
-          <w:szCs w:val="24"/>
-          <w:lang w:eastAsia="en-AU"/>
-        </w:rPr>
-        <w:t>In</w:t>
-      </w:r>
-      <w:proofErr w:type="gramEnd"/>
+        <w:t>Sign In</w:t>
+      </w:r>
       <w:r>
         <w:rPr>
           <w:rFonts w:ascii="Arial" w:eastAsia="Times New Roman" w:hAnsi="Arial" w:cs="Arial"/>
@@ -3287,16 +4950,7 @@
           <w:szCs w:val="24"/>
           <w:lang w:eastAsia="en-AU"/>
         </w:rPr>
-        <w:t>Enrolment</w:t>
-      </w:r>
-      <w:r>
-        <w:rPr>
-          <w:rFonts w:ascii="Arial" w:eastAsia="Times New Roman" w:hAnsi="Arial" w:cs="Arial"/>
-          <w:b/>
-          <w:szCs w:val="24"/>
-          <w:lang w:eastAsia="en-AU"/>
-        </w:rPr>
-        <w:t xml:space="preserve"> Interface</w:t>
+        <w:t>Enrolment Interface</w:t>
       </w:r>
       <w:r>
         <w:rPr>
@@ -3878,16 +5532,7 @@
           <w:lang w:eastAsia="en-AU"/>
         </w:rPr>
         <w:lastRenderedPageBreak/>
-        <w:t>Caseworker</w:t>
-      </w:r>
-      <w:r>
-        <w:rPr>
-          <w:rFonts w:ascii="Arial" w:eastAsia="Times New Roman" w:hAnsi="Arial" w:cs="Arial"/>
-          <w:b/>
-          <w:szCs w:val="24"/>
-          <w:lang w:eastAsia="en-AU"/>
-        </w:rPr>
-        <w:t xml:space="preserve"> Interface</w:t>
+        <w:t>Caseworker Interface</w:t>
       </w:r>
       <w:r>
         <w:rPr>
@@ -4952,16 +6597,7 @@
           <w:lang w:eastAsia="en-AU"/>
         </w:rPr>
         <w:lastRenderedPageBreak/>
-        <w:t xml:space="preserve">Admin </w:t>
-      </w:r>
-      <w:r>
-        <w:rPr>
-          <w:rFonts w:ascii="Arial" w:eastAsia="Times New Roman" w:hAnsi="Arial" w:cs="Arial"/>
-          <w:b/>
-          <w:szCs w:val="24"/>
-          <w:lang w:eastAsia="en-AU"/>
-        </w:rPr>
-        <w:t>Interface</w:t>
+        <w:t>Admin Interface</w:t>
       </w:r>
       <w:r>
         <w:rPr>
@@ -7690,16 +9326,7 @@
           <w:lang w:eastAsia="en-AU"/>
         </w:rPr>
         <w:lastRenderedPageBreak/>
-        <w:t xml:space="preserve">Unit </w:t>
-      </w:r>
-      <w:r>
-        <w:rPr>
-          <w:rFonts w:ascii="Arial" w:eastAsia="Times New Roman" w:hAnsi="Arial" w:cs="Arial"/>
-          <w:b/>
-          <w:szCs w:val="24"/>
-          <w:lang w:eastAsia="en-AU"/>
-        </w:rPr>
-        <w:t>List Insert/Update/Delete Test</w:t>
+        <w:t>Unit List Insert/Update/Delete Test</w:t>
       </w:r>
       <w:r>
         <w:rPr>
@@ -8345,8 +9972,6 @@
           <w:lang w:eastAsia="en-AU"/>
         </w:rPr>
       </w:pPr>
-      <w:bookmarkStart w:id="0" w:name="_GoBack"/>
-      <w:bookmarkEnd w:id="0"/>
       <w:r>
         <w:rPr>
           <w:rFonts w:ascii="Arial" w:eastAsia="Times New Roman" w:hAnsi="Arial" w:cs="Arial"/>
@@ -8858,27 +10483,7 @@
           <w:color w:val="000000"/>
           <w:lang w:eastAsia="en-AU"/>
         </w:rPr>
-        <w:t xml:space="preserve">In testing the course list for the administrators interface a minor bug occurred when deleting a specific course from the </w:t>
-      </w:r>
-      <w:proofErr w:type="spellStart"/>
-      <w:r>
-        <w:rPr>
-          <w:rFonts w:ascii="Arial" w:eastAsia="Times New Roman" w:hAnsi="Arial" w:cs="Arial"/>
-          <w:bCs/>
-          <w:color w:val="000000"/>
-          <w:lang w:eastAsia="en-AU"/>
-        </w:rPr>
-        <w:t>jTable</w:t>
-      </w:r>
-      <w:proofErr w:type="spellEnd"/>
-      <w:r>
-        <w:rPr>
-          <w:rFonts w:ascii="Arial" w:eastAsia="Times New Roman" w:hAnsi="Arial" w:cs="Arial"/>
-          <w:bCs/>
-          <w:color w:val="000000"/>
-          <w:lang w:eastAsia="en-AU"/>
-        </w:rPr>
-        <w:t xml:space="preserve"> and database. This bug consisted of deleting the specific course chosen although it allowed for the other courses included in the table to disappear. One way to resolve this issue is to refresh the specific interface which allows for the courses to appear again.  </w:t>
+        <w:t xml:space="preserve">In testing the course list for the administrators interface a minor bug occurred when deleting a specific course from the jTable and database. This bug consisted of deleting the specific course chosen although it allowed for the other courses included in the table to disappear. One way to resolve this issue is to refresh the specific interface which allows for the courses to appear again.  </w:t>
       </w:r>
     </w:p>
     <w:p>
@@ -9071,6 +10676,119 @@
 <file path=word/numbering.xml><?xml version="1.0" encoding="utf-8"?>
 <w:numbering xmlns:wpc="http://schemas.microsoft.com/office/word/2010/wordprocessingCanvas" xmlns:cx="http://schemas.microsoft.com/office/drawing/2014/chartex" xmlns:cx1="http://schemas.microsoft.com/office/drawing/2015/9/8/chartex" xmlns:cx2="http://schemas.microsoft.com/office/drawing/2015/10/21/chartex" xmlns:cx3="http://schemas.microsoft.com/office/drawing/2016/5/9/chartex" xmlns:cx4="http://schemas.microsoft.com/office/drawing/2016/5/10/chartex" xmlns:cx5="http://schemas.microsoft.com/office/drawing/2016/5/11/chartex" xmlns:cx6="http://schemas.microsoft.com/office/drawing/2016/5/12/chartex" xmlns:cx7="http://schemas.microsoft.com/office/drawing/2016/5/13/chartex" xmlns:cx8="http://schemas.microsoft.com/office/drawing/2016/5/14/chartex" xmlns:mc="http://schemas.openxmlformats.org/markup-compatibility/2006" xmlns:aink="http://schemas.microsoft.com/office/drawing/2016/ink" xmlns:am3d="http://schemas.microsoft.com/office/drawing/2017/model3d" xmlns:o="urn:schemas-microsoft-com:office:office" xmlns:r="http://schemas.openxmlformats.org/officeDocument/2006/relationships" xmlns:m="http://schemas.openxmlformats.org/officeDocument/2006/math" xmlns:v="urn:schemas-microsoft-com:vml" xmlns:wp14="http://schemas.microsoft.com/office/word/2010/wordprocessingDrawing" xmlns:wp="http://schemas.openxmlformats.org/drawingml/2006/wordprocessingDrawing" xmlns:w10="urn:schemas-microsoft-com:office:word" xmlns:w="http://schemas.openxmlformats.org/wordprocessingml/2006/main" xmlns:w14="http://schemas.microsoft.com/office/word/2010/wordml" xmlns:w15="http://schemas.microsoft.com/office/word/2012/wordml" xmlns:w16cid="http://schemas.microsoft.com/office/word/2016/wordml/cid" xmlns:w16se="http://schemas.microsoft.com/office/word/2015/wordml/symex" xmlns:wpg="http://schemas.microsoft.com/office/word/2010/wordprocessingGroup" xmlns:wpi="http://schemas.microsoft.com/office/word/2010/wordprocessingInk" xmlns:wne="http://schemas.microsoft.com/office/word/2006/wordml" xmlns:wps="http://schemas.microsoft.com/office/word/2010/wordprocessingShape" mc:Ignorable="w14 w15 w16se w16cid wp14">
   <w:abstractNum w:abstractNumId="0" w15:restartNumberingAfterBreak="0">
+    <w:nsid w:val="0F19579E"/>
+    <w:multiLevelType w:val="hybridMultilevel"/>
+    <w:tmpl w:val="FD3EC536"/>
+    <w:lvl w:ilvl="0" w:tplc="0C090001">
+      <w:start w:val="1"/>
+      <w:numFmt w:val="bullet"/>
+      <w:lvlText w:val=""/>
+      <w:lvlJc w:val="left"/>
+      <w:pPr>
+        <w:ind w:left="720" w:hanging="360"/>
+      </w:pPr>
+      <w:rPr>
+        <w:rFonts w:ascii="Symbol" w:hAnsi="Symbol" w:hint="default"/>
+      </w:rPr>
+    </w:lvl>
+    <w:lvl w:ilvl="1" w:tplc="0C090003">
+      <w:start w:val="1"/>
+      <w:numFmt w:val="bullet"/>
+      <w:lvlText w:val="o"/>
+      <w:lvlJc w:val="left"/>
+      <w:pPr>
+        <w:ind w:left="1440" w:hanging="360"/>
+      </w:pPr>
+      <w:rPr>
+        <w:rFonts w:ascii="Courier New" w:hAnsi="Courier New" w:cs="Courier New" w:hint="default"/>
+      </w:rPr>
+    </w:lvl>
+    <w:lvl w:ilvl="2" w:tplc="0C090005">
+      <w:start w:val="1"/>
+      <w:numFmt w:val="bullet"/>
+      <w:lvlText w:val=""/>
+      <w:lvlJc w:val="left"/>
+      <w:pPr>
+        <w:ind w:left="2160" w:hanging="360"/>
+      </w:pPr>
+      <w:rPr>
+        <w:rFonts w:ascii="Wingdings" w:hAnsi="Wingdings" w:hint="default"/>
+      </w:rPr>
+    </w:lvl>
+    <w:lvl w:ilvl="3" w:tplc="0C090001">
+      <w:start w:val="1"/>
+      <w:numFmt w:val="bullet"/>
+      <w:lvlText w:val=""/>
+      <w:lvlJc w:val="left"/>
+      <w:pPr>
+        <w:ind w:left="2880" w:hanging="360"/>
+      </w:pPr>
+      <w:rPr>
+        <w:rFonts w:ascii="Symbol" w:hAnsi="Symbol" w:hint="default"/>
+      </w:rPr>
+    </w:lvl>
+    <w:lvl w:ilvl="4" w:tplc="0C090003">
+      <w:start w:val="1"/>
+      <w:numFmt w:val="bullet"/>
+      <w:lvlText w:val="o"/>
+      <w:lvlJc w:val="left"/>
+      <w:pPr>
+        <w:ind w:left="3600" w:hanging="360"/>
+      </w:pPr>
+      <w:rPr>
+        <w:rFonts w:ascii="Courier New" w:hAnsi="Courier New" w:cs="Courier New" w:hint="default"/>
+      </w:rPr>
+    </w:lvl>
+    <w:lvl w:ilvl="5" w:tplc="0C090005">
+      <w:start w:val="1"/>
+      <w:numFmt w:val="bullet"/>
+      <w:lvlText w:val=""/>
+      <w:lvlJc w:val="left"/>
+      <w:pPr>
+        <w:ind w:left="4320" w:hanging="360"/>
+      </w:pPr>
+      <w:rPr>
+        <w:rFonts w:ascii="Wingdings" w:hAnsi="Wingdings" w:hint="default"/>
+      </w:rPr>
+    </w:lvl>
+    <w:lvl w:ilvl="6" w:tplc="0C090001">
+      <w:start w:val="1"/>
+      <w:numFmt w:val="bullet"/>
+      <w:lvlText w:val=""/>
+      <w:lvlJc w:val="left"/>
+      <w:pPr>
+        <w:ind w:left="5040" w:hanging="360"/>
+      </w:pPr>
+      <w:rPr>
+        <w:rFonts w:ascii="Symbol" w:hAnsi="Symbol" w:hint="default"/>
+      </w:rPr>
+    </w:lvl>
+    <w:lvl w:ilvl="7" w:tplc="0C090003">
+      <w:start w:val="1"/>
+      <w:numFmt w:val="bullet"/>
+      <w:lvlText w:val="o"/>
+      <w:lvlJc w:val="left"/>
+      <w:pPr>
+        <w:ind w:left="5760" w:hanging="360"/>
+      </w:pPr>
+      <w:rPr>
+        <w:rFonts w:ascii="Courier New" w:hAnsi="Courier New" w:cs="Courier New" w:hint="default"/>
+      </w:rPr>
+    </w:lvl>
+    <w:lvl w:ilvl="8" w:tplc="0C090005">
+      <w:start w:val="1"/>
+      <w:numFmt w:val="bullet"/>
+      <w:lvlText w:val=""/>
+      <w:lvlJc w:val="left"/>
+      <w:pPr>
+        <w:ind w:left="6480" w:hanging="360"/>
+      </w:pPr>
+      <w:rPr>
+        <w:rFonts w:ascii="Wingdings" w:hAnsi="Wingdings" w:hint="default"/>
+      </w:rPr>
+    </w:lvl>
+  </w:abstractNum>
+  <w:abstractNum w:abstractNumId="1" w15:restartNumberingAfterBreak="0">
     <w:nsid w:val="241A3C1F"/>
     <w:multiLevelType w:val="hybridMultilevel"/>
     <w:tmpl w:val="D794BFB4"/>
@@ -9183,7 +10901,459 @@
       </w:rPr>
     </w:lvl>
   </w:abstractNum>
-  <w:abstractNum w:abstractNumId="1" w15:restartNumberingAfterBreak="0">
+  <w:abstractNum w:abstractNumId="2" w15:restartNumberingAfterBreak="0">
+    <w:nsid w:val="2E0419B7"/>
+    <w:multiLevelType w:val="hybridMultilevel"/>
+    <w:tmpl w:val="6226C990"/>
+    <w:lvl w:ilvl="0" w:tplc="0C090001">
+      <w:start w:val="1"/>
+      <w:numFmt w:val="bullet"/>
+      <w:lvlText w:val=""/>
+      <w:lvlJc w:val="left"/>
+      <w:pPr>
+        <w:ind w:left="720" w:hanging="360"/>
+      </w:pPr>
+      <w:rPr>
+        <w:rFonts w:ascii="Symbol" w:hAnsi="Symbol" w:hint="default"/>
+      </w:rPr>
+    </w:lvl>
+    <w:lvl w:ilvl="1" w:tplc="0C090003">
+      <w:start w:val="1"/>
+      <w:numFmt w:val="bullet"/>
+      <w:lvlText w:val="o"/>
+      <w:lvlJc w:val="left"/>
+      <w:pPr>
+        <w:ind w:left="1440" w:hanging="360"/>
+      </w:pPr>
+      <w:rPr>
+        <w:rFonts w:ascii="Courier New" w:hAnsi="Courier New" w:cs="Courier New" w:hint="default"/>
+      </w:rPr>
+    </w:lvl>
+    <w:lvl w:ilvl="2" w:tplc="0C090005">
+      <w:start w:val="1"/>
+      <w:numFmt w:val="bullet"/>
+      <w:lvlText w:val=""/>
+      <w:lvlJc w:val="left"/>
+      <w:pPr>
+        <w:ind w:left="2160" w:hanging="360"/>
+      </w:pPr>
+      <w:rPr>
+        <w:rFonts w:ascii="Wingdings" w:hAnsi="Wingdings" w:hint="default"/>
+      </w:rPr>
+    </w:lvl>
+    <w:lvl w:ilvl="3" w:tplc="0C090001">
+      <w:start w:val="1"/>
+      <w:numFmt w:val="bullet"/>
+      <w:lvlText w:val=""/>
+      <w:lvlJc w:val="left"/>
+      <w:pPr>
+        <w:ind w:left="2880" w:hanging="360"/>
+      </w:pPr>
+      <w:rPr>
+        <w:rFonts w:ascii="Symbol" w:hAnsi="Symbol" w:hint="default"/>
+      </w:rPr>
+    </w:lvl>
+    <w:lvl w:ilvl="4" w:tplc="0C090003">
+      <w:start w:val="1"/>
+      <w:numFmt w:val="bullet"/>
+      <w:lvlText w:val="o"/>
+      <w:lvlJc w:val="left"/>
+      <w:pPr>
+        <w:ind w:left="3600" w:hanging="360"/>
+      </w:pPr>
+      <w:rPr>
+        <w:rFonts w:ascii="Courier New" w:hAnsi="Courier New" w:cs="Courier New" w:hint="default"/>
+      </w:rPr>
+    </w:lvl>
+    <w:lvl w:ilvl="5" w:tplc="0C090005">
+      <w:start w:val="1"/>
+      <w:numFmt w:val="bullet"/>
+      <w:lvlText w:val=""/>
+      <w:lvlJc w:val="left"/>
+      <w:pPr>
+        <w:ind w:left="4320" w:hanging="360"/>
+      </w:pPr>
+      <w:rPr>
+        <w:rFonts w:ascii="Wingdings" w:hAnsi="Wingdings" w:hint="default"/>
+      </w:rPr>
+    </w:lvl>
+    <w:lvl w:ilvl="6" w:tplc="0C090001">
+      <w:start w:val="1"/>
+      <w:numFmt w:val="bullet"/>
+      <w:lvlText w:val=""/>
+      <w:lvlJc w:val="left"/>
+      <w:pPr>
+        <w:ind w:left="5040" w:hanging="360"/>
+      </w:pPr>
+      <w:rPr>
+        <w:rFonts w:ascii="Symbol" w:hAnsi="Symbol" w:hint="default"/>
+      </w:rPr>
+    </w:lvl>
+    <w:lvl w:ilvl="7" w:tplc="0C090003">
+      <w:start w:val="1"/>
+      <w:numFmt w:val="bullet"/>
+      <w:lvlText w:val="o"/>
+      <w:lvlJc w:val="left"/>
+      <w:pPr>
+        <w:ind w:left="5760" w:hanging="360"/>
+      </w:pPr>
+      <w:rPr>
+        <w:rFonts w:ascii="Courier New" w:hAnsi="Courier New" w:cs="Courier New" w:hint="default"/>
+      </w:rPr>
+    </w:lvl>
+    <w:lvl w:ilvl="8" w:tplc="0C090005">
+      <w:start w:val="1"/>
+      <w:numFmt w:val="bullet"/>
+      <w:lvlText w:val=""/>
+      <w:lvlJc w:val="left"/>
+      <w:pPr>
+        <w:ind w:left="6480" w:hanging="360"/>
+      </w:pPr>
+      <w:rPr>
+        <w:rFonts w:ascii="Wingdings" w:hAnsi="Wingdings" w:hint="default"/>
+      </w:rPr>
+    </w:lvl>
+  </w:abstractNum>
+  <w:abstractNum w:abstractNumId="3" w15:restartNumberingAfterBreak="0">
+    <w:nsid w:val="3B4B5CED"/>
+    <w:multiLevelType w:val="hybridMultilevel"/>
+    <w:tmpl w:val="59BE34CE"/>
+    <w:lvl w:ilvl="0" w:tplc="0C090001">
+      <w:start w:val="1"/>
+      <w:numFmt w:val="bullet"/>
+      <w:lvlText w:val=""/>
+      <w:lvlJc w:val="left"/>
+      <w:pPr>
+        <w:ind w:left="720" w:hanging="360"/>
+      </w:pPr>
+      <w:rPr>
+        <w:rFonts w:ascii="Symbol" w:hAnsi="Symbol" w:hint="default"/>
+      </w:rPr>
+    </w:lvl>
+    <w:lvl w:ilvl="1" w:tplc="0C090003">
+      <w:start w:val="1"/>
+      <w:numFmt w:val="bullet"/>
+      <w:lvlText w:val="o"/>
+      <w:lvlJc w:val="left"/>
+      <w:pPr>
+        <w:ind w:left="1440" w:hanging="360"/>
+      </w:pPr>
+      <w:rPr>
+        <w:rFonts w:ascii="Courier New" w:hAnsi="Courier New" w:cs="Courier New" w:hint="default"/>
+      </w:rPr>
+    </w:lvl>
+    <w:lvl w:ilvl="2" w:tplc="0C090005">
+      <w:start w:val="1"/>
+      <w:numFmt w:val="bullet"/>
+      <w:lvlText w:val=""/>
+      <w:lvlJc w:val="left"/>
+      <w:pPr>
+        <w:ind w:left="2160" w:hanging="360"/>
+      </w:pPr>
+      <w:rPr>
+        <w:rFonts w:ascii="Wingdings" w:hAnsi="Wingdings" w:hint="default"/>
+      </w:rPr>
+    </w:lvl>
+    <w:lvl w:ilvl="3" w:tplc="0C090001">
+      <w:start w:val="1"/>
+      <w:numFmt w:val="bullet"/>
+      <w:lvlText w:val=""/>
+      <w:lvlJc w:val="left"/>
+      <w:pPr>
+        <w:ind w:left="2880" w:hanging="360"/>
+      </w:pPr>
+      <w:rPr>
+        <w:rFonts w:ascii="Symbol" w:hAnsi="Symbol" w:hint="default"/>
+      </w:rPr>
+    </w:lvl>
+    <w:lvl w:ilvl="4" w:tplc="0C090003">
+      <w:start w:val="1"/>
+      <w:numFmt w:val="bullet"/>
+      <w:lvlText w:val="o"/>
+      <w:lvlJc w:val="left"/>
+      <w:pPr>
+        <w:ind w:left="3600" w:hanging="360"/>
+      </w:pPr>
+      <w:rPr>
+        <w:rFonts w:ascii="Courier New" w:hAnsi="Courier New" w:cs="Courier New" w:hint="default"/>
+      </w:rPr>
+    </w:lvl>
+    <w:lvl w:ilvl="5" w:tplc="0C090005">
+      <w:start w:val="1"/>
+      <w:numFmt w:val="bullet"/>
+      <w:lvlText w:val=""/>
+      <w:lvlJc w:val="left"/>
+      <w:pPr>
+        <w:ind w:left="4320" w:hanging="360"/>
+      </w:pPr>
+      <w:rPr>
+        <w:rFonts w:ascii="Wingdings" w:hAnsi="Wingdings" w:hint="default"/>
+      </w:rPr>
+    </w:lvl>
+    <w:lvl w:ilvl="6" w:tplc="0C090001">
+      <w:start w:val="1"/>
+      <w:numFmt w:val="bullet"/>
+      <w:lvlText w:val=""/>
+      <w:lvlJc w:val="left"/>
+      <w:pPr>
+        <w:ind w:left="5040" w:hanging="360"/>
+      </w:pPr>
+      <w:rPr>
+        <w:rFonts w:ascii="Symbol" w:hAnsi="Symbol" w:hint="default"/>
+      </w:rPr>
+    </w:lvl>
+    <w:lvl w:ilvl="7" w:tplc="0C090003">
+      <w:start w:val="1"/>
+      <w:numFmt w:val="bullet"/>
+      <w:lvlText w:val="o"/>
+      <w:lvlJc w:val="left"/>
+      <w:pPr>
+        <w:ind w:left="5760" w:hanging="360"/>
+      </w:pPr>
+      <w:rPr>
+        <w:rFonts w:ascii="Courier New" w:hAnsi="Courier New" w:cs="Courier New" w:hint="default"/>
+      </w:rPr>
+    </w:lvl>
+    <w:lvl w:ilvl="8" w:tplc="0C090005">
+      <w:start w:val="1"/>
+      <w:numFmt w:val="bullet"/>
+      <w:lvlText w:val=""/>
+      <w:lvlJc w:val="left"/>
+      <w:pPr>
+        <w:ind w:left="6480" w:hanging="360"/>
+      </w:pPr>
+      <w:rPr>
+        <w:rFonts w:ascii="Wingdings" w:hAnsi="Wingdings" w:hint="default"/>
+      </w:rPr>
+    </w:lvl>
+  </w:abstractNum>
+  <w:abstractNum w:abstractNumId="4" w15:restartNumberingAfterBreak="0">
+    <w:nsid w:val="3D6E5681"/>
+    <w:multiLevelType w:val="hybridMultilevel"/>
+    <w:tmpl w:val="CEE83954"/>
+    <w:lvl w:ilvl="0" w:tplc="0C090001">
+      <w:start w:val="1"/>
+      <w:numFmt w:val="bullet"/>
+      <w:lvlText w:val=""/>
+      <w:lvlJc w:val="left"/>
+      <w:pPr>
+        <w:ind w:left="720" w:hanging="360"/>
+      </w:pPr>
+      <w:rPr>
+        <w:rFonts w:ascii="Symbol" w:hAnsi="Symbol" w:hint="default"/>
+      </w:rPr>
+    </w:lvl>
+    <w:lvl w:ilvl="1" w:tplc="0C090003">
+      <w:start w:val="1"/>
+      <w:numFmt w:val="bullet"/>
+      <w:lvlText w:val="o"/>
+      <w:lvlJc w:val="left"/>
+      <w:pPr>
+        <w:ind w:left="1440" w:hanging="360"/>
+      </w:pPr>
+      <w:rPr>
+        <w:rFonts w:ascii="Courier New" w:hAnsi="Courier New" w:cs="Courier New" w:hint="default"/>
+      </w:rPr>
+    </w:lvl>
+    <w:lvl w:ilvl="2" w:tplc="0C090005">
+      <w:start w:val="1"/>
+      <w:numFmt w:val="bullet"/>
+      <w:lvlText w:val=""/>
+      <w:lvlJc w:val="left"/>
+      <w:pPr>
+        <w:ind w:left="2160" w:hanging="360"/>
+      </w:pPr>
+      <w:rPr>
+        <w:rFonts w:ascii="Wingdings" w:hAnsi="Wingdings" w:hint="default"/>
+      </w:rPr>
+    </w:lvl>
+    <w:lvl w:ilvl="3" w:tplc="0C090001">
+      <w:start w:val="1"/>
+      <w:numFmt w:val="bullet"/>
+      <w:lvlText w:val=""/>
+      <w:lvlJc w:val="left"/>
+      <w:pPr>
+        <w:ind w:left="2880" w:hanging="360"/>
+      </w:pPr>
+      <w:rPr>
+        <w:rFonts w:ascii="Symbol" w:hAnsi="Symbol" w:hint="default"/>
+      </w:rPr>
+    </w:lvl>
+    <w:lvl w:ilvl="4" w:tplc="0C090003">
+      <w:start w:val="1"/>
+      <w:numFmt w:val="bullet"/>
+      <w:lvlText w:val="o"/>
+      <w:lvlJc w:val="left"/>
+      <w:pPr>
+        <w:ind w:left="3600" w:hanging="360"/>
+      </w:pPr>
+      <w:rPr>
+        <w:rFonts w:ascii="Courier New" w:hAnsi="Courier New" w:cs="Courier New" w:hint="default"/>
+      </w:rPr>
+    </w:lvl>
+    <w:lvl w:ilvl="5" w:tplc="0C090005">
+      <w:start w:val="1"/>
+      <w:numFmt w:val="bullet"/>
+      <w:lvlText w:val=""/>
+      <w:lvlJc w:val="left"/>
+      <w:pPr>
+        <w:ind w:left="4320" w:hanging="360"/>
+      </w:pPr>
+      <w:rPr>
+        <w:rFonts w:ascii="Wingdings" w:hAnsi="Wingdings" w:hint="default"/>
+      </w:rPr>
+    </w:lvl>
+    <w:lvl w:ilvl="6" w:tplc="0C090001">
+      <w:start w:val="1"/>
+      <w:numFmt w:val="bullet"/>
+      <w:lvlText w:val=""/>
+      <w:lvlJc w:val="left"/>
+      <w:pPr>
+        <w:ind w:left="5040" w:hanging="360"/>
+      </w:pPr>
+      <w:rPr>
+        <w:rFonts w:ascii="Symbol" w:hAnsi="Symbol" w:hint="default"/>
+      </w:rPr>
+    </w:lvl>
+    <w:lvl w:ilvl="7" w:tplc="0C090003">
+      <w:start w:val="1"/>
+      <w:numFmt w:val="bullet"/>
+      <w:lvlText w:val="o"/>
+      <w:lvlJc w:val="left"/>
+      <w:pPr>
+        <w:ind w:left="5760" w:hanging="360"/>
+      </w:pPr>
+      <w:rPr>
+        <w:rFonts w:ascii="Courier New" w:hAnsi="Courier New" w:cs="Courier New" w:hint="default"/>
+      </w:rPr>
+    </w:lvl>
+    <w:lvl w:ilvl="8" w:tplc="0C090005">
+      <w:start w:val="1"/>
+      <w:numFmt w:val="bullet"/>
+      <w:lvlText w:val=""/>
+      <w:lvlJc w:val="left"/>
+      <w:pPr>
+        <w:ind w:left="6480" w:hanging="360"/>
+      </w:pPr>
+      <w:rPr>
+        <w:rFonts w:ascii="Wingdings" w:hAnsi="Wingdings" w:hint="default"/>
+      </w:rPr>
+    </w:lvl>
+  </w:abstractNum>
+  <w:abstractNum w:abstractNumId="5" w15:restartNumberingAfterBreak="0">
+    <w:nsid w:val="3FA71A1B"/>
+    <w:multiLevelType w:val="hybridMultilevel"/>
+    <w:tmpl w:val="68EEDC12"/>
+    <w:lvl w:ilvl="0" w:tplc="0C090001">
+      <w:start w:val="1"/>
+      <w:numFmt w:val="bullet"/>
+      <w:lvlText w:val=""/>
+      <w:lvlJc w:val="left"/>
+      <w:pPr>
+        <w:ind w:left="720" w:hanging="360"/>
+      </w:pPr>
+      <w:rPr>
+        <w:rFonts w:ascii="Symbol" w:hAnsi="Symbol" w:hint="default"/>
+      </w:rPr>
+    </w:lvl>
+    <w:lvl w:ilvl="1" w:tplc="0C090003">
+      <w:start w:val="1"/>
+      <w:numFmt w:val="bullet"/>
+      <w:lvlText w:val="o"/>
+      <w:lvlJc w:val="left"/>
+      <w:pPr>
+        <w:ind w:left="1440" w:hanging="360"/>
+      </w:pPr>
+      <w:rPr>
+        <w:rFonts w:ascii="Courier New" w:hAnsi="Courier New" w:cs="Courier New" w:hint="default"/>
+      </w:rPr>
+    </w:lvl>
+    <w:lvl w:ilvl="2" w:tplc="0C090005">
+      <w:start w:val="1"/>
+      <w:numFmt w:val="bullet"/>
+      <w:lvlText w:val=""/>
+      <w:lvlJc w:val="left"/>
+      <w:pPr>
+        <w:ind w:left="2160" w:hanging="360"/>
+      </w:pPr>
+      <w:rPr>
+        <w:rFonts w:ascii="Wingdings" w:hAnsi="Wingdings" w:hint="default"/>
+      </w:rPr>
+    </w:lvl>
+    <w:lvl w:ilvl="3" w:tplc="0C090001">
+      <w:start w:val="1"/>
+      <w:numFmt w:val="bullet"/>
+      <w:lvlText w:val=""/>
+      <w:lvlJc w:val="left"/>
+      <w:pPr>
+        <w:ind w:left="2880" w:hanging="360"/>
+      </w:pPr>
+      <w:rPr>
+        <w:rFonts w:ascii="Symbol" w:hAnsi="Symbol" w:hint="default"/>
+      </w:rPr>
+    </w:lvl>
+    <w:lvl w:ilvl="4" w:tplc="0C090003">
+      <w:start w:val="1"/>
+      <w:numFmt w:val="bullet"/>
+      <w:lvlText w:val="o"/>
+      <w:lvlJc w:val="left"/>
+      <w:pPr>
+        <w:ind w:left="3600" w:hanging="360"/>
+      </w:pPr>
+      <w:rPr>
+        <w:rFonts w:ascii="Courier New" w:hAnsi="Courier New" w:cs="Courier New" w:hint="default"/>
+      </w:rPr>
+    </w:lvl>
+    <w:lvl w:ilvl="5" w:tplc="0C090005">
+      <w:start w:val="1"/>
+      <w:numFmt w:val="bullet"/>
+      <w:lvlText w:val=""/>
+      <w:lvlJc w:val="left"/>
+      <w:pPr>
+        <w:ind w:left="4320" w:hanging="360"/>
+      </w:pPr>
+      <w:rPr>
+        <w:rFonts w:ascii="Wingdings" w:hAnsi="Wingdings" w:hint="default"/>
+      </w:rPr>
+    </w:lvl>
+    <w:lvl w:ilvl="6" w:tplc="0C090001">
+      <w:start w:val="1"/>
+      <w:numFmt w:val="bullet"/>
+      <w:lvlText w:val=""/>
+      <w:lvlJc w:val="left"/>
+      <w:pPr>
+        <w:ind w:left="5040" w:hanging="360"/>
+      </w:pPr>
+      <w:rPr>
+        <w:rFonts w:ascii="Symbol" w:hAnsi="Symbol" w:hint="default"/>
+      </w:rPr>
+    </w:lvl>
+    <w:lvl w:ilvl="7" w:tplc="0C090003">
+      <w:start w:val="1"/>
+      <w:numFmt w:val="bullet"/>
+      <w:lvlText w:val="o"/>
+      <w:lvlJc w:val="left"/>
+      <w:pPr>
+        <w:ind w:left="5760" w:hanging="360"/>
+      </w:pPr>
+      <w:rPr>
+        <w:rFonts w:ascii="Courier New" w:hAnsi="Courier New" w:cs="Courier New" w:hint="default"/>
+      </w:rPr>
+    </w:lvl>
+    <w:lvl w:ilvl="8" w:tplc="0C090005">
+      <w:start w:val="1"/>
+      <w:numFmt w:val="bullet"/>
+      <w:lvlText w:val=""/>
+      <w:lvlJc w:val="left"/>
+      <w:pPr>
+        <w:ind w:left="6480" w:hanging="360"/>
+      </w:pPr>
+      <w:rPr>
+        <w:rFonts w:ascii="Wingdings" w:hAnsi="Wingdings" w:hint="default"/>
+      </w:rPr>
+    </w:lvl>
+  </w:abstractNum>
+  <w:abstractNum w:abstractNumId="6" w15:restartNumberingAfterBreak="0">
     <w:nsid w:val="462C3FD5"/>
     <w:multiLevelType w:val="hybridMultilevel"/>
     <w:tmpl w:val="694296EA"/>
@@ -9295,11 +11465,196 @@
       </w:rPr>
     </w:lvl>
   </w:abstractNum>
+  <w:abstractNum w:abstractNumId="7" w15:restartNumberingAfterBreak="0">
+    <w:nsid w:val="737342A3"/>
+    <w:multiLevelType w:val="hybridMultilevel"/>
+    <w:tmpl w:val="3190E7AC"/>
+    <w:lvl w:ilvl="0" w:tplc="0C090001">
+      <w:start w:val="1"/>
+      <w:numFmt w:val="bullet"/>
+      <w:lvlText w:val=""/>
+      <w:lvlJc w:val="left"/>
+      <w:pPr>
+        <w:ind w:left="720" w:hanging="360"/>
+      </w:pPr>
+      <w:rPr>
+        <w:rFonts w:ascii="Symbol" w:hAnsi="Symbol" w:hint="default"/>
+      </w:rPr>
+    </w:lvl>
+    <w:lvl w:ilvl="1" w:tplc="0C090003">
+      <w:start w:val="1"/>
+      <w:numFmt w:val="bullet"/>
+      <w:lvlText w:val="o"/>
+      <w:lvlJc w:val="left"/>
+      <w:pPr>
+        <w:ind w:left="1440" w:hanging="360"/>
+      </w:pPr>
+      <w:rPr>
+        <w:rFonts w:ascii="Courier New" w:hAnsi="Courier New" w:cs="Courier New" w:hint="default"/>
+      </w:rPr>
+    </w:lvl>
+    <w:lvl w:ilvl="2" w:tplc="0C090005">
+      <w:start w:val="1"/>
+      <w:numFmt w:val="bullet"/>
+      <w:lvlText w:val=""/>
+      <w:lvlJc w:val="left"/>
+      <w:pPr>
+        <w:ind w:left="2160" w:hanging="360"/>
+      </w:pPr>
+      <w:rPr>
+        <w:rFonts w:ascii="Wingdings" w:hAnsi="Wingdings" w:hint="default"/>
+      </w:rPr>
+    </w:lvl>
+    <w:lvl w:ilvl="3" w:tplc="0C090001">
+      <w:start w:val="1"/>
+      <w:numFmt w:val="bullet"/>
+      <w:lvlText w:val=""/>
+      <w:lvlJc w:val="left"/>
+      <w:pPr>
+        <w:ind w:left="2880" w:hanging="360"/>
+      </w:pPr>
+      <w:rPr>
+        <w:rFonts w:ascii="Symbol" w:hAnsi="Symbol" w:hint="default"/>
+      </w:rPr>
+    </w:lvl>
+    <w:lvl w:ilvl="4" w:tplc="0C090003">
+      <w:start w:val="1"/>
+      <w:numFmt w:val="bullet"/>
+      <w:lvlText w:val="o"/>
+      <w:lvlJc w:val="left"/>
+      <w:pPr>
+        <w:ind w:left="3600" w:hanging="360"/>
+      </w:pPr>
+      <w:rPr>
+        <w:rFonts w:ascii="Courier New" w:hAnsi="Courier New" w:cs="Courier New" w:hint="default"/>
+      </w:rPr>
+    </w:lvl>
+    <w:lvl w:ilvl="5" w:tplc="0C090005">
+      <w:start w:val="1"/>
+      <w:numFmt w:val="bullet"/>
+      <w:lvlText w:val=""/>
+      <w:lvlJc w:val="left"/>
+      <w:pPr>
+        <w:ind w:left="4320" w:hanging="360"/>
+      </w:pPr>
+      <w:rPr>
+        <w:rFonts w:ascii="Wingdings" w:hAnsi="Wingdings" w:hint="default"/>
+      </w:rPr>
+    </w:lvl>
+    <w:lvl w:ilvl="6" w:tplc="0C090001">
+      <w:start w:val="1"/>
+      <w:numFmt w:val="bullet"/>
+      <w:lvlText w:val=""/>
+      <w:lvlJc w:val="left"/>
+      <w:pPr>
+        <w:ind w:left="5040" w:hanging="360"/>
+      </w:pPr>
+      <w:rPr>
+        <w:rFonts w:ascii="Symbol" w:hAnsi="Symbol" w:hint="default"/>
+      </w:rPr>
+    </w:lvl>
+    <w:lvl w:ilvl="7" w:tplc="0C090003">
+      <w:start w:val="1"/>
+      <w:numFmt w:val="bullet"/>
+      <w:lvlText w:val="o"/>
+      <w:lvlJc w:val="left"/>
+      <w:pPr>
+        <w:ind w:left="5760" w:hanging="360"/>
+      </w:pPr>
+      <w:rPr>
+        <w:rFonts w:ascii="Courier New" w:hAnsi="Courier New" w:cs="Courier New" w:hint="default"/>
+      </w:rPr>
+    </w:lvl>
+    <w:lvl w:ilvl="8" w:tplc="0C090005">
+      <w:start w:val="1"/>
+      <w:numFmt w:val="bullet"/>
+      <w:lvlText w:val=""/>
+      <w:lvlJc w:val="left"/>
+      <w:pPr>
+        <w:ind w:left="6480" w:hanging="360"/>
+      </w:pPr>
+      <w:rPr>
+        <w:rFonts w:ascii="Wingdings" w:hAnsi="Wingdings" w:hint="default"/>
+      </w:rPr>
+    </w:lvl>
+  </w:abstractNum>
   <w:num w:numId="1">
+    <w:abstractNumId w:val="6"/>
+  </w:num>
+  <w:num w:numId="2">
     <w:abstractNumId w:val="1"/>
   </w:num>
-  <w:num w:numId="2">
+  <w:num w:numId="3">
     <w:abstractNumId w:val="0"/>
+    <w:lvlOverride w:ilvl="0"/>
+    <w:lvlOverride w:ilvl="1"/>
+    <w:lvlOverride w:ilvl="2"/>
+    <w:lvlOverride w:ilvl="3"/>
+    <w:lvlOverride w:ilvl="4"/>
+    <w:lvlOverride w:ilvl="5"/>
+    <w:lvlOverride w:ilvl="6"/>
+    <w:lvlOverride w:ilvl="7"/>
+    <w:lvlOverride w:ilvl="8"/>
+  </w:num>
+  <w:num w:numId="4">
+    <w:abstractNumId w:val="2"/>
+    <w:lvlOverride w:ilvl="0"/>
+    <w:lvlOverride w:ilvl="1"/>
+    <w:lvlOverride w:ilvl="2"/>
+    <w:lvlOverride w:ilvl="3"/>
+    <w:lvlOverride w:ilvl="4"/>
+    <w:lvlOverride w:ilvl="5"/>
+    <w:lvlOverride w:ilvl="6"/>
+    <w:lvlOverride w:ilvl="7"/>
+    <w:lvlOverride w:ilvl="8"/>
+  </w:num>
+  <w:num w:numId="5">
+    <w:abstractNumId w:val="3"/>
+    <w:lvlOverride w:ilvl="0"/>
+    <w:lvlOverride w:ilvl="1"/>
+    <w:lvlOverride w:ilvl="2"/>
+    <w:lvlOverride w:ilvl="3"/>
+    <w:lvlOverride w:ilvl="4"/>
+    <w:lvlOverride w:ilvl="5"/>
+    <w:lvlOverride w:ilvl="6"/>
+    <w:lvlOverride w:ilvl="7"/>
+    <w:lvlOverride w:ilvl="8"/>
+  </w:num>
+  <w:num w:numId="6">
+    <w:abstractNumId w:val="7"/>
+    <w:lvlOverride w:ilvl="0"/>
+    <w:lvlOverride w:ilvl="1"/>
+    <w:lvlOverride w:ilvl="2"/>
+    <w:lvlOverride w:ilvl="3"/>
+    <w:lvlOverride w:ilvl="4"/>
+    <w:lvlOverride w:ilvl="5"/>
+    <w:lvlOverride w:ilvl="6"/>
+    <w:lvlOverride w:ilvl="7"/>
+    <w:lvlOverride w:ilvl="8"/>
+  </w:num>
+  <w:num w:numId="7">
+    <w:abstractNumId w:val="4"/>
+    <w:lvlOverride w:ilvl="0"/>
+    <w:lvlOverride w:ilvl="1"/>
+    <w:lvlOverride w:ilvl="2"/>
+    <w:lvlOverride w:ilvl="3"/>
+    <w:lvlOverride w:ilvl="4"/>
+    <w:lvlOverride w:ilvl="5"/>
+    <w:lvlOverride w:ilvl="6"/>
+    <w:lvlOverride w:ilvl="7"/>
+    <w:lvlOverride w:ilvl="8"/>
+  </w:num>
+  <w:num w:numId="8">
+    <w:abstractNumId w:val="5"/>
+    <w:lvlOverride w:ilvl="0"/>
+    <w:lvlOverride w:ilvl="1"/>
+    <w:lvlOverride w:ilvl="2"/>
+    <w:lvlOverride w:ilvl="3"/>
+    <w:lvlOverride w:ilvl="4"/>
+    <w:lvlOverride w:ilvl="5"/>
+    <w:lvlOverride w:ilvl="6"/>
+    <w:lvlOverride w:ilvl="7"/>
+    <w:lvlOverride w:ilvl="8"/>
   </w:num>
 </w:numbering>
 </file>

</xml_diff>